<commit_message>
feat: more of doku
</commit_message>
<xml_diff>
--- a/Doku_M335_Joel_Cyrill.docx
+++ b/Doku_M335_Joel_Cyrill.docx
@@ -39,14 +39,12 @@
           </w:placeholder>
         </w:sdtPr>
         <w:sdtContent>
-          <w:proofErr w:type="spellStart"/>
           <w:r>
             <w:rPr>
               <w:rFonts w:eastAsia="Times New Roman"/>
             </w:rPr>
             <w:t>WatchlistProMax</w:t>
           </w:r>
-          <w:proofErr w:type="spellEnd"/>
         </w:sdtContent>
       </w:sdt>
     </w:p>
@@ -156,15 +154,7 @@
         <w:spacing w:after="160" w:line="259" w:lineRule="auto"/>
       </w:pPr>
       <w:r>
-        <w:t xml:space="preserve">Mit der </w:t>
-      </w:r>
-      <w:proofErr w:type="spellStart"/>
-      <w:r>
-        <w:t>WatchlistProMax</w:t>
-      </w:r>
-      <w:proofErr w:type="spellEnd"/>
-      <w:r>
-        <w:t xml:space="preserve"> App kann man ganze einfach einen überblick über seine Watchlist bekommen. Man kann mithilfe von einem Suchfeld die OMDB API durchsuchen</w:t>
+        <w:t>Mit der WatchlistProMax App kann man ganze einfach einen überblick über seine Watchlist bekommen. Man kann mithilfe von einem Suchfeld die OMDB API durchsuchen</w:t>
       </w:r>
       <w:r>
         <w:t xml:space="preserve">. Die Ergebnisse werden dann aufgelistet angezeigt und man sieht das Poster, den Titel und das Jahr, in welchem der Film herausgekommen ist. Mit einem Click auf den Film öffnet sich eine Detailpage, wo man noch weitere Informationen einsehen kann, wie der Regisseur, der Cast oder die Bewertungen. Ausserdem wird ein Button angezeigt, mit welchen man mit einem Click, den Film in seine Watchlist hinzufügen kann. </w:t>
@@ -307,11 +297,6 @@
       <w:r>
         <w:lastRenderedPageBreak/>
         <w:t>Mockups</w:t>
-      </w:r>
-    </w:p>
-    <w:p>
-      <w:r>
-        <w:t xml:space="preserve">An dieser Stelle den Prototypen deiner App beschreiben. Füge einen Printscreen deiner Screens ein und beschreibe jeden Screen einzeln. </w:t>
       </w:r>
     </w:p>
     <w:p>
@@ -405,15 +390,7 @@
         <w:t xml:space="preserve"> </w:t>
       </w:r>
       <w:r>
-        <w:t xml:space="preserve">In der Detailansicht sich man das Poster in einer noch grösseren Auflösung und sonstige Interessante Fakten über den ausgewählten Film, wie z. B. der Regisseur, Lauflänge, Genre, </w:t>
-      </w:r>
-      <w:proofErr w:type="spellStart"/>
-      <w:r>
-        <w:t>IMDb</w:t>
-      </w:r>
-      <w:proofErr w:type="spellEnd"/>
-      <w:r>
-        <w:t xml:space="preserve"> Rating etc. </w:t>
+        <w:t xml:space="preserve">In der Detailansicht sich man das Poster in einer noch grösseren Auflösung und sonstige Interessante Fakten über den ausgewählten Film, wie z. B. der Regisseur, Lauflänge, Genre, IMDb Rating etc. </w:t>
       </w:r>
     </w:p>
     <w:p>
@@ -444,11 +421,9 @@
       <w:r>
         <w:t xml:space="preserve"> Wie auch schon beim Search Screen werden hier die Filme </w:t>
       </w:r>
-      <w:proofErr w:type="gramStart"/>
-      <w:r>
-        <w:t>ganz rudimentär</w:t>
-      </w:r>
-      <w:proofErr w:type="gramEnd"/>
+      <w:r>
+        <w:t>rudimentär</w:t>
+      </w:r>
       <w:r>
         <w:t xml:space="preserve"> angezeigt (Poster, Title und Jahr) und man ebenfalls auf den Film draufklicken und man landet auf der Detailansicht des Filmes. </w:t>
       </w:r>
@@ -504,13 +479,17 @@
       <w:r>
         <w:t xml:space="preserve">Bei Account wäre jetzt der </w:t>
       </w:r>
-      <w:proofErr w:type="gramStart"/>
-      <w:r>
-        <w:t>Platz</w:t>
-      </w:r>
-      <w:proofErr w:type="gramEnd"/>
-      <w:r>
-        <w:t xml:space="preserve"> um Mandantenfähigkeit zu implementieren und ein Online Feature möglich zu machen etc. </w:t>
+      <w:r>
+        <w:t>Platz,</w:t>
+      </w:r>
+      <w:r>
+        <w:t xml:space="preserve"> um Mandantenfähigkeit zu implementieren und ein </w:t>
+      </w:r>
+      <w:r>
+        <w:t>Onlinefeature</w:t>
+      </w:r>
+      <w:r>
+        <w:t xml:space="preserve"> möglich zu machen etc. </w:t>
       </w:r>
     </w:p>
     <w:p>
@@ -547,11 +526,9 @@
       <w:r>
         <w:t xml:space="preserve">An dieser Stelle beschreiben, wie die technische Realisierung der App erfolgt ist. Welche Komponenten gibt es und wie werden die Daten gespeichert resp. von wo werden diese geladen. Wenn es sich um komplizierte Abläufe handelt, werden diese am besten mit </w:t>
       </w:r>
-      <w:proofErr w:type="gramStart"/>
-      <w:r>
-        <w:t>UML Diagrammen</w:t>
-      </w:r>
-      <w:proofErr w:type="gramEnd"/>
+      <w:r>
+        <w:t>UML-Diagrammen</w:t>
+      </w:r>
       <w:r>
         <w:t xml:space="preserve"> beschrieben.</w:t>
       </w:r>
@@ -564,12 +541,716 @@
     <w:p>
       <w:pPr>
         <w:spacing w:after="160" w:line="259" w:lineRule="auto"/>
-      </w:pPr>
-      <w:r>
+        <w:rPr>
+          <w:b/>
+          <w:bCs/>
+          <w:sz w:val="28"/>
+          <w:szCs w:val="28"/>
+        </w:rPr>
+      </w:pPr>
+      <w:r>
+        <w:rPr>
+          <w:b/>
+          <w:bCs/>
+          <w:sz w:val="28"/>
+          <w:szCs w:val="28"/>
+        </w:rPr>
+        <w:t>API</w:t>
+      </w:r>
+      <w:r>
+        <w:rPr>
+          <w:b/>
+          <w:bCs/>
+          <w:sz w:val="28"/>
+          <w:szCs w:val="28"/>
+        </w:rPr>
+        <w:t>:</w:t>
+      </w:r>
+    </w:p>
+    <w:p>
+      <w:pPr>
+        <w:spacing w:after="160" w:line="259" w:lineRule="auto"/>
+      </w:pPr>
+      <w:r>
+        <w:t xml:space="preserve">Ein Teil des Projektes ist die Kommunikation mit OMDB (Open Movie Database). </w:t>
+      </w:r>
+      <w:r>
+        <w:t xml:space="preserve">Die API liefert und all die Informationen über die Filme, welche wir für diese Applikation brauchen. </w:t>
+      </w:r>
+    </w:p>
+    <w:p>
+      <w:pPr>
+        <w:spacing w:after="160" w:line="259" w:lineRule="auto"/>
+      </w:pPr>
+      <w:r>
+        <w:t xml:space="preserve">Man kann nach einem Titel suchen, dann bekommt man verschiedene Treffer oder man sucht nach einer IMDb ID, bei welchen man logischerweise dann nur einen Treffer zurückbekommt. </w:t>
+      </w:r>
+    </w:p>
+    <w:p>
+      <w:pPr>
+        <w:spacing w:after="0"/>
+        <w:rPr>
+          <w:rFonts w:eastAsia="Times New Roman" w:cs="Courier New"/>
+          <w:lang w:val="en-CH" w:eastAsia="en-GB"/>
+        </w:rPr>
+      </w:pPr>
+      <w:r>
+        <w:t xml:space="preserve">Suche nach einem </w:t>
+      </w:r>
+      <w:r>
+        <w:t>Film mit dem Titel Matrix</w:t>
+      </w:r>
+      <w:r>
+        <w:t xml:space="preserve">: </w:t>
+      </w:r>
+      <w:hyperlink r:id="rId16" w:history="1">
+        <w:r>
+          <w:rPr>
+            <w:rStyle w:val="Hyperlink"/>
+            <w:rFonts w:eastAsia="Times New Roman" w:cs="Courier New"/>
+            <w:lang w:val="en-CH" w:eastAsia="en-GB"/>
+          </w:rPr>
+          <w:t>https:</w:t>
+        </w:r>
+        <w:r>
+          <w:rPr>
+            <w:rStyle w:val="Hyperlink"/>
+            <w:rFonts w:eastAsia="Times New Roman" w:cs="Courier New"/>
+            <w:lang w:val="en-CH" w:eastAsia="en-GB"/>
+          </w:rPr>
+          <w:t>/</w:t>
+        </w:r>
+        <w:r>
+          <w:rPr>
+            <w:rStyle w:val="Hyperlink"/>
+            <w:rFonts w:eastAsia="Times New Roman" w:cs="Courier New"/>
+            <w:lang w:val="en-CH" w:eastAsia="en-GB"/>
+          </w:rPr>
+          <w:t>/www.omdbapi.com/?s=</w:t>
+        </w:r>
+        <w:r>
+          <w:rPr>
+            <w:rStyle w:val="Hyperlink"/>
+            <w:rFonts w:eastAsia="Times New Roman" w:cs="Courier New"/>
+            <w:lang w:val="en-CH" w:eastAsia="en-GB"/>
+          </w:rPr>
+          <w:t>matrix</w:t>
+        </w:r>
+        <w:r>
+          <w:rPr>
+            <w:rStyle w:val="Hyperlink"/>
+            <w:rFonts w:eastAsia="Times New Roman" w:cs="Courier New"/>
+            <w:lang w:val="en-CH" w:eastAsia="en-GB"/>
+          </w:rPr>
+          <w:t>&amp;page=1&amp;apikey=e69bd20e</w:t>
+        </w:r>
+      </w:hyperlink>
+    </w:p>
+    <w:p>
+      <w:pPr>
+        <w:spacing w:after="0"/>
+        <w:rPr>
+          <w:rFonts w:eastAsia="Times New Roman" w:cs="Courier New"/>
+          <w:lang w:val="en-CH" w:eastAsia="en-GB"/>
+        </w:rPr>
+      </w:pPr>
+    </w:p>
+    <w:p>
+      <w:pPr>
+        <w:spacing w:after="0"/>
+        <w:rPr>
+          <w:rFonts w:eastAsia="Times New Roman" w:cs="Courier New"/>
+          <w:lang w:val="en-CH" w:eastAsia="en-GB"/>
+        </w:rPr>
+      </w:pPr>
+      <w:r>
+        <w:rPr>
+          <w:rFonts w:eastAsia="Times New Roman" w:cs="Courier New"/>
+          <w:lang w:val="en-CH" w:eastAsia="en-GB"/>
+        </w:rPr>
+        <w:t xml:space="preserve">Suche nach dem Film mit der IMDb ID </w:t>
+      </w:r>
+      <w:bookmarkStart w:id="0" w:name="OLE_LINK1"/>
+      <w:bookmarkStart w:id="1" w:name="OLE_LINK2"/>
+      <w:r>
+        <w:rPr>
+          <w:rFonts w:eastAsia="Times New Roman" w:cs="Courier New"/>
+          <w:lang w:val="en-CH" w:eastAsia="en-GB"/>
+        </w:rPr>
+        <w:t>“</w:t>
+      </w:r>
+      <w:r>
+        <w:rPr>
+          <w:rFonts w:eastAsia="Times New Roman" w:cs="Courier New"/>
+          <w:lang w:val="en-CH" w:eastAsia="en-GB"/>
+        </w:rPr>
+        <w:t>tt0133093</w:t>
+      </w:r>
+      <w:bookmarkEnd w:id="0"/>
+      <w:bookmarkEnd w:id="1"/>
+      <w:r>
+        <w:rPr>
+          <w:rFonts w:eastAsia="Times New Roman" w:cs="Courier New"/>
+          <w:lang w:val="en-CH" w:eastAsia="en-GB"/>
+        </w:rPr>
+        <w:t xml:space="preserve">”: </w:t>
+      </w:r>
+    </w:p>
+    <w:bookmarkStart w:id="2" w:name="OLE_LINK3"/>
+    <w:bookmarkStart w:id="3" w:name="OLE_LINK4"/>
+    <w:p>
+      <w:pPr>
+        <w:spacing w:after="0"/>
+        <w:rPr>
+          <w:rFonts w:eastAsia="Times New Roman" w:cs="Courier New"/>
+          <w:lang w:val="en-CH" w:eastAsia="en-GB"/>
+        </w:rPr>
+      </w:pPr>
+      <w:r>
+        <w:rPr>
+          <w:rFonts w:eastAsia="Times New Roman" w:cs="Courier New"/>
+          <w:lang w:val="en-CH" w:eastAsia="en-GB"/>
+        </w:rPr>
+        <w:fldChar w:fldCharType="begin"/>
+      </w:r>
+      <w:r>
+        <w:rPr>
+          <w:rFonts w:eastAsia="Times New Roman" w:cs="Courier New"/>
+          <w:lang w:val="en-CH" w:eastAsia="en-GB"/>
+        </w:rPr>
+        <w:instrText>HYPERLINK "</w:instrText>
+      </w:r>
+      <w:r>
+        <w:rPr>
+          <w:rFonts w:eastAsia="Times New Roman" w:cs="Courier New"/>
+          <w:lang w:val="en-CH" w:eastAsia="en-GB"/>
+        </w:rPr>
+        <w:instrText>http</w:instrText>
+      </w:r>
+      <w:r>
+        <w:rPr>
+          <w:rFonts w:eastAsia="Times New Roman" w:cs="Courier New"/>
+          <w:lang w:val="en-CH" w:eastAsia="en-GB"/>
+        </w:rPr>
+        <w:instrText>s</w:instrText>
+      </w:r>
+      <w:r>
+        <w:rPr>
+          <w:rFonts w:eastAsia="Times New Roman" w:cs="Courier New"/>
+          <w:lang w:val="en-CH" w:eastAsia="en-GB"/>
+        </w:rPr>
+        <w:instrText>://www.omdbapi.com/?i=tt0133093&amp;apikey=e69bd20e</w:instrText>
+      </w:r>
+      <w:r>
+        <w:rPr>
+          <w:rFonts w:eastAsia="Times New Roman" w:cs="Courier New"/>
+          <w:lang w:val="en-CH" w:eastAsia="en-GB"/>
+        </w:rPr>
+        <w:instrText>"</w:instrText>
+      </w:r>
+      <w:r>
+        <w:rPr>
+          <w:rFonts w:eastAsia="Times New Roman" w:cs="Courier New"/>
+          <w:lang w:val="en-CH" w:eastAsia="en-GB"/>
+        </w:rPr>
+        <w:fldChar w:fldCharType="separate"/>
+      </w:r>
+      <w:r>
+        <w:rPr>
+          <w:rStyle w:val="Hyperlink"/>
+          <w:rFonts w:eastAsia="Times New Roman" w:cs="Courier New"/>
+          <w:lang w:val="en-CH" w:eastAsia="en-GB"/>
+        </w:rPr>
+        <w:t>http</w:t>
+      </w:r>
+      <w:r>
+        <w:rPr>
+          <w:rStyle w:val="Hyperlink"/>
+          <w:rFonts w:eastAsia="Times New Roman" w:cs="Courier New"/>
+          <w:lang w:val="en-CH" w:eastAsia="en-GB"/>
+        </w:rPr>
+        <w:t>s</w:t>
+      </w:r>
+      <w:r>
+        <w:rPr>
+          <w:rStyle w:val="Hyperlink"/>
+          <w:rFonts w:eastAsia="Times New Roman" w:cs="Courier New"/>
+          <w:lang w:val="en-CH" w:eastAsia="en-GB"/>
+        </w:rPr>
+        <w:t>://www.omdbapi.com/?i=</w:t>
+      </w:r>
+      <w:r>
+        <w:rPr>
+          <w:rStyle w:val="Hyperlink"/>
+          <w:rFonts w:eastAsia="Times New Roman" w:cs="Courier New"/>
+          <w:lang w:val="en-CH" w:eastAsia="en-GB"/>
+        </w:rPr>
+        <w:t>tt0133093</w:t>
+      </w:r>
+      <w:r>
+        <w:rPr>
+          <w:rStyle w:val="Hyperlink"/>
+          <w:rFonts w:eastAsia="Times New Roman" w:cs="Courier New"/>
+          <w:lang w:val="en-CH" w:eastAsia="en-GB"/>
+        </w:rPr>
+        <w:t>&amp;apikey=e69bd20e</w:t>
+      </w:r>
+      <w:r>
+        <w:rPr>
+          <w:rFonts w:eastAsia="Times New Roman" w:cs="Courier New"/>
+          <w:lang w:val="en-CH" w:eastAsia="en-GB"/>
+        </w:rPr>
+        <w:fldChar w:fldCharType="end"/>
+      </w:r>
+    </w:p>
+    <w:p>
+      <w:pPr>
+        <w:spacing w:after="0"/>
+        <w:rPr>
+          <w:rFonts w:eastAsia="Times New Roman" w:cs="Courier New"/>
+          <w:lang w:val="en-CH" w:eastAsia="en-GB"/>
+        </w:rPr>
+      </w:pPr>
+    </w:p>
+    <w:p>
+      <w:pPr>
+        <w:spacing w:after="0"/>
+        <w:rPr>
+          <w:rFonts w:eastAsia="Times New Roman" w:cs="Courier New"/>
+          <w:lang w:val="en-CH" w:eastAsia="en-GB"/>
+        </w:rPr>
+      </w:pPr>
+    </w:p>
+    <w:bookmarkEnd w:id="2"/>
+    <w:bookmarkEnd w:id="3"/>
+    <w:p>
+      <w:pPr>
+        <w:spacing w:after="0"/>
+        <w:rPr>
+          <w:rFonts w:eastAsia="Times New Roman" w:cs="Courier New"/>
+          <w:sz w:val="24"/>
+          <w:szCs w:val="24"/>
+          <w:lang w:val="en-CH" w:eastAsia="en-GB"/>
+        </w:rPr>
+      </w:pPr>
+    </w:p>
+    <w:p>
+      <w:pPr>
+        <w:spacing w:after="0"/>
+        <w:rPr>
+          <w:rFonts w:eastAsia="Times New Roman" w:cs="Courier New"/>
+          <w:sz w:val="24"/>
+          <w:szCs w:val="24"/>
+          <w:lang w:val="en-CH" w:eastAsia="en-GB"/>
+        </w:rPr>
+      </w:pPr>
+    </w:p>
+    <w:p>
+      <w:pPr>
+        <w:spacing w:after="0"/>
+        <w:rPr>
+          <w:rFonts w:eastAsia="Times New Roman" w:cs="Courier New"/>
+          <w:sz w:val="24"/>
+          <w:szCs w:val="24"/>
+          <w:lang w:val="en-CH" w:eastAsia="en-GB"/>
+        </w:rPr>
+      </w:pPr>
+    </w:p>
+    <w:p>
+      <w:pPr>
+        <w:spacing w:after="0"/>
+        <w:rPr>
+          <w:rFonts w:eastAsia="Times New Roman" w:cs="Courier New"/>
+          <w:sz w:val="24"/>
+          <w:szCs w:val="24"/>
+          <w:lang w:val="en-CH" w:eastAsia="en-GB"/>
+        </w:rPr>
+      </w:pPr>
+    </w:p>
+    <w:p>
+      <w:pPr>
+        <w:spacing w:after="0"/>
+        <w:rPr>
+          <w:rFonts w:eastAsia="Times New Roman" w:cs="Courier New"/>
+          <w:sz w:val="24"/>
+          <w:szCs w:val="24"/>
+          <w:lang w:val="en-CH" w:eastAsia="en-GB"/>
+        </w:rPr>
+      </w:pPr>
+    </w:p>
+    <w:p>
+      <w:pPr>
+        <w:spacing w:after="0"/>
+        <w:rPr>
+          <w:rFonts w:eastAsia="Times New Roman" w:cs="Courier New"/>
+          <w:sz w:val="24"/>
+          <w:szCs w:val="24"/>
+          <w:lang w:val="en-CH" w:eastAsia="en-GB"/>
+        </w:rPr>
+      </w:pPr>
+    </w:p>
+    <w:p>
+      <w:pPr>
+        <w:spacing w:after="0"/>
+        <w:rPr>
+          <w:rFonts w:eastAsia="Times New Roman" w:cs="Courier New"/>
+          <w:sz w:val="24"/>
+          <w:szCs w:val="24"/>
+          <w:lang w:val="en-CH" w:eastAsia="en-GB"/>
+        </w:rPr>
+      </w:pPr>
+    </w:p>
+    <w:p>
+      <w:pPr>
+        <w:spacing w:after="0"/>
+        <w:rPr>
+          <w:rFonts w:eastAsia="Times New Roman" w:cs="Courier New"/>
+          <w:sz w:val="24"/>
+          <w:szCs w:val="24"/>
+          <w:lang w:val="en-CH" w:eastAsia="en-GB"/>
+        </w:rPr>
+      </w:pPr>
+    </w:p>
+    <w:p>
+      <w:pPr>
+        <w:spacing w:after="0"/>
+        <w:rPr>
+          <w:rFonts w:eastAsia="Times New Roman" w:cs="Courier New"/>
+          <w:sz w:val="24"/>
+          <w:szCs w:val="24"/>
+          <w:lang w:val="en-CH" w:eastAsia="en-GB"/>
+        </w:rPr>
+      </w:pPr>
+    </w:p>
+    <w:p>
+      <w:pPr>
+        <w:spacing w:after="0"/>
+        <w:rPr>
+          <w:rFonts w:eastAsia="Times New Roman" w:cs="Courier New"/>
+          <w:sz w:val="24"/>
+          <w:szCs w:val="24"/>
+          <w:lang w:val="en-CH" w:eastAsia="en-GB"/>
+        </w:rPr>
+      </w:pPr>
+    </w:p>
+    <w:p>
+      <w:pPr>
+        <w:spacing w:after="0"/>
+        <w:rPr>
+          <w:rFonts w:eastAsia="Times New Roman" w:cs="Courier New"/>
+          <w:sz w:val="24"/>
+          <w:szCs w:val="24"/>
+          <w:lang w:val="en-CH" w:eastAsia="en-GB"/>
+        </w:rPr>
+      </w:pPr>
+    </w:p>
+    <w:p>
+      <w:pPr>
+        <w:spacing w:after="0"/>
+        <w:rPr>
+          <w:rFonts w:eastAsia="Times New Roman" w:cs="Courier New"/>
+          <w:sz w:val="24"/>
+          <w:szCs w:val="24"/>
+          <w:lang w:val="en-CH" w:eastAsia="en-GB"/>
+        </w:rPr>
+      </w:pPr>
+    </w:p>
+    <w:p>
+      <w:pPr>
+        <w:spacing w:after="0"/>
+        <w:rPr>
+          <w:rFonts w:eastAsia="Times New Roman" w:cs="Courier New"/>
+          <w:sz w:val="24"/>
+          <w:szCs w:val="24"/>
+          <w:lang w:val="en-CH" w:eastAsia="en-GB"/>
+        </w:rPr>
+      </w:pPr>
+    </w:p>
+    <w:p>
+      <w:pPr>
+        <w:spacing w:after="0"/>
+        <w:rPr>
+          <w:rFonts w:eastAsia="Times New Roman" w:cs="Courier New"/>
+          <w:sz w:val="24"/>
+          <w:szCs w:val="24"/>
+          <w:lang w:val="en-CH" w:eastAsia="en-GB"/>
+        </w:rPr>
+      </w:pPr>
+    </w:p>
+    <w:p>
+      <w:pPr>
+        <w:spacing w:after="0"/>
+        <w:rPr>
+          <w:rFonts w:eastAsia="Times New Roman" w:cs="Courier New"/>
+          <w:sz w:val="24"/>
+          <w:szCs w:val="24"/>
+          <w:lang w:val="en-CH" w:eastAsia="en-GB"/>
+        </w:rPr>
+      </w:pPr>
+    </w:p>
+    <w:p>
+      <w:pPr>
+        <w:spacing w:after="0"/>
+        <w:rPr>
+          <w:rFonts w:eastAsia="Times New Roman" w:cs="Courier New"/>
+          <w:sz w:val="24"/>
+          <w:szCs w:val="24"/>
+          <w:lang w:val="en-CH" w:eastAsia="en-GB"/>
+        </w:rPr>
+      </w:pPr>
+    </w:p>
+    <w:p>
+      <w:pPr>
+        <w:spacing w:after="0"/>
+        <w:rPr>
+          <w:rFonts w:eastAsia="Times New Roman" w:cs="Courier New"/>
+          <w:sz w:val="24"/>
+          <w:szCs w:val="24"/>
+          <w:lang w:val="en-CH" w:eastAsia="en-GB"/>
+        </w:rPr>
+      </w:pPr>
+    </w:p>
+    <w:p>
+      <w:pPr>
+        <w:spacing w:after="160" w:line="259" w:lineRule="auto"/>
+        <w:rPr>
+          <w:b/>
+          <w:bCs/>
+          <w:sz w:val="28"/>
+          <w:szCs w:val="28"/>
+          <w:lang w:val="en-CH"/>
+        </w:rPr>
+      </w:pPr>
+      <w:r>
+        <w:rPr>
+          <w:b/>
+          <w:bCs/>
+          <w:sz w:val="28"/>
+          <w:szCs w:val="28"/>
+          <w:lang w:val="en-CH"/>
+        </w:rPr>
+        <w:lastRenderedPageBreak/>
+        <w:t>Search Funktion:</w:t>
+      </w:r>
+      <w:r>
+        <w:rPr>
+          <w:b/>
+          <w:bCs/>
+          <w:sz w:val="28"/>
+          <w:szCs w:val="28"/>
+          <w:lang w:val="en-CH"/>
+        </w:rPr>
+        <w:t xml:space="preserve"> </w:t>
+      </w:r>
+    </w:p>
+    <w:p>
+      <w:pPr>
+        <w:spacing w:after="160" w:line="259" w:lineRule="auto"/>
+        <w:rPr>
+          <w:lang w:val="en-CH"/>
+        </w:rPr>
+      </w:pPr>
+      <w:r>
+        <w:rPr>
+          <w:lang w:val="en-CH"/>
+        </w:rPr>
+        <w:t xml:space="preserve">Um nach Filmen suchen zu können, wurde ein TextInput eingefgt, in welchem man seinen Eingabe tätigen kann. </w:t>
+      </w:r>
+    </w:p>
+    <w:p>
+      <w:pPr>
+        <w:spacing w:after="160" w:line="259" w:lineRule="auto"/>
+        <w:rPr>
+          <w:b/>
+          <w:bCs/>
+          <w:sz w:val="28"/>
+          <w:szCs w:val="28"/>
+          <w:lang w:val="en-CH"/>
+        </w:rPr>
+      </w:pPr>
+      <w:r>
+        <w:rPr>
+          <w:b/>
+          <w:bCs/>
+          <w:sz w:val="28"/>
+          <w:szCs w:val="28"/>
+          <w:lang w:val="en-CH"/>
+        </w:rPr>
+        <w:drawing>
+          <wp:inline distT="0" distB="0" distL="0" distR="0" wp14:anchorId="179641B3" wp14:editId="6FF9FDF3">
+            <wp:extent cx="6120130" cy="4454525"/>
+            <wp:effectExtent l="0" t="0" r="1270" b="3175"/>
+            <wp:docPr id="548993717" name="Picture 1"/>
+            <wp:cNvGraphicFramePr>
+              <a:graphicFrameLocks xmlns:a="http://schemas.openxmlformats.org/drawingml/2006/main" noChangeAspect="1"/>
+            </wp:cNvGraphicFramePr>
+            <a:graphic xmlns:a="http://schemas.openxmlformats.org/drawingml/2006/main">
+              <a:graphicData uri="http://schemas.openxmlformats.org/drawingml/2006/picture">
+                <pic:pic xmlns:pic="http://schemas.openxmlformats.org/drawingml/2006/picture">
+                  <pic:nvPicPr>
+                    <pic:cNvPr id="548993717" name=""/>
+                    <pic:cNvPicPr/>
+                  </pic:nvPicPr>
+                  <pic:blipFill>
+                    <a:blip r:embed="rId17"/>
+                    <a:stretch>
+                      <a:fillRect/>
+                    </a:stretch>
+                  </pic:blipFill>
+                  <pic:spPr>
+                    <a:xfrm>
+                      <a:off x="0" y="0"/>
+                      <a:ext cx="6120130" cy="4454525"/>
+                    </a:xfrm>
+                    <a:prstGeom prst="rect">
+                      <a:avLst/>
+                    </a:prstGeom>
+                  </pic:spPr>
+                </pic:pic>
+              </a:graphicData>
+            </a:graphic>
+          </wp:inline>
+        </w:drawing>
+      </w:r>
+    </w:p>
+    <w:p>
+      <w:pPr>
+        <w:spacing w:after="160" w:line="259" w:lineRule="auto"/>
+        <w:rPr>
+          <w:lang w:val="en-CH"/>
+        </w:rPr>
+      </w:pPr>
+      <w:r>
+        <w:rPr>
+          <w:lang w:val="en-CH"/>
+        </w:rPr>
+        <w:t xml:space="preserve">Dieser Code hat die Logik des Search Screens. Man sieht, wie am Anfang ein paar States definiert werden, welche gebraucht werden. Danach beginnen wir auch schon mit dem Request, wo wir nach dem Suchen, was wir im Textfeld eingeben werden.  Falls der inhalt im Textfeld noch undefinded oder ein leerer String ist, wird aus der Funktion mit einem early return der Request verhindert. Falls der Request fehlschlägt, wird ein Fehler geworfen. Wenn der Request erfolgreich war, wird das was in der Response unter .Search steht, in den State movies geschrieben. </w:t>
+      </w:r>
+    </w:p>
+    <w:p>
+      <w:pPr>
+        <w:spacing w:after="160" w:line="259" w:lineRule="auto"/>
+        <w:rPr>
+          <w:lang w:val="en-CH"/>
+        </w:rPr>
+      </w:pPr>
+      <w:r>
+        <w:rPr>
+          <w:lang w:val="en-CH"/>
+        </w:rPr>
+        <w:t xml:space="preserve">Somit haben wir schon einmal alle unsere Filme, jetzt müssen wir diese nur noch anzeigen. </w:t>
+      </w:r>
+    </w:p>
+    <w:p>
+      <w:pPr>
+        <w:spacing w:after="160" w:line="259" w:lineRule="auto"/>
+        <w:rPr>
+          <w:b/>
+          <w:bCs/>
+          <w:sz w:val="28"/>
+          <w:szCs w:val="28"/>
+          <w:lang w:val="en-CH"/>
+        </w:rPr>
+      </w:pPr>
+      <w:r>
+        <w:rPr>
+          <w:b/>
+          <w:bCs/>
+          <w:sz w:val="28"/>
+          <w:szCs w:val="28"/>
+          <w:lang w:val="en-CH"/>
+        </w:rPr>
+        <w:lastRenderedPageBreak/>
+        <w:drawing>
+          <wp:inline distT="0" distB="0" distL="0" distR="0" wp14:anchorId="4D6EC595" wp14:editId="3E07A639">
+            <wp:extent cx="6120130" cy="2847975"/>
+            <wp:effectExtent l="0" t="0" r="1270" b="0"/>
+            <wp:docPr id="1262208716" name="Picture 1"/>
+            <wp:cNvGraphicFramePr>
+              <a:graphicFrameLocks xmlns:a="http://schemas.openxmlformats.org/drawingml/2006/main" noChangeAspect="1"/>
+            </wp:cNvGraphicFramePr>
+            <a:graphic xmlns:a="http://schemas.openxmlformats.org/drawingml/2006/main">
+              <a:graphicData uri="http://schemas.openxmlformats.org/drawingml/2006/picture">
+                <pic:pic xmlns:pic="http://schemas.openxmlformats.org/drawingml/2006/picture">
+                  <pic:nvPicPr>
+                    <pic:cNvPr id="1262208716" name=""/>
+                    <pic:cNvPicPr/>
+                  </pic:nvPicPr>
+                  <pic:blipFill>
+                    <a:blip r:embed="rId18"/>
+                    <a:stretch>
+                      <a:fillRect/>
+                    </a:stretch>
+                  </pic:blipFill>
+                  <pic:spPr>
+                    <a:xfrm>
+                      <a:off x="0" y="0"/>
+                      <a:ext cx="6120130" cy="2847975"/>
+                    </a:xfrm>
+                    <a:prstGeom prst="rect">
+                      <a:avLst/>
+                    </a:prstGeom>
+                  </pic:spPr>
+                </pic:pic>
+              </a:graphicData>
+            </a:graphic>
+          </wp:inline>
+        </w:drawing>
+      </w:r>
+    </w:p>
+    <w:p>
+      <w:pPr>
+        <w:spacing w:after="160" w:line="259" w:lineRule="auto"/>
+        <w:rPr>
+          <w:lang w:val="en-CH"/>
+        </w:rPr>
+      </w:pPr>
+      <w:r>
+        <w:rPr>
+          <w:lang w:val="en-CH"/>
+        </w:rPr>
+        <w:t xml:space="preserve">Damit man überhaupt auf der Seite eine Searchbar sieht, haben wir eine SearchInput Komponente gebaut, welcher wir einen Placeholder und auch noch eine kleine Logik für den Fall mitgeben, wenn der Search Button gedrückt wird, weitergeben. </w:t>
+      </w:r>
+      <w:r>
+        <w:rPr>
+          <w:lang w:val="en-CH"/>
+        </w:rPr>
+        <w:t xml:space="preserve">In der Logik, wird der Wert aus dem Inputfeld ausgelesen und nachher dann die loadMovies Methode aufgerufen, welche dann den Request auf die API macht. </w:t>
+      </w:r>
+    </w:p>
+    <w:p>
+      <w:pPr>
+        <w:spacing w:after="160" w:line="259" w:lineRule="auto"/>
+        <w:rPr>
+          <w:b/>
+          <w:bCs/>
+          <w:lang w:val="en-CH"/>
+        </w:rPr>
+      </w:pPr>
+      <w:r>
+        <w:rPr>
+          <w:lang w:val="en-CH"/>
+        </w:rPr>
+        <w:t xml:space="preserve">Weiter unten verwenden wir eine Flatlist, um nachher dann alle Filme auf Flatlist Elemente zu mappen und dann anzuzeigen. </w:t>
+      </w:r>
+      <w:r>
+        <w:rPr>
+          <w:b/>
+          <w:bCs/>
+          <w:sz w:val="28"/>
+          <w:szCs w:val="28"/>
+          <w:lang w:val="en-CH"/>
+        </w:rPr>
         <w:br w:type="page"/>
       </w:r>
     </w:p>
-    <w:p/>
+    <w:p>
+      <w:pPr>
+        <w:rPr>
+          <w:lang w:val="en-CH"/>
+        </w:rPr>
+      </w:pPr>
+    </w:p>
     <w:p>
       <w:pPr>
         <w:pStyle w:val="berschriftInnovationBlue"/>
@@ -1217,12 +1898,10 @@
     </w:p>
     <w:p/>
     <w:sectPr>
-      <w:headerReference w:type="even" r:id="rId16"/>
-      <w:headerReference w:type="default" r:id="rId17"/>
-      <w:footerReference w:type="even" r:id="rId18"/>
-      <w:footerReference w:type="default" r:id="rId19"/>
-      <w:headerReference w:type="first" r:id="rId20"/>
-      <w:footerReference w:type="first" r:id="rId21"/>
+      <w:headerReference w:type="default" r:id="rId19"/>
+      <w:footerReference w:type="default" r:id="rId20"/>
+      <w:headerReference w:type="first" r:id="rId21"/>
+      <w:footerReference w:type="first" r:id="rId22"/>
       <w:pgSz w:w="11906" w:h="16838" w:code="9"/>
       <w:pgMar w:top="2078" w:right="1134" w:bottom="1276" w:left="1134" w:header="567" w:footer="283" w:gutter="0"/>
       <w:pgNumType w:start="1"/>
@@ -1261,16 +1940,6 @@
 </file>
 
 <file path=word/footer1.xml><?xml version="1.0" encoding="utf-8"?>
-<w:ftr xmlns:wpc="http://schemas.microsoft.com/office/word/2010/wordprocessingCanvas" xmlns:cx="http://schemas.microsoft.com/office/drawing/2014/chartex" xmlns:cx1="http://schemas.microsoft.com/office/drawing/2015/9/8/chartex" xmlns:cx2="http://schemas.microsoft.com/office/drawing/2015/10/21/chartex" xmlns:cx3="http://schemas.microsoft.com/office/drawing/2016/5/9/chartex" xmlns:cx4="http://schemas.microsoft.com/office/drawing/2016/5/10/chartex" xmlns:cx5="http://schemas.microsoft.com/office/drawing/2016/5/11/chartex" xmlns:cx6="http://schemas.microsoft.com/office/drawing/2016/5/12/chartex" xmlns:cx7="http://schemas.microsoft.com/office/drawing/2016/5/13/chartex" xmlns:cx8="http://schemas.microsoft.com/office/drawing/2016/5/14/chartex" xmlns:mc="http://schemas.openxmlformats.org/markup-compatibility/2006" xmlns:aink="http://schemas.microsoft.com/office/drawing/2016/ink" xmlns:am3d="http://schemas.microsoft.com/office/drawing/2017/model3d" xmlns:o="urn:schemas-microsoft-com:office:office" xmlns:oel="http://schemas.microsoft.com/office/2019/extlst" xmlns:r="http://schemas.openxmlformats.org/officeDocument/2006/relationships" xmlns:m="http://schemas.openxmlformats.org/officeDocument/2006/math" xmlns:v="urn:schemas-microsoft-com:vml" xmlns:wp14="http://schemas.microsoft.com/office/word/2010/wordprocessingDrawing" xmlns:wp="http://schemas.openxmlformats.org/drawingml/2006/wordprocessingDrawing" xmlns:w10="urn:schemas-microsoft-com:office:word" xmlns:w="http://schemas.openxmlformats.org/wordprocessingml/2006/main" xmlns:w14="http://schemas.microsoft.com/office/word/2010/wordml" xmlns:w15="http://schemas.microsoft.com/office/word/2012/wordml" xmlns:w16cex="http://schemas.microsoft.com/office/word/2018/wordml/cex" xmlns:w16cid="http://schemas.microsoft.com/office/word/2016/wordml/cid" xmlns:w16="http://schemas.microsoft.com/office/word/2018/wordml" xmlns:w16sdtdh="http://schemas.microsoft.com/office/word/2020/wordml/sdtdatahash" xmlns:w16se="http://schemas.microsoft.com/office/word/2015/wordml/symex" xmlns:wpg="http://schemas.microsoft.com/office/word/2010/wordprocessingGroup" xmlns:wpi="http://schemas.microsoft.com/office/word/2010/wordprocessingInk" xmlns:wne="http://schemas.microsoft.com/office/word/2006/wordml" xmlns:wps="http://schemas.microsoft.com/office/word/2010/wordprocessingShape" mc:Ignorable="w14 w15 w16se w16cid w16 w16cex w16sdtdh wp14">
-  <w:p>
-    <w:pPr>
-      <w:pStyle w:val="Footer"/>
-    </w:pPr>
-  </w:p>
-</w:ftr>
-</file>
-
-<file path=word/footer2.xml><?xml version="1.0" encoding="utf-8"?>
 <w:ftr xmlns:wpc="http://schemas.microsoft.com/office/word/2010/wordprocessingCanvas" xmlns:cx="http://schemas.microsoft.com/office/drawing/2014/chartex" xmlns:cx1="http://schemas.microsoft.com/office/drawing/2015/9/8/chartex" xmlns:cx2="http://schemas.microsoft.com/office/drawing/2015/10/21/chartex" xmlns:cx3="http://schemas.microsoft.com/office/drawing/2016/5/9/chartex" xmlns:cx4="http://schemas.microsoft.com/office/drawing/2016/5/10/chartex" xmlns:cx5="http://schemas.microsoft.com/office/drawing/2016/5/11/chartex" xmlns:cx6="http://schemas.microsoft.com/office/drawing/2016/5/12/chartex" xmlns:cx7="http://schemas.microsoft.com/office/drawing/2016/5/13/chartex" xmlns:cx8="http://schemas.microsoft.com/office/drawing/2016/5/14/chartex" xmlns:mc="http://schemas.openxmlformats.org/markup-compatibility/2006" xmlns:aink="http://schemas.microsoft.com/office/drawing/2016/ink" xmlns:am3d="http://schemas.microsoft.com/office/drawing/2017/model3d" xmlns:o="urn:schemas-microsoft-com:office:office" xmlns:oel="http://schemas.microsoft.com/office/2019/extlst" xmlns:r="http://schemas.openxmlformats.org/officeDocument/2006/relationships" xmlns:m="http://schemas.openxmlformats.org/officeDocument/2006/math" xmlns:v="urn:schemas-microsoft-com:vml" xmlns:wp14="http://schemas.microsoft.com/office/word/2010/wordprocessingDrawing" xmlns:wp="http://schemas.openxmlformats.org/drawingml/2006/wordprocessingDrawing" xmlns:w10="urn:schemas-microsoft-com:office:word" xmlns:w="http://schemas.openxmlformats.org/wordprocessingml/2006/main" xmlns:w14="http://schemas.microsoft.com/office/word/2010/wordml" xmlns:w15="http://schemas.microsoft.com/office/word/2012/wordml" xmlns:w16cex="http://schemas.microsoft.com/office/word/2018/wordml/cex" xmlns:w16cid="http://schemas.microsoft.com/office/word/2016/wordml/cid" xmlns:w16="http://schemas.microsoft.com/office/word/2018/wordml" xmlns:w16sdtdh="http://schemas.microsoft.com/office/word/2020/wordml/sdtdatahash" xmlns:w16se="http://schemas.microsoft.com/office/word/2015/wordml/symex" xmlns:wpg="http://schemas.microsoft.com/office/word/2010/wordprocessingGroup" xmlns:wpi="http://schemas.microsoft.com/office/word/2010/wordprocessingInk" xmlns:wne="http://schemas.microsoft.com/office/word/2006/wordml" xmlns:wps="http://schemas.microsoft.com/office/word/2010/wordprocessingShape" mc:Ignorable="w14 w15 w16se w16cid w16 w16cex w16sdtdh wp14">
   <w:sdt>
     <w:sdtPr>
@@ -1446,7 +2115,7 @@
 </w:ftr>
 </file>
 
-<file path=word/footer3.xml><?xml version="1.0" encoding="utf-8"?>
+<file path=word/footer2.xml><?xml version="1.0" encoding="utf-8"?>
 <w:ftr xmlns:wpc="http://schemas.microsoft.com/office/word/2010/wordprocessingCanvas" xmlns:cx="http://schemas.microsoft.com/office/drawing/2014/chartex" xmlns:cx1="http://schemas.microsoft.com/office/drawing/2015/9/8/chartex" xmlns:cx2="http://schemas.microsoft.com/office/drawing/2015/10/21/chartex" xmlns:cx3="http://schemas.microsoft.com/office/drawing/2016/5/9/chartex" xmlns:cx4="http://schemas.microsoft.com/office/drawing/2016/5/10/chartex" xmlns:cx5="http://schemas.microsoft.com/office/drawing/2016/5/11/chartex" xmlns:cx6="http://schemas.microsoft.com/office/drawing/2016/5/12/chartex" xmlns:cx7="http://schemas.microsoft.com/office/drawing/2016/5/13/chartex" xmlns:cx8="http://schemas.microsoft.com/office/drawing/2016/5/14/chartex" xmlns:mc="http://schemas.openxmlformats.org/markup-compatibility/2006" xmlns:aink="http://schemas.microsoft.com/office/drawing/2016/ink" xmlns:am3d="http://schemas.microsoft.com/office/drawing/2017/model3d" xmlns:o="urn:schemas-microsoft-com:office:office" xmlns:oel="http://schemas.microsoft.com/office/2019/extlst" xmlns:r="http://schemas.openxmlformats.org/officeDocument/2006/relationships" xmlns:m="http://schemas.openxmlformats.org/officeDocument/2006/math" xmlns:v="urn:schemas-microsoft-com:vml" xmlns:wp14="http://schemas.microsoft.com/office/word/2010/wordprocessingDrawing" xmlns:wp="http://schemas.openxmlformats.org/drawingml/2006/wordprocessingDrawing" xmlns:w10="urn:schemas-microsoft-com:office:word" xmlns:w="http://schemas.openxmlformats.org/wordprocessingml/2006/main" xmlns:w14="http://schemas.microsoft.com/office/word/2010/wordml" xmlns:w15="http://schemas.microsoft.com/office/word/2012/wordml" xmlns:w16cex="http://schemas.microsoft.com/office/word/2018/wordml/cex" xmlns:w16cid="http://schemas.microsoft.com/office/word/2016/wordml/cid" xmlns:w16="http://schemas.microsoft.com/office/word/2018/wordml" xmlns:w16sdtdh="http://schemas.microsoft.com/office/word/2020/wordml/sdtdatahash" xmlns:w16se="http://schemas.microsoft.com/office/word/2015/wordml/symex" xmlns:wpg="http://schemas.microsoft.com/office/word/2010/wordprocessingGroup" xmlns:wpi="http://schemas.microsoft.com/office/word/2010/wordprocessingInk" xmlns:wne="http://schemas.microsoft.com/office/word/2006/wordml" xmlns:wps="http://schemas.microsoft.com/office/word/2010/wordprocessingShape" mc:Ignorable="w14 w15 w16se w16cid w16 w16cex w16sdtdh wp14">
   <w:sdt>
     <w:sdtPr>
@@ -1569,11 +2238,9 @@
             </w:placeholder>
           </w:sdtPr>
           <w:sdtContent>
-            <w:proofErr w:type="spellStart"/>
             <w:r>
               <w:t>WatchlistProMax</w:t>
             </w:r>
-            <w:proofErr w:type="spellEnd"/>
           </w:sdtContent>
         </w:sdt>
         <w:r>
@@ -1676,28 +2343,13 @@
     <w:pPr>
       <w:pStyle w:val="Header"/>
     </w:pPr>
-  </w:p>
-</w:hdr>
-</file>
-
-<file path=word/header2.xml><?xml version="1.0" encoding="utf-8"?>
-<w:hdr xmlns:wpc="http://schemas.microsoft.com/office/word/2010/wordprocessingCanvas" xmlns:cx="http://schemas.microsoft.com/office/drawing/2014/chartex" xmlns:cx1="http://schemas.microsoft.com/office/drawing/2015/9/8/chartex" xmlns:cx2="http://schemas.microsoft.com/office/drawing/2015/10/21/chartex" xmlns:cx3="http://schemas.microsoft.com/office/drawing/2016/5/9/chartex" xmlns:cx4="http://schemas.microsoft.com/office/drawing/2016/5/10/chartex" xmlns:cx5="http://schemas.microsoft.com/office/drawing/2016/5/11/chartex" xmlns:cx6="http://schemas.microsoft.com/office/drawing/2016/5/12/chartex" xmlns:cx7="http://schemas.microsoft.com/office/drawing/2016/5/13/chartex" xmlns:cx8="http://schemas.microsoft.com/office/drawing/2016/5/14/chartex" xmlns:mc="http://schemas.openxmlformats.org/markup-compatibility/2006" xmlns:aink="http://schemas.microsoft.com/office/drawing/2016/ink" xmlns:am3d="http://schemas.microsoft.com/office/drawing/2017/model3d" xmlns:o="urn:schemas-microsoft-com:office:office" xmlns:oel="http://schemas.microsoft.com/office/2019/extlst" xmlns:r="http://schemas.openxmlformats.org/officeDocument/2006/relationships" xmlns:m="http://schemas.openxmlformats.org/officeDocument/2006/math" xmlns:v="urn:schemas-microsoft-com:vml" xmlns:wp14="http://schemas.microsoft.com/office/word/2010/wordprocessingDrawing" xmlns:wp="http://schemas.openxmlformats.org/drawingml/2006/wordprocessingDrawing" xmlns:w10="urn:schemas-microsoft-com:office:word" xmlns:w="http://schemas.openxmlformats.org/wordprocessingml/2006/main" xmlns:w14="http://schemas.microsoft.com/office/word/2010/wordml" xmlns:w15="http://schemas.microsoft.com/office/word/2012/wordml" xmlns:w16cex="http://schemas.microsoft.com/office/word/2018/wordml/cex" xmlns:w16cid="http://schemas.microsoft.com/office/word/2016/wordml/cid" xmlns:w16="http://schemas.microsoft.com/office/word/2018/wordml" xmlns:w16sdtdh="http://schemas.microsoft.com/office/word/2020/wordml/sdtdatahash" xmlns:w16se="http://schemas.microsoft.com/office/word/2015/wordml/symex" xmlns:wpg="http://schemas.microsoft.com/office/word/2010/wordprocessingGroup" xmlns:wpi="http://schemas.microsoft.com/office/word/2010/wordprocessingInk" xmlns:wne="http://schemas.microsoft.com/office/word/2006/wordml" xmlns:wps="http://schemas.microsoft.com/office/word/2010/wordprocessingShape" mc:Ignorable="w14 w15 w16se w16cid w16 w16cex w16sdtdh wp14">
-  <w:p>
-    <w:pPr>
-      <w:pStyle w:val="Header"/>
-    </w:pPr>
     <w:r>
       <w:tab/>
       <w:t>Joel</w:t>
     </w:r>
     <w:r>
-      <w:t xml:space="preserve"> </w:t>
+      <w:t xml:space="preserve"> Schatt</w:t>
     </w:r>
-    <w:proofErr w:type="spellStart"/>
-    <w:r>
-      <w:t>Schatt</w:t>
-    </w:r>
-    <w:proofErr w:type="spellEnd"/>
     <w:r>
       <w:t xml:space="preserve"> &amp; Cyrill</w:t>
     </w:r>
@@ -1708,7 +2360,7 @@
 </w:hdr>
 </file>
 
-<file path=word/header3.xml><?xml version="1.0" encoding="utf-8"?>
+<file path=word/header2.xml><?xml version="1.0" encoding="utf-8"?>
 <w:hdr xmlns:wpc="http://schemas.microsoft.com/office/word/2010/wordprocessingCanvas" xmlns:cx="http://schemas.microsoft.com/office/drawing/2014/chartex" xmlns:cx1="http://schemas.microsoft.com/office/drawing/2015/9/8/chartex" xmlns:cx2="http://schemas.microsoft.com/office/drawing/2015/10/21/chartex" xmlns:cx3="http://schemas.microsoft.com/office/drawing/2016/5/9/chartex" xmlns:cx4="http://schemas.microsoft.com/office/drawing/2016/5/10/chartex" xmlns:cx5="http://schemas.microsoft.com/office/drawing/2016/5/11/chartex" xmlns:cx6="http://schemas.microsoft.com/office/drawing/2016/5/12/chartex" xmlns:cx7="http://schemas.microsoft.com/office/drawing/2016/5/13/chartex" xmlns:cx8="http://schemas.microsoft.com/office/drawing/2016/5/14/chartex" xmlns:mc="http://schemas.openxmlformats.org/markup-compatibility/2006" xmlns:aink="http://schemas.microsoft.com/office/drawing/2016/ink" xmlns:am3d="http://schemas.microsoft.com/office/drawing/2017/model3d" xmlns:o="urn:schemas-microsoft-com:office:office" xmlns:oel="http://schemas.microsoft.com/office/2019/extlst" xmlns:r="http://schemas.openxmlformats.org/officeDocument/2006/relationships" xmlns:m="http://schemas.openxmlformats.org/officeDocument/2006/math" xmlns:v="urn:schemas-microsoft-com:vml" xmlns:wp14="http://schemas.microsoft.com/office/word/2010/wordprocessingDrawing" xmlns:wp="http://schemas.openxmlformats.org/drawingml/2006/wordprocessingDrawing" xmlns:w10="urn:schemas-microsoft-com:office:word" xmlns:w="http://schemas.openxmlformats.org/wordprocessingml/2006/main" xmlns:w14="http://schemas.microsoft.com/office/word/2010/wordml" xmlns:w15="http://schemas.microsoft.com/office/word/2012/wordml" xmlns:w16cex="http://schemas.microsoft.com/office/word/2018/wordml/cex" xmlns:w16cid="http://schemas.microsoft.com/office/word/2016/wordml/cid" xmlns:w16="http://schemas.microsoft.com/office/word/2018/wordml" xmlns:w16sdtdh="http://schemas.microsoft.com/office/word/2020/wordml/sdtdatahash" xmlns:w16se="http://schemas.microsoft.com/office/word/2015/wordml/symex" xmlns:wpg="http://schemas.microsoft.com/office/word/2010/wordprocessingGroup" xmlns:wpi="http://schemas.microsoft.com/office/word/2010/wordprocessingInk" xmlns:wne="http://schemas.microsoft.com/office/word/2006/wordml" xmlns:wps="http://schemas.microsoft.com/office/word/2010/wordprocessingShape" mc:Ignorable="w14 w15 w16se w16cid w16 w16cex w16sdtdh wp14">
   <w:p>
     <w:pPr>
@@ -5836,6 +6488,31 @@
       <w:color w:val="808080"/>
     </w:rPr>
   </w:style>
+  <w:style w:type="character" w:styleId="UnresolvedMention">
+    <w:name w:val="Unresolved Mention"/>
+    <w:basedOn w:val="DefaultParagraphFont"/>
+    <w:uiPriority w:val="99"/>
+    <w:semiHidden/>
+    <w:unhideWhenUsed/>
+    <w:rsid w:val="003F50B4"/>
+    <w:rPr>
+      <w:color w:val="605E5C"/>
+      <w:shd w:val="clear" w:color="auto" w:fill="E1DFDD"/>
+    </w:rPr>
+  </w:style>
+  <w:style w:type="character" w:styleId="FollowedHyperlink">
+    <w:name w:val="FollowedHyperlink"/>
+    <w:basedOn w:val="DefaultParagraphFont"/>
+    <w:uiPriority w:val="99"/>
+    <w:semiHidden/>
+    <w:unhideWhenUsed/>
+    <w:locked/>
+    <w:rsid w:val="003F50B4"/>
+    <w:rPr>
+      <w:color w:val="009EE3" w:themeColor="followedHyperlink"/>
+      <w:u w:val="single"/>
+    </w:rPr>
+  </w:style>
 </w:styles>
 </file>
 
@@ -6109,11 +6786,11 @@
     <w:rsid w:val="009D7149"/>
     <w:rsid w:val="009F5B5D"/>
     <w:rsid w:val="00A4680E"/>
-    <w:rsid w:val="00D1129B"/>
     <w:rsid w:val="00D3784E"/>
     <w:rsid w:val="00D62B64"/>
     <w:rsid w:val="00DC5BD9"/>
     <w:rsid w:val="00E028D9"/>
+    <w:rsid w:val="00F53950"/>
     <w:rsid w:val="00F57A16"/>
     <w:rsid w:val="00F7579F"/>
     <w:rsid w:val="00F96F03"/>

</xml_diff>

<commit_message>
refactor: some changes in folder structure
</commit_message>
<xml_diff>
--- a/Doku_M335_Joel_Cyrill.docx
+++ b/Doku_M335_Joel_Cyrill.docx
@@ -69,13 +69,31 @@
             <w:rPr>
               <w:rFonts w:eastAsia="Times New Roman"/>
             </w:rPr>
-            <w:t xml:space="preserve">Version 1.0.0, Datum: </w:t>
+            <w:t>Version 1.</w:t>
           </w:r>
           <w:r>
             <w:rPr>
               <w:rFonts w:eastAsia="Times New Roman"/>
             </w:rPr>
-            <w:t>11</w:t>
+            <w:t>1</w:t>
+          </w:r>
+          <w:r>
+            <w:rPr>
+              <w:rFonts w:eastAsia="Times New Roman"/>
+            </w:rPr>
+            <w:t xml:space="preserve">.0, Datum: </w:t>
+          </w:r>
+          <w:r>
+            <w:rPr>
+              <w:rFonts w:eastAsia="Times New Roman"/>
+            </w:rPr>
+            <w:t>1</w:t>
+          </w:r>
+          <w:r>
+            <w:rPr>
+              <w:rFonts w:eastAsia="Times New Roman"/>
+            </w:rPr>
+            <w:t>2</w:t>
           </w:r>
           <w:r>
             <w:rPr>
@@ -154,7 +172,13 @@
         <w:spacing w:after="160" w:line="259" w:lineRule="auto"/>
       </w:pPr>
       <w:r>
-        <w:t>Mit der WatchlistProMax App kann man ganze einfach einen überblick über seine Watchlist bekommen. Man kann mithilfe von einem Suchfeld die OMDB API durchsuchen</w:t>
+        <w:t xml:space="preserve">Mit der WatchlistProMax App kann man ganze einfach einen </w:t>
+      </w:r>
+      <w:r>
+        <w:t>Ü</w:t>
+      </w:r>
+      <w:r>
+        <w:t>berblick über seine Watchlist bekommen. Man kann mithilfe von einem Suchfeld die OMDB API durchsuchen</w:t>
       </w:r>
       <w:r>
         <w:t xml:space="preserve">. Die Ergebnisse werden dann aufgelistet angezeigt und man sieht das Poster, den Titel und das Jahr, in welchem der Film herausgekommen ist. Mit einem Click auf den Film öffnet sich eine Detailpage, wo man noch weitere Informationen einsehen kann, wie der Regisseur, der Cast oder die Bewertungen. Ausserdem wird ein Button angezeigt, mit welchen man mit einem Click, den Film in seine Watchlist hinzufügen kann. </w:t>
@@ -301,6 +325,9 @@
     </w:p>
     <w:p>
       <w:r>
+        <w:rPr>
+          <w:noProof/>
+        </w:rPr>
         <w:drawing>
           <wp:inline distT="0" distB="0" distL="0" distR="0" wp14:anchorId="50529A88" wp14:editId="728E10E5">
             <wp:extent cx="6314535" cy="3312543"/>
@@ -610,39 +637,7 @@
             <w:rFonts w:eastAsia="Times New Roman" w:cs="Courier New"/>
             <w:lang w:val="en-CH" w:eastAsia="en-GB"/>
           </w:rPr>
-          <w:t>https:</w:t>
-        </w:r>
-        <w:r>
-          <w:rPr>
-            <w:rStyle w:val="Hyperlink"/>
-            <w:rFonts w:eastAsia="Times New Roman" w:cs="Courier New"/>
-            <w:lang w:val="en-CH" w:eastAsia="en-GB"/>
-          </w:rPr>
-          <w:t>/</w:t>
-        </w:r>
-        <w:r>
-          <w:rPr>
-            <w:rStyle w:val="Hyperlink"/>
-            <w:rFonts w:eastAsia="Times New Roman" w:cs="Courier New"/>
-            <w:lang w:val="en-CH" w:eastAsia="en-GB"/>
-          </w:rPr>
-          <w:t>/www.omdbapi.com/?s=</w:t>
-        </w:r>
-        <w:r>
-          <w:rPr>
-            <w:rStyle w:val="Hyperlink"/>
-            <w:rFonts w:eastAsia="Times New Roman" w:cs="Courier New"/>
-            <w:lang w:val="en-CH" w:eastAsia="en-GB"/>
-          </w:rPr>
-          <w:t>matrix</w:t>
-        </w:r>
-        <w:r>
-          <w:rPr>
-            <w:rStyle w:val="Hyperlink"/>
-            <w:rFonts w:eastAsia="Times New Roman" w:cs="Courier New"/>
-            <w:lang w:val="en-CH" w:eastAsia="en-GB"/>
-          </w:rPr>
-          <w:t>&amp;page=1&amp;apikey=e69bd20e</w:t>
+          <w:t>https://www.omdbapi.com/?s=matrix&amp;page=1&amp;apikey=e69bd20e</w:t>
         </w:r>
       </w:hyperlink>
     </w:p>
@@ -747,6 +742,12 @@
           <w:lang w:val="en-CH" w:eastAsia="en-GB"/>
         </w:rPr>
         <w:instrText>"</w:instrText>
+      </w:r>
+      <w:r>
+        <w:rPr>
+          <w:rFonts w:eastAsia="Times New Roman" w:cs="Courier New"/>
+          <w:lang w:val="en-CH" w:eastAsia="en-GB"/>
+        </w:rPr>
       </w:r>
       <w:r>
         <w:rPr>
@@ -1072,6 +1073,7 @@
         <w:rPr>
           <w:b/>
           <w:bCs/>
+          <w:noProof/>
           <w:sz w:val="28"/>
           <w:szCs w:val="28"/>
           <w:lang w:val="en-CH"/>
@@ -1156,6 +1158,7 @@
         <w:rPr>
           <w:b/>
           <w:bCs/>
+          <w:noProof/>
           <w:sz w:val="28"/>
           <w:szCs w:val="28"/>
           <w:lang w:val="en-CH"/>
@@ -1222,6 +1225,77 @@
       <w:pPr>
         <w:spacing w:after="160" w:line="259" w:lineRule="auto"/>
         <w:rPr>
+          <w:lang w:val="en-CH"/>
+        </w:rPr>
+      </w:pPr>
+      <w:r>
+        <w:rPr>
+          <w:lang w:val="en-CH"/>
+        </w:rPr>
+        <w:t xml:space="preserve">Weiter unten verwenden wir eine Flatlist, um nachher dann alle Filme auf Flatlist Elemente zu mappen und dann anzuzeigen. </w:t>
+      </w:r>
+    </w:p>
+    <w:p>
+      <w:pPr>
+        <w:spacing w:after="160" w:line="259" w:lineRule="auto"/>
+        <w:rPr>
+          <w:b/>
+          <w:bCs/>
+          <w:sz w:val="28"/>
+          <w:szCs w:val="28"/>
+          <w:lang w:val="en-CH"/>
+        </w:rPr>
+      </w:pPr>
+      <w:r>
+        <w:rPr>
+          <w:b/>
+          <w:bCs/>
+          <w:sz w:val="28"/>
+          <w:szCs w:val="28"/>
+          <w:lang w:val="en-CH"/>
+        </w:rPr>
+        <w:lastRenderedPageBreak/>
+        <w:drawing>
+          <wp:inline distT="0" distB="0" distL="0" distR="0" wp14:anchorId="73E98B4D" wp14:editId="7F3DB117">
+            <wp:extent cx="6120130" cy="5165725"/>
+            <wp:effectExtent l="0" t="0" r="1270" b="3175"/>
+            <wp:docPr id="138983725" name="Picture 1"/>
+            <wp:cNvGraphicFramePr>
+              <a:graphicFrameLocks xmlns:a="http://schemas.openxmlformats.org/drawingml/2006/main" noChangeAspect="1"/>
+            </wp:cNvGraphicFramePr>
+            <a:graphic xmlns:a="http://schemas.openxmlformats.org/drawingml/2006/main">
+              <a:graphicData uri="http://schemas.openxmlformats.org/drawingml/2006/picture">
+                <pic:pic xmlns:pic="http://schemas.openxmlformats.org/drawingml/2006/picture">
+                  <pic:nvPicPr>
+                    <pic:cNvPr id="138983725" name=""/>
+                    <pic:cNvPicPr/>
+                  </pic:nvPicPr>
+                  <pic:blipFill>
+                    <a:blip r:embed="rId19"/>
+                    <a:stretch>
+                      <a:fillRect/>
+                    </a:stretch>
+                  </pic:blipFill>
+                  <pic:spPr>
+                    <a:xfrm>
+                      <a:off x="0" y="0"/>
+                      <a:ext cx="6120130" cy="5165725"/>
+                    </a:xfrm>
+                    <a:prstGeom prst="rect">
+                      <a:avLst/>
+                    </a:prstGeom>
+                  </pic:spPr>
+                </pic:pic>
+              </a:graphicData>
+            </a:graphic>
+          </wp:inline>
+        </w:drawing>
+      </w:r>
+    </w:p>
+    <w:p>
+      <w:pPr>
+        <w:spacing w:after="160" w:line="259" w:lineRule="auto"/>
+        <w:rPr>
           <w:b/>
           <w:bCs/>
           <w:lang w:val="en-CH"/>
@@ -1231,7 +1305,13 @@
         <w:rPr>
           <w:lang w:val="en-CH"/>
         </w:rPr>
-        <w:t xml:space="preserve">Weiter unten verwenden wir eine Flatlist, um nachher dann alle Filme auf Flatlist Elemente zu mappen und dann anzuzeigen. </w:t>
+        <w:t xml:space="preserve">Im Watchlistitem geben wir zuerst den Film weiter, welchen wir Anzeigen wollen, sowie aber auch den Path, auf die nächste Stack Navigation, falls der User sich dazu entscheiden sollte darauf zu klicken. </w:t>
+      </w:r>
+      <w:r>
+        <w:rPr>
+          <w:lang w:val="en-CH"/>
+        </w:rPr>
+        <w:t xml:space="preserve">Man sieht auch gleich, dass alles in einem Link Tag eingebettet ist, welches die Stack Navigation und weiterleitung auf die Detailseite erst möglich macht. </w:t>
       </w:r>
       <w:r>
         <w:rPr>
@@ -1898,10 +1978,10 @@
     </w:p>
     <w:p/>
     <w:sectPr>
-      <w:headerReference w:type="default" r:id="rId19"/>
-      <w:footerReference w:type="default" r:id="rId20"/>
-      <w:headerReference w:type="first" r:id="rId21"/>
-      <w:footerReference w:type="first" r:id="rId22"/>
+      <w:headerReference w:type="default" r:id="rId20"/>
+      <w:footerReference w:type="default" r:id="rId21"/>
+      <w:headerReference w:type="first" r:id="rId22"/>
+      <w:footerReference w:type="first" r:id="rId23"/>
       <w:pgSz w:w="11906" w:h="16838" w:code="9"/>
       <w:pgMar w:top="2078" w:right="1134" w:bottom="1276" w:left="1134" w:header="567" w:footer="283" w:gutter="0"/>
       <w:pgNumType w:start="1"/>
@@ -2036,7 +2116,7 @@
                 </wp:anchor>
               </w:drawing>
             </mc:Choice>
-            <mc:Fallback xmlns:w16du="http://schemas.microsoft.com/office/word/2023/wordml/word16du" xmlns:arto="http://schemas.microsoft.com/office/word/2006/arto">
+            <mc:Fallback xmlns:arto="http://schemas.microsoft.com/office/word/2006/arto" xmlns:w16du="http://schemas.microsoft.com/office/word/2023/wordml/word16du">
               <w:pict>
                 <v:line w14:anchorId="04178534" id="Gerader Verbinder 1" o:spid="_x0000_s1026" style="position:absolute;flip:x;z-index:251658240;visibility:visible;mso-wrap-style:square;mso-width-percent:0;mso-height-percent:0;mso-wrap-distance-left:9pt;mso-wrap-distance-top:0;mso-wrap-distance-right:9pt;mso-wrap-distance-bottom:0;mso-position-horizontal:absolute;mso-position-horizontal-relative:margin;mso-position-vertical:absolute;mso-position-vertical-relative:text;mso-width-percent:0;mso-height-percent:0;mso-width-relative:margin;mso-height-relative:margin" from="469.35pt,-1.85pt" to="481.8pt,-1.85pt" o:gfxdata="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" strokecolor="#565656">
                   <v:stroke joinstyle="miter"/>
@@ -2210,7 +2290,7 @@
                 </wp:anchor>
               </w:drawing>
             </mc:Choice>
-            <mc:Fallback xmlns:w16du="http://schemas.microsoft.com/office/word/2023/wordml/word16du" xmlns:arto="http://schemas.microsoft.com/office/word/2006/arto">
+            <mc:Fallback xmlns:arto="http://schemas.microsoft.com/office/word/2006/arto" xmlns:w16du="http://schemas.microsoft.com/office/word/2023/wordml/word16du">
               <w:pict>
                 <v:line w14:anchorId="713BFFE9" id="Gerade Verbindung 2" o:spid="_x0000_s1026" style="position:absolute;z-index:251662336;visibility:visible;mso-wrap-style:square;mso-width-percent:0;mso-height-percent:0;mso-wrap-distance-left:9pt;mso-wrap-distance-top:0;mso-wrap-distance-right:9pt;mso-wrap-distance-bottom:0;mso-position-horizontal:absolute;mso-position-horizontal-relative:text;mso-position-vertical:absolute;mso-position-vertical-relative:text;mso-width-percent:0;mso-height-percent:0;mso-width-relative:margin;mso-height-relative:margin" from="-1.1pt,16.45pt" to="479.7pt,16.45pt" o:gfxdata="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" strokecolor="black [3213]">
                   <v:stroke joinstyle="miter"/>
@@ -6778,6 +6858,7 @@
     <w:rsid w:val="000A32CF"/>
     <w:rsid w:val="000B1214"/>
     <w:rsid w:val="000C1737"/>
+    <w:rsid w:val="00101683"/>
     <w:rsid w:val="00161391"/>
     <w:rsid w:val="001E2CC2"/>
     <w:rsid w:val="002D774E"/>
@@ -7561,9 +7642,9 @@
 </file>
 
 <file path=customXml/item1.xml><?xml version="1.0" encoding="utf-8"?>
-<templateReference xmlns="http://schema.officeatwork.com/2022/templateReference">
-  <reference>officeatworkDocumentPart: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</reference>
-</templateReference>
+<evaluation xmlns="http://schema.officeatwork365.com/2015/evaluation">
+  <parameters>officeatworkDocumentPart: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</parameters>
+</evaluation>
 </file>
 
 <file path=customXml/item2.xml><?xml version="1.0" encoding="utf-8"?>
@@ -7571,12 +7652,32 @@
 </file>
 
 <file path=customXml/item3.xml><?xml version="1.0" encoding="utf-8"?>
-<designSettings xmlns="http://schema.officeatwork365.com/2015/designSettings">
-  <settings>officeatworkDocumentPart:U2FsdGVkX1+jrL2DT+7MO0laCF2nthkPD47/BDBDV2pbE32Kxs06DU1q//3dq1JGKClQ/77UvxYpHapGNsISSKK/edO9uuumyXqCqku75OczWCX2YpFZ4HTOc9w+cF1IT8jw11r844VmJYLUpt5MVWYmOqcF/tv/UPlNm3u0Rxc=</settings>
-</designSettings>
+<templateReference xmlns="http://schema.officeatwork.com/2022/templateReference">
+  <reference>officeatworkDocumentPart: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</reference>
+</templateReference>
 </file>
 
 <file path=customXml/item4.xml><?xml version="1.0" encoding="utf-8"?>
+<?mso-contentType ?>
+<FormTemplates xmlns="http://schemas.microsoft.com/sharepoint/v3/contenttype/forms">
+  <Display>DocumentLibraryForm</Display>
+  <Edit>DocumentLibraryForm</Edit>
+  <New>DocumentLibraryForm</New>
+</FormTemplates>
+</file>
+
+<file path=customXml/item5.xml><?xml version="1.0" encoding="utf-8"?>
+<p:properties xmlns:p="http://schemas.microsoft.com/office/2006/metadata/properties" xmlns:xsi="http://www.w3.org/2001/XMLSchema-instance" xmlns:pc="http://schemas.microsoft.com/office/infopath/2007/PartnerControls">
+  <documentManagement>
+    <TaxCatchAll xmlns="44269d99-3302-4e66-a62e-a0580952d7e9" xsi:nil="true"/>
+    <lcf76f155ced4ddcb4097134ff3c332f xmlns="fa3065af-8318-43bd-9916-01802deb1aa8">
+      <Terms xmlns="http://schemas.microsoft.com/office/infopath/2007/PartnerControls"/>
+    </lcf76f155ced4ddcb4097134ff3c332f>
+  </documentManagement>
+</p:properties>
+</file>
+
+<file path=customXml/item6.xml><?xml version="1.0" encoding="utf-8"?>
 <ct:contentTypeSchema xmlns:ct="http://schemas.microsoft.com/office/2006/metadata/contentType" xmlns:ma="http://schemas.microsoft.com/office/2006/metadata/properties/metaAttributes" ct:_="" ma:_="" ma:contentTypeName="Dokument" ma:contentTypeID="0x010100CFCF6CD974085D40B66C47568307DC15" ma:contentTypeVersion="11" ma:contentTypeDescription="Ein neues Dokument erstellen." ma:contentTypeScope="" ma:versionID="bd18f42d669cb0be64b3e4ef1a02cffc">
   <xsd:schema xmlns:xsd="http://www.w3.org/2001/XMLSchema" xmlns:xs="http://www.w3.org/2001/XMLSchema" xmlns:p="http://schemas.microsoft.com/office/2006/metadata/properties" xmlns:ns2="fa3065af-8318-43bd-9916-01802deb1aa8" xmlns:ns3="44269d99-3302-4e66-a62e-a0580952d7e9" targetNamespace="http://schemas.microsoft.com/office/2006/metadata/properties" ma:root="true" ma:fieldsID="65ff6868bc063443604df829cf7ac0d6" ns2:_="" ns3:_="">
     <xsd:import namespace="fa3065af-8318-43bd-9916-01802deb1aa8"/>
@@ -7771,42 +7872,22 @@
 </ct:contentTypeSchema>
 </file>
 
-<file path=customXml/item5.xml><?xml version="1.0" encoding="utf-8"?>
-<p:properties xmlns:p="http://schemas.microsoft.com/office/2006/metadata/properties" xmlns:xsi="http://www.w3.org/2001/XMLSchema-instance" xmlns:pc="http://schemas.microsoft.com/office/infopath/2007/PartnerControls">
-  <documentManagement>
-    <TaxCatchAll xmlns="44269d99-3302-4e66-a62e-a0580952d7e9" xsi:nil="true"/>
-    <lcf76f155ced4ddcb4097134ff3c332f xmlns="fa3065af-8318-43bd-9916-01802deb1aa8">
-      <Terms xmlns="http://schemas.microsoft.com/office/infopath/2007/PartnerControls"/>
-    </lcf76f155ced4ddcb4097134ff3c332f>
-  </documentManagement>
-</p:properties>
-</file>
-
-<file path=customXml/item6.xml><?xml version="1.0" encoding="utf-8"?>
-<?mso-contentType ?>
-<FormTemplates xmlns="http://schemas.microsoft.com/sharepoint/v3/contenttype/forms">
-  <Display>DocumentLibraryForm</Display>
-  <Edit>DocumentLibraryForm</Edit>
-  <New>DocumentLibraryForm</New>
-</FormTemplates>
-</file>
-
 <file path=customXml/item7.xml><?xml version="1.0" encoding="utf-8"?>
-<evaluation xmlns="http://schema.officeatwork365.com/2015/evaluation">
-  <parameters>officeatworkDocumentPart: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</parameters>
-</evaluation>
-</file>
-
-<file path=customXml/item8.xml><?xml version="1.0" encoding="utf-8"?>
 <dataConnections xmlns="http://schema.officeatwork365.com/2015/dataConnections">
   <definitions>officeatworkDocumentPart: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</definitions>
 </dataConnections>
 </file>
 
+<file path=customXml/item8.xml><?xml version="1.0" encoding="utf-8"?>
+<designSettings xmlns="http://schema.officeatwork365.com/2015/designSettings">
+  <settings>officeatworkDocumentPart:U2FsdGVkX1+jrL2DT+7MO0laCF2nthkPD47/BDBDV2pbE32Kxs06DU1q//3dq1JGKClQ/77UvxYpHapGNsISSKK/edO9uuumyXqCqku75OczWCX2YpFZ4HTOc9w+cF1IT8jw11r844VmJYLUpt5MVWYmOqcF/tv/UPlNm3u0Rxc=</settings>
+</designSettings>
+</file>
+
 <file path=customXml/itemProps1.xml><?xml version="1.0" encoding="utf-8"?>
-<ds:datastoreItem xmlns:ds="http://schemas.openxmlformats.org/officeDocument/2006/customXml" ds:itemID="{5F361008-D988-2BB6-7316-0ACE5A5571D8}">
+<ds:datastoreItem xmlns:ds="http://schemas.openxmlformats.org/officeDocument/2006/customXml" ds:itemID="{83BDBBD0-55B1-3D4D-AF00-C4100BE5A53D}">
   <ds:schemaRefs>
-    <ds:schemaRef ds:uri="http://schema.officeatwork.com/2022/templateReference"/>
+    <ds:schemaRef ds:uri="http://schema.officeatwork365.com/2015/evaluation"/>
   </ds:schemaRefs>
 </ds:datastoreItem>
 </file>
@@ -7820,14 +7901,33 @@
 </file>
 
 <file path=customXml/itemProps3.xml><?xml version="1.0" encoding="utf-8"?>
-<ds:datastoreItem xmlns:ds="http://schemas.openxmlformats.org/officeDocument/2006/customXml" ds:itemID="{DFDA7A12-9A88-4342-84B8-C67EF0C08D76}">
+<ds:datastoreItem xmlns:ds="http://schemas.openxmlformats.org/officeDocument/2006/customXml" ds:itemID="{5F361008-D988-2BB6-7316-0ACE5A5571D8}">
   <ds:schemaRefs>
-    <ds:schemaRef ds:uri="http://schema.officeatwork365.com/2015/designSettings"/>
+    <ds:schemaRef ds:uri="http://schema.officeatwork.com/2022/templateReference"/>
   </ds:schemaRefs>
 </ds:datastoreItem>
 </file>
 
 <file path=customXml/itemProps4.xml><?xml version="1.0" encoding="utf-8"?>
+<ds:datastoreItem xmlns:ds="http://schemas.openxmlformats.org/officeDocument/2006/customXml" ds:itemID="{34690CD6-15DB-409D-AC08-F2A007907A40}">
+  <ds:schemaRefs>
+    <ds:schemaRef ds:uri="http://schemas.microsoft.com/sharepoint/v3/contenttype/forms"/>
+  </ds:schemaRefs>
+</ds:datastoreItem>
+</file>
+
+<file path=customXml/itemProps5.xml><?xml version="1.0" encoding="utf-8"?>
+<ds:datastoreItem xmlns:ds="http://schemas.openxmlformats.org/officeDocument/2006/customXml" ds:itemID="{0CA24BAA-B6A6-4EEA-A002-579AE82D9F36}">
+  <ds:schemaRefs>
+    <ds:schemaRef ds:uri="http://schemas.microsoft.com/office/2006/metadata/properties"/>
+    <ds:schemaRef ds:uri="http://schemas.microsoft.com/office/infopath/2007/PartnerControls"/>
+    <ds:schemaRef ds:uri="44269d99-3302-4e66-a62e-a0580952d7e9"/>
+    <ds:schemaRef ds:uri="fa3065af-8318-43bd-9916-01802deb1aa8"/>
+  </ds:schemaRefs>
+</ds:datastoreItem>
+</file>
+
+<file path=customXml/itemProps6.xml><?xml version="1.0" encoding="utf-8"?>
 <ds:datastoreItem xmlns:ds="http://schemas.openxmlformats.org/officeDocument/2006/customXml" ds:itemID="{7EDACE4F-63D9-43FB-ABB2-103DC85E0DE2}">
   <ds:schemaRefs>
     <ds:schemaRef ds:uri="http://schemas.microsoft.com/office/2006/metadata/contentType"/>
@@ -7846,37 +7946,18 @@
 </ds:datastoreItem>
 </file>
 
-<file path=customXml/itemProps5.xml><?xml version="1.0" encoding="utf-8"?>
-<ds:datastoreItem xmlns:ds="http://schemas.openxmlformats.org/officeDocument/2006/customXml" ds:itemID="{0CA24BAA-B6A6-4EEA-A002-579AE82D9F36}">
+<file path=customXml/itemProps7.xml><?xml version="1.0" encoding="utf-8"?>
+<ds:datastoreItem xmlns:ds="http://schemas.openxmlformats.org/officeDocument/2006/customXml" ds:itemID="{A390F21B-ED03-4081-8107-5855C29A570F}">
   <ds:schemaRefs>
-    <ds:schemaRef ds:uri="http://schemas.microsoft.com/office/2006/metadata/properties"/>
-    <ds:schemaRef ds:uri="http://schemas.microsoft.com/office/infopath/2007/PartnerControls"/>
-    <ds:schemaRef ds:uri="44269d99-3302-4e66-a62e-a0580952d7e9"/>
-    <ds:schemaRef ds:uri="fa3065af-8318-43bd-9916-01802deb1aa8"/>
-  </ds:schemaRefs>
-</ds:datastoreItem>
-</file>
-
-<file path=customXml/itemProps6.xml><?xml version="1.0" encoding="utf-8"?>
-<ds:datastoreItem xmlns:ds="http://schemas.openxmlformats.org/officeDocument/2006/customXml" ds:itemID="{34690CD6-15DB-409D-AC08-F2A007907A40}">
-  <ds:schemaRefs>
-    <ds:schemaRef ds:uri="http://schemas.microsoft.com/sharepoint/v3/contenttype/forms"/>
-  </ds:schemaRefs>
-</ds:datastoreItem>
-</file>
-
-<file path=customXml/itemProps7.xml><?xml version="1.0" encoding="utf-8"?>
-<ds:datastoreItem xmlns:ds="http://schemas.openxmlformats.org/officeDocument/2006/customXml" ds:itemID="{83BDBBD0-55B1-3D4D-AF00-C4100BE5A53D}">
-  <ds:schemaRefs>
-    <ds:schemaRef ds:uri="http://schema.officeatwork365.com/2015/evaluation"/>
+    <ds:schemaRef ds:uri="http://schema.officeatwork365.com/2015/dataConnections"/>
   </ds:schemaRefs>
 </ds:datastoreItem>
 </file>
 
 <file path=customXml/itemProps8.xml><?xml version="1.0" encoding="utf-8"?>
-<ds:datastoreItem xmlns:ds="http://schemas.openxmlformats.org/officeDocument/2006/customXml" ds:itemID="{A390F21B-ED03-4081-8107-5855C29A570F}">
+<ds:datastoreItem xmlns:ds="http://schemas.openxmlformats.org/officeDocument/2006/customXml" ds:itemID="{DFDA7A12-9A88-4342-84B8-C67EF0C08D76}">
   <ds:schemaRefs>
-    <ds:schemaRef ds:uri="http://schema.officeatwork365.com/2015/dataConnections"/>
+    <ds:schemaRef ds:uri="http://schema.officeatwork365.com/2015/designSettings"/>
   </ds:schemaRefs>
 </ds:datastoreItem>
 </file>
</xml_diff>

<commit_message>
fix: spinner is now in front in center on the screen
</commit_message>
<xml_diff>
--- a/Doku_M335_Joel_Cyrill.docx
+++ b/Doku_M335_Joel_Cyrill.docx
@@ -39,12 +39,14 @@
           </w:placeholder>
         </w:sdtPr>
         <w:sdtContent>
+          <w:proofErr w:type="spellStart"/>
           <w:r>
             <w:rPr>
               <w:rFonts w:eastAsia="Times New Roman"/>
             </w:rPr>
             <w:t>WatchlistProMax</w:t>
           </w:r>
+          <w:proofErr w:type="spellEnd"/>
         </w:sdtContent>
       </w:sdt>
     </w:p>
@@ -172,7 +174,15 @@
         <w:spacing w:after="160" w:line="259" w:lineRule="auto"/>
       </w:pPr>
       <w:r>
-        <w:t xml:space="preserve">Mit der WatchlistProMax App kann man ganze einfach einen </w:t>
+        <w:t xml:space="preserve">Mit der </w:t>
+      </w:r>
+      <w:proofErr w:type="spellStart"/>
+      <w:r>
+        <w:t>WatchlistProMax</w:t>
+      </w:r>
+      <w:proofErr w:type="spellEnd"/>
+      <w:r>
+        <w:t xml:space="preserve"> App kann man ganze einfach einen </w:t>
       </w:r>
       <w:r>
         <w:t>Ü</w:t>
@@ -212,6 +222,8 @@
           <w:numId w:val="30"/>
         </w:numPr>
       </w:pPr>
+      <w:bookmarkStart w:id="0" w:name="OLE_LINK5"/>
+      <w:bookmarkStart w:id="1" w:name="OLE_LINK6"/>
       <w:r>
         <w:t xml:space="preserve">Ich als User möchte </w:t>
       </w:r>
@@ -219,6 +231,8 @@
         <w:t>nach Filmen suchen können</w:t>
       </w:r>
     </w:p>
+    <w:bookmarkEnd w:id="0"/>
+    <w:bookmarkEnd w:id="1"/>
     <w:p>
       <w:pPr>
         <w:pStyle w:val="ListParagraph"/>
@@ -239,6 +253,8 @@
           <w:numId w:val="30"/>
         </w:numPr>
       </w:pPr>
+      <w:bookmarkStart w:id="2" w:name="OLE_LINK9"/>
+      <w:bookmarkStart w:id="3" w:name="OLE_LINK10"/>
       <w:r>
         <w:t>Ich als User möchte eine Detailansicht eines Filmes ansehen können</w:t>
       </w:r>
@@ -251,6 +267,10 @@
           <w:numId w:val="30"/>
         </w:numPr>
       </w:pPr>
+      <w:bookmarkStart w:id="4" w:name="OLE_LINK13"/>
+      <w:bookmarkStart w:id="5" w:name="OLE_LINK14"/>
+      <w:bookmarkEnd w:id="2"/>
+      <w:bookmarkEnd w:id="3"/>
       <w:r>
         <w:t>Ich als User möchte einen Film in meine Watchlist hinzufügen können</w:t>
       </w:r>
@@ -266,6 +286,10 @@
           <w:highlight w:val="yellow"/>
         </w:rPr>
       </w:pPr>
+      <w:bookmarkStart w:id="6" w:name="OLE_LINK17"/>
+      <w:bookmarkStart w:id="7" w:name="OLE_LINK18"/>
+      <w:bookmarkEnd w:id="4"/>
+      <w:bookmarkEnd w:id="5"/>
       <w:r>
         <w:rPr>
           <w:highlight w:val="yellow"/>
@@ -273,6 +297,8 @@
         <w:t>Ich als User möchte einen Film aus der Watchlist entfernen können</w:t>
       </w:r>
     </w:p>
+    <w:bookmarkEnd w:id="6"/>
+    <w:bookmarkEnd w:id="7"/>
     <w:p>
       <w:pPr>
         <w:pStyle w:val="ListParagraph"/>
@@ -287,29 +313,6 @@
       <w:r>
         <w:t>s User möchte auf meine Watchlist auch offline zugreifen können</w:t>
       </w:r>
-    </w:p>
-    <w:p>
-      <w:pPr>
-        <w:pStyle w:val="ListParagraph"/>
-        <w:numPr>
-          <w:ilvl w:val="0"/>
-          <w:numId w:val="30"/>
-        </w:numPr>
-        <w:rPr>
-          <w:highlight w:val="yellow"/>
-        </w:rPr>
-      </w:pPr>
-      <w:r>
-        <w:rPr>
-          <w:highlight w:val="yellow"/>
-        </w:rPr>
-        <w:t>Ich als User möchte einen Film als gesehen markieren können</w:t>
-      </w:r>
-    </w:p>
-    <w:p>
-      <w:pPr>
-        <w:spacing w:after="160" w:line="259" w:lineRule="auto"/>
-      </w:pPr>
       <w:r>
         <w:br w:type="page"/>
       </w:r>
@@ -417,7 +420,15 @@
         <w:t xml:space="preserve"> </w:t>
       </w:r>
       <w:r>
-        <w:t xml:space="preserve">In der Detailansicht sich man das Poster in einer noch grösseren Auflösung und sonstige Interessante Fakten über den ausgewählten Film, wie z. B. der Regisseur, Lauflänge, Genre, IMDb Rating etc. </w:t>
+        <w:t xml:space="preserve">In der Detailansicht sich man das Poster in einer noch grösseren Auflösung und sonstige Interessante Fakten über den ausgewählten Film, wie z. B. der Regisseur, Lauflänge, Genre, </w:t>
+      </w:r>
+      <w:proofErr w:type="spellStart"/>
+      <w:r>
+        <w:t>IMDb</w:t>
+      </w:r>
+      <w:proofErr w:type="spellEnd"/>
+      <w:r>
+        <w:t xml:space="preserve"> Rating etc. </w:t>
       </w:r>
     </w:p>
     <w:p>
@@ -610,7 +621,15 @@
         <w:spacing w:after="160" w:line="259" w:lineRule="auto"/>
       </w:pPr>
       <w:r>
-        <w:t xml:space="preserve">Man kann nach einem Titel suchen, dann bekommt man verschiedene Treffer oder man sucht nach einer IMDb ID, bei welchen man logischerweise dann nur einen Treffer zurückbekommt. </w:t>
+        <w:t xml:space="preserve">Man kann nach einem Titel suchen, dann bekommt man verschiedene Treffer oder man sucht nach einer </w:t>
+      </w:r>
+      <w:proofErr w:type="spellStart"/>
+      <w:r>
+        <w:t>IMDb</w:t>
+      </w:r>
+      <w:proofErr w:type="spellEnd"/>
+      <w:r>
+        <w:t xml:space="preserve"> ID, bei welchen man logischerweise dann nur einen Treffer zurückbekommt. </w:t>
       </w:r>
     </w:p>
     <w:p>
@@ -665,8 +684,8 @@
         </w:rPr>
         <w:t xml:space="preserve">Suche nach dem Film mit der IMDb ID </w:t>
       </w:r>
-      <w:bookmarkStart w:id="0" w:name="OLE_LINK1"/>
-      <w:bookmarkStart w:id="1" w:name="OLE_LINK2"/>
+      <w:bookmarkStart w:id="8" w:name="OLE_LINK1"/>
+      <w:bookmarkStart w:id="9" w:name="OLE_LINK2"/>
       <w:r>
         <w:rPr>
           <w:rFonts w:eastAsia="Times New Roman" w:cs="Courier New"/>
@@ -681,8 +700,8 @@
         </w:rPr>
         <w:t>tt0133093</w:t>
       </w:r>
-      <w:bookmarkEnd w:id="0"/>
-      <w:bookmarkEnd w:id="1"/>
+      <w:bookmarkEnd w:id="8"/>
+      <w:bookmarkEnd w:id="9"/>
       <w:r>
         <w:rPr>
           <w:rFonts w:eastAsia="Times New Roman" w:cs="Courier New"/>
@@ -691,8 +710,8 @@
         <w:t xml:space="preserve">”: </w:t>
       </w:r>
     </w:p>
-    <w:bookmarkStart w:id="2" w:name="OLE_LINK3"/>
-    <w:bookmarkStart w:id="3" w:name="OLE_LINK4"/>
+    <w:bookmarkStart w:id="10" w:name="OLE_LINK3"/>
+    <w:bookmarkStart w:id="11" w:name="OLE_LINK4"/>
     <w:p>
       <w:pPr>
         <w:spacing w:after="0"/>
@@ -822,8 +841,8 @@
         </w:rPr>
       </w:pPr>
     </w:p>
-    <w:bookmarkEnd w:id="2"/>
-    <w:bookmarkEnd w:id="3"/>
+    <w:bookmarkEnd w:id="10"/>
+    <w:bookmarkEnd w:id="11"/>
     <w:p>
       <w:pPr>
         <w:spacing w:after="0"/>
@@ -1239,6 +1258,88 @@
       <w:pPr>
         <w:spacing w:after="160" w:line="259" w:lineRule="auto"/>
         <w:rPr>
+          <w:lang w:val="en-CH"/>
+        </w:rPr>
+      </w:pPr>
+    </w:p>
+    <w:p>
+      <w:pPr>
+        <w:spacing w:after="160" w:line="259" w:lineRule="auto"/>
+        <w:rPr>
+          <w:lang w:val="en-CH"/>
+        </w:rPr>
+      </w:pPr>
+      <w:r>
+        <w:rPr>
+          <w:lang w:val="en-CH"/>
+        </w:rPr>
+        <w:lastRenderedPageBreak/>
+        <w:drawing>
+          <wp:inline distT="0" distB="0" distL="0" distR="0" wp14:anchorId="24B10968" wp14:editId="1B10E7FF">
+            <wp:extent cx="6120130" cy="6045835"/>
+            <wp:effectExtent l="0" t="0" r="1270" b="0"/>
+            <wp:docPr id="1832986735" name="Picture 1"/>
+            <wp:cNvGraphicFramePr>
+              <a:graphicFrameLocks xmlns:a="http://schemas.openxmlformats.org/drawingml/2006/main" noChangeAspect="1"/>
+            </wp:cNvGraphicFramePr>
+            <a:graphic xmlns:a="http://schemas.openxmlformats.org/drawingml/2006/main">
+              <a:graphicData uri="http://schemas.openxmlformats.org/drawingml/2006/picture">
+                <pic:pic xmlns:pic="http://schemas.openxmlformats.org/drawingml/2006/picture">
+                  <pic:nvPicPr>
+                    <pic:cNvPr id="1832986735" name=""/>
+                    <pic:cNvPicPr/>
+                  </pic:nvPicPr>
+                  <pic:blipFill>
+                    <a:blip r:embed="rId19"/>
+                    <a:stretch>
+                      <a:fillRect/>
+                    </a:stretch>
+                  </pic:blipFill>
+                  <pic:spPr>
+                    <a:xfrm>
+                      <a:off x="0" y="0"/>
+                      <a:ext cx="6120130" cy="6045835"/>
+                    </a:xfrm>
+                    <a:prstGeom prst="rect">
+                      <a:avLst/>
+                    </a:prstGeom>
+                  </pic:spPr>
+                </pic:pic>
+              </a:graphicData>
+            </a:graphic>
+          </wp:inline>
+        </w:drawing>
+      </w:r>
+    </w:p>
+    <w:p>
+      <w:pPr>
+        <w:rPr>
+          <w:lang w:val="en-CH"/>
+        </w:rPr>
+      </w:pPr>
+      <w:r>
+        <w:rPr>
+          <w:lang w:val="en-CH"/>
+        </w:rPr>
+        <w:t xml:space="preserve">Für den SearchInput Component geben wir einen Placeholder, den value und onSearchPress mit. Der Wert im Parameter Placeholder, wird der Placeholder im TextInput. Value wird übergeben und dann gleich gesetzt mit dem UseState inputValue, welcher dann wiederrum, bei jedem ändern des values im TextInput wieder aktualisiert wird. </w:t>
+      </w:r>
+      <w:r>
+        <w:rPr>
+          <w:lang w:val="en-CH"/>
+        </w:rPr>
+        <w:t xml:space="preserve">Bei onSearchPress wird ein bisschen Funktionslogik übergeben (Siehe vorheriges Bild) welche dann beim Drücken des Buttons ausgeführt wird, und dabei wird der Wert des aktuellen TextInputs übergeben und dann durch die Logik verarbeitet. </w:t>
+      </w:r>
+      <w:r>
+        <w:rPr>
+          <w:lang w:val="en-CH"/>
+        </w:rPr>
+        <w:t xml:space="preserve">In der Logik wird dann der Request auf der API auf Basis dieses Values ausgeführt. </w:t>
+      </w:r>
+    </w:p>
+    <w:p>
+      <w:pPr>
+        <w:spacing w:after="160" w:line="259" w:lineRule="auto"/>
+        <w:rPr>
           <w:b/>
           <w:bCs/>
           <w:sz w:val="28"/>
@@ -1271,7 +1372,7 @@
                     <pic:cNvPicPr/>
                   </pic:nvPicPr>
                   <pic:blipFill>
-                    <a:blip r:embed="rId19"/>
+                    <a:blip r:embed="rId20"/>
                     <a:stretch>
                       <a:fillRect/>
                     </a:stretch>
@@ -1312,6 +1413,12 @@
           <w:lang w:val="en-CH"/>
         </w:rPr>
         <w:t xml:space="preserve">Man sieht auch gleich, dass alles in einem Link Tag eingebettet ist, welches die Stack Navigation und weiterleitung auf die Detailseite erst möglich macht. </w:t>
+      </w:r>
+      <w:r>
+        <w:rPr>
+          <w:lang w:val="en-CH"/>
+        </w:rPr>
+        <w:t xml:space="preserve">Danach ist es einfach ein “Button”, mit einem Poster, Titel und dem Release Year des Filmes, auf welchen man draufklicken kann. </w:t>
       </w:r>
       <w:r>
         <w:rPr>
@@ -1377,6 +1484,9 @@
                 <w:bCs/>
               </w:rPr>
             </w:pPr>
+            <w:bookmarkStart w:id="12" w:name="OLE_LINK7"/>
+            <w:bookmarkStart w:id="13" w:name="OLE_LINK8"/>
+            <w:bookmarkStart w:id="14" w:name="_Hlk161126795"/>
             <w:r>
               <w:rPr>
                 <w:b/>
@@ -1443,7 +1553,7 @@
               <w:cnfStyle w:val="000000100000" w:firstRow="0" w:lastRow="0" w:firstColumn="0" w:lastColumn="0" w:oddVBand="0" w:evenVBand="0" w:oddHBand="1" w:evenHBand="0" w:firstRowFirstColumn="0" w:firstRowLastColumn="0" w:lastRowFirstColumn="0" w:lastRowLastColumn="0"/>
             </w:pPr>
             <w:r>
-              <w:t>Testfallnummer (ST = Systemtest)</w:t>
+              <w:t>Testfall: 00001, ST</w:t>
             </w:r>
           </w:p>
         </w:tc>
@@ -1478,11 +1588,15 @@
           </w:tcPr>
           <w:p>
             <w:pPr>
-              <w:pStyle w:val="Tabellentext"/>
+              <w:pStyle w:val="ListParagraph"/>
+              <w:numPr>
+                <w:ilvl w:val="0"/>
+                <w:numId w:val="30"/>
+              </w:numPr>
               <w:cnfStyle w:val="000000010000" w:firstRow="0" w:lastRow="0" w:firstColumn="0" w:lastColumn="0" w:oddVBand="0" w:evenVBand="0" w:oddHBand="0" w:evenHBand="1" w:firstRowFirstColumn="0" w:firstRowLastColumn="0" w:lastRowFirstColumn="0" w:lastRowLastColumn="0"/>
             </w:pPr>
             <w:r>
-              <w:t>Welche Anforderungen werden durch diesen Testfall abgedeckt. (User Stories)</w:t>
+              <w:t>Ich als User möchte nach Filmen suchen können</w:t>
             </w:r>
           </w:p>
         </w:tc>
@@ -1521,7 +1635,7 @@
               <w:cnfStyle w:val="000000100000" w:firstRow="0" w:lastRow="0" w:firstColumn="0" w:lastColumn="0" w:oddVBand="0" w:evenVBand="0" w:oddHBand="1" w:evenHBand="0" w:firstRowFirstColumn="0" w:firstRowLastColumn="0" w:lastRowFirstColumn="0" w:lastRowLastColumn="0"/>
             </w:pPr>
             <w:r>
-              <w:t>Was muss gegeben sein, damit dieser Test durchgeführt werden kann?</w:t>
+              <w:t>Das App muss laufen</w:t>
             </w:r>
           </w:p>
         </w:tc>
@@ -1557,10 +1671,96 @@
           <w:p>
             <w:pPr>
               <w:pStyle w:val="Tabellentext"/>
+              <w:numPr>
+                <w:ilvl w:val="0"/>
+                <w:numId w:val="33"/>
+              </w:numPr>
               <w:cnfStyle w:val="000000010000" w:firstRow="0" w:lastRow="0" w:firstColumn="0" w:lastColumn="0" w:oddVBand="0" w:evenVBand="0" w:oddHBand="0" w:evenHBand="1" w:firstRowFirstColumn="0" w:firstRowLastColumn="0" w:lastRowFirstColumn="0" w:lastRowLastColumn="0"/>
             </w:pPr>
             <w:r>
-              <w:t>Welche Schritte werden bei der Durchführung des Tests durchlaufen?</w:t>
+              <w:t>Navigiere in der Bottom Navigation zu Search</w:t>
+            </w:r>
+          </w:p>
+          <w:p>
+            <w:pPr>
+              <w:pStyle w:val="Tabellentext"/>
+              <w:numPr>
+                <w:ilvl w:val="0"/>
+                <w:numId w:val="33"/>
+              </w:numPr>
+              <w:cnfStyle w:val="000000010000" w:firstRow="0" w:lastRow="0" w:firstColumn="0" w:lastColumn="0" w:oddVBand="0" w:evenVBand="0" w:oddHBand="0" w:evenHBand="1" w:firstRowFirstColumn="0" w:firstRowLastColumn="0" w:lastRowFirstColumn="0" w:lastRowLastColumn="0"/>
+            </w:pPr>
+            <w:r>
+              <w:t>Klicke auf das Textinput Feld</w:t>
+            </w:r>
+          </w:p>
+          <w:p>
+            <w:pPr>
+              <w:pStyle w:val="Tabellentext"/>
+              <w:numPr>
+                <w:ilvl w:val="0"/>
+                <w:numId w:val="33"/>
+              </w:numPr>
+              <w:cnfStyle w:val="000000010000" w:firstRow="0" w:lastRow="0" w:firstColumn="0" w:lastColumn="0" w:oddVBand="0" w:evenVBand="0" w:oddHBand="0" w:evenHBand="1" w:firstRowFirstColumn="0" w:firstRowLastColumn="0" w:lastRowFirstColumn="0" w:lastRowLastColumn="0"/>
+              <w:rPr>
+                <w:lang w:val="en-US"/>
+              </w:rPr>
+            </w:pPr>
+            <w:proofErr w:type="spellStart"/>
+            <w:r>
+              <w:rPr>
+                <w:lang w:val="en-US"/>
+              </w:rPr>
+              <w:t>Gebe</w:t>
+            </w:r>
+            <w:proofErr w:type="spellEnd"/>
+            <w:r>
+              <w:rPr>
+                <w:lang w:val="en-US"/>
+              </w:rPr>
+              <w:t xml:space="preserve"> </w:t>
+            </w:r>
+            <w:r>
+              <w:rPr>
+                <w:lang w:val="en-US"/>
+              </w:rPr>
+              <w:t>“</w:t>
+            </w:r>
+            <w:r>
+              <w:rPr>
+                <w:lang w:val="en-US"/>
+              </w:rPr>
+              <w:t>Back to the f</w:t>
+            </w:r>
+            <w:r>
+              <w:rPr>
+                <w:lang w:val="en-US"/>
+              </w:rPr>
+              <w:t xml:space="preserve">uture” </w:t>
+            </w:r>
+            <w:proofErr w:type="spellStart"/>
+            <w:r>
+              <w:rPr>
+                <w:lang w:val="en-US"/>
+              </w:rPr>
+              <w:t>ein</w:t>
+            </w:r>
+            <w:proofErr w:type="spellEnd"/>
+          </w:p>
+          <w:p>
+            <w:pPr>
+              <w:pStyle w:val="Tabellentext"/>
+              <w:numPr>
+                <w:ilvl w:val="0"/>
+                <w:numId w:val="33"/>
+              </w:numPr>
+              <w:cnfStyle w:val="000000010000" w:firstRow="0" w:lastRow="0" w:firstColumn="0" w:lastColumn="0" w:oddVBand="0" w:evenVBand="0" w:oddHBand="0" w:evenHBand="1" w:firstRowFirstColumn="0" w:firstRowLastColumn="0" w:lastRowFirstColumn="0" w:lastRowLastColumn="0"/>
+            </w:pPr>
+            <w:r>
+              <w:t>Klicke auf das orangene L</w:t>
+            </w:r>
+            <w:r>
+              <w:t>upen Icon</w:t>
             </w:r>
           </w:p>
         </w:tc>
@@ -1599,20 +1799,1234 @@
               <w:cnfStyle w:val="000000100000" w:firstRow="0" w:lastRow="0" w:firstColumn="0" w:lastColumn="0" w:oddVBand="0" w:evenVBand="0" w:oddHBand="1" w:evenHBand="0" w:firstRowFirstColumn="0" w:firstRowLastColumn="0" w:lastRowFirstColumn="0" w:lastRowLastColumn="0"/>
             </w:pPr>
             <w:r>
-              <w:t>Was sollte nun passiert sein?</w:t>
-            </w:r>
+              <w:drawing>
+                <wp:inline distT="0" distB="0" distL="0" distR="0" wp14:anchorId="76D1A081" wp14:editId="6A92B87C">
+                  <wp:extent cx="1725283" cy="3370575"/>
+                  <wp:effectExtent l="0" t="0" r="2540" b="0"/>
+                  <wp:docPr id="402589957" name="Picture 1"/>
+                  <wp:cNvGraphicFramePr>
+                    <a:graphicFrameLocks xmlns:a="http://schemas.openxmlformats.org/drawingml/2006/main" noChangeAspect="1"/>
+                  </wp:cNvGraphicFramePr>
+                  <a:graphic xmlns:a="http://schemas.openxmlformats.org/drawingml/2006/main">
+                    <a:graphicData uri="http://schemas.openxmlformats.org/drawingml/2006/picture">
+                      <pic:pic xmlns:pic="http://schemas.openxmlformats.org/drawingml/2006/picture">
+                        <pic:nvPicPr>
+                          <pic:cNvPr id="402589957" name=""/>
+                          <pic:cNvPicPr/>
+                        </pic:nvPicPr>
+                        <pic:blipFill>
+                          <a:blip r:embed="rId21"/>
+                          <a:stretch>
+                            <a:fillRect/>
+                          </a:stretch>
+                        </pic:blipFill>
+                        <pic:spPr>
+                          <a:xfrm>
+                            <a:off x="0" y="0"/>
+                            <a:ext cx="1735804" cy="3391129"/>
+                          </a:xfrm>
+                          <a:prstGeom prst="rect">
+                            <a:avLst/>
+                          </a:prstGeom>
+                        </pic:spPr>
+                      </pic:pic>
+                    </a:graphicData>
+                  </a:graphic>
+                </wp:inline>
+              </w:drawing>
+            </w:r>
+          </w:p>
+          <w:p>
+            <w:pPr>
+              <w:pStyle w:val="Tabellentext"/>
+              <w:cnfStyle w:val="000000100000" w:firstRow="0" w:lastRow="0" w:firstColumn="0" w:lastColumn="0" w:oddVBand="0" w:evenVBand="0" w:oddHBand="1" w:evenHBand="0" w:firstRowFirstColumn="0" w:firstRowLastColumn="0" w:lastRowFirstColumn="0" w:lastRowLastColumn="0"/>
+            </w:pPr>
+            <w:r>
+              <w:t xml:space="preserve">Es sollen Filme auftauchen, welche im Titel «Back </w:t>
+            </w:r>
+            <w:proofErr w:type="spellStart"/>
+            <w:r>
+              <w:t>to</w:t>
+            </w:r>
+            <w:proofErr w:type="spellEnd"/>
+            <w:r>
+              <w:t xml:space="preserve"> </w:t>
+            </w:r>
+            <w:proofErr w:type="spellStart"/>
+            <w:r>
+              <w:t>the</w:t>
+            </w:r>
+            <w:proofErr w:type="spellEnd"/>
+            <w:r>
+              <w:t xml:space="preserve"> </w:t>
+            </w:r>
+            <w:proofErr w:type="spellStart"/>
+            <w:r>
+              <w:t>future</w:t>
+            </w:r>
+            <w:proofErr w:type="spellEnd"/>
+            <w:r>
+              <w:t xml:space="preserve">» </w:t>
+            </w:r>
+            <w:proofErr w:type="spellStart"/>
+            <w:r>
+              <w:t>drinnstehen</w:t>
+            </w:r>
+            <w:proofErr w:type="spellEnd"/>
+            <w:r>
+              <w:t xml:space="preserve"> haben. </w:t>
+            </w:r>
+          </w:p>
+        </w:tc>
+      </w:tr>
+      <w:bookmarkEnd w:id="14"/>
+    </w:tbl>
+    <w:p/>
+    <w:tbl>
+      <w:tblPr>
+        <w:tblStyle w:val="BbcTabellesthetisch"/>
+        <w:tblW w:w="0" w:type="auto"/>
+        <w:tblInd w:w="0" w:type="dxa"/>
+        <w:tblLook w:val="04A0" w:firstRow="1" w:lastRow="0" w:firstColumn="1" w:lastColumn="0" w:noHBand="0" w:noVBand="1"/>
+      </w:tblPr>
+      <w:tblGrid>
+        <w:gridCol w:w="2268"/>
+        <w:gridCol w:w="7370"/>
+      </w:tblGrid>
+      <w:tr>
+        <w:trPr>
+          <w:cnfStyle w:val="100000000000" w:firstRow="1" w:lastRow="0" w:firstColumn="0" w:lastColumn="0" w:oddVBand="0" w:evenVBand="0" w:oddHBand="0" w:evenHBand="0" w:firstRowFirstColumn="0" w:firstRowLastColumn="0" w:lastRowFirstColumn="0" w:lastRowLastColumn="0"/>
+        </w:trPr>
+        <w:tc>
+          <w:tcPr>
+            <w:cnfStyle w:val="001000000000" w:firstRow="0" w:lastRow="0" w:firstColumn="1" w:lastColumn="0" w:oddVBand="0" w:evenVBand="0" w:oddHBand="0" w:evenHBand="0" w:firstRowFirstColumn="0" w:firstRowLastColumn="0" w:lastRowFirstColumn="0" w:lastRowLastColumn="0"/>
+            <w:tcW w:w="2268" w:type="dxa"/>
+          </w:tcPr>
+          <w:bookmarkEnd w:id="12"/>
+          <w:bookmarkEnd w:id="13"/>
+          <w:p>
+            <w:pPr>
+              <w:pStyle w:val="Tabellenkopfzeile"/>
+              <w:rPr>
+                <w:b/>
+                <w:bCs/>
+              </w:rPr>
+            </w:pPr>
+            <w:r>
+              <w:rPr>
+                <w:b/>
+                <w:bCs/>
+              </w:rPr>
+              <w:lastRenderedPageBreak/>
+              <w:t>Abschnitt</w:t>
+            </w:r>
+          </w:p>
+        </w:tc>
+        <w:tc>
+          <w:tcPr>
+            <w:tcW w:w="7370" w:type="dxa"/>
+          </w:tcPr>
+          <w:p>
+            <w:pPr>
+              <w:pStyle w:val="Tabellenkopfzeile"/>
+              <w:cnfStyle w:val="100000000000" w:firstRow="1" w:lastRow="0" w:firstColumn="0" w:lastColumn="0" w:oddVBand="0" w:evenVBand="0" w:oddHBand="0" w:evenHBand="0" w:firstRowFirstColumn="0" w:firstRowLastColumn="0" w:lastRowFirstColumn="0" w:lastRowLastColumn="0"/>
+              <w:rPr>
+                <w:b/>
+                <w:bCs/>
+              </w:rPr>
+            </w:pPr>
+            <w:r>
+              <w:rPr>
+                <w:b/>
+                <w:bCs/>
+              </w:rPr>
+              <w:t>Inhalt</w:t>
+            </w:r>
+          </w:p>
+        </w:tc>
+      </w:tr>
+      <w:tr>
+        <w:tblPrEx>
+          <w:tblCellMar>
+            <w:top w:w="85" w:type="dxa"/>
+            <w:bottom w:w="85" w:type="dxa"/>
+          </w:tblCellMar>
+        </w:tblPrEx>
+        <w:trPr>
+          <w:cnfStyle w:val="000000100000" w:firstRow="0" w:lastRow="0" w:firstColumn="0" w:lastColumn="0" w:oddVBand="0" w:evenVBand="0" w:oddHBand="1" w:evenHBand="0" w:firstRowFirstColumn="0" w:firstRowLastColumn="0" w:lastRowFirstColumn="0" w:lastRowLastColumn="0"/>
+        </w:trPr>
+        <w:tc>
+          <w:tcPr>
+            <w:cnfStyle w:val="001000000000" w:firstRow="0" w:lastRow="0" w:firstColumn="1" w:lastColumn="0" w:oddVBand="0" w:evenVBand="0" w:oddHBand="0" w:evenHBand="0" w:firstRowFirstColumn="0" w:firstRowLastColumn="0" w:lastRowFirstColumn="0" w:lastRowLastColumn="0"/>
+            <w:tcW w:w="2268" w:type="dxa"/>
+          </w:tcPr>
+          <w:p>
+            <w:pPr>
+              <w:pStyle w:val="Tabellentext"/>
+            </w:pPr>
+            <w:r>
+              <w:t>ID</w:t>
+            </w:r>
+          </w:p>
+        </w:tc>
+        <w:tc>
+          <w:tcPr>
+            <w:tcW w:w="7370" w:type="dxa"/>
+          </w:tcPr>
+          <w:p>
+            <w:pPr>
+              <w:pStyle w:val="Tabellentext"/>
+              <w:cnfStyle w:val="000000100000" w:firstRow="0" w:lastRow="0" w:firstColumn="0" w:lastColumn="0" w:oddVBand="0" w:evenVBand="0" w:oddHBand="1" w:evenHBand="0" w:firstRowFirstColumn="0" w:firstRowLastColumn="0" w:lastRowFirstColumn="0" w:lastRowLastColumn="0"/>
+            </w:pPr>
+            <w:r>
+              <w:t>ST-002</w:t>
+            </w:r>
+          </w:p>
+        </w:tc>
+      </w:tr>
+      <w:tr>
+        <w:tblPrEx>
+          <w:tblCellMar>
+            <w:top w:w="85" w:type="dxa"/>
+            <w:bottom w:w="85" w:type="dxa"/>
+          </w:tblCellMar>
+        </w:tblPrEx>
+        <w:trPr>
+          <w:cnfStyle w:val="000000010000" w:firstRow="0" w:lastRow="0" w:firstColumn="0" w:lastColumn="0" w:oddVBand="0" w:evenVBand="0" w:oddHBand="0" w:evenHBand="1" w:firstRowFirstColumn="0" w:firstRowLastColumn="0" w:lastRowFirstColumn="0" w:lastRowLastColumn="0"/>
+        </w:trPr>
+        <w:tc>
+          <w:tcPr>
+            <w:cnfStyle w:val="001000000000" w:firstRow="0" w:lastRow="0" w:firstColumn="1" w:lastColumn="0" w:oddVBand="0" w:evenVBand="0" w:oddHBand="0" w:evenHBand="0" w:firstRowFirstColumn="0" w:firstRowLastColumn="0" w:lastRowFirstColumn="0" w:lastRowLastColumn="0"/>
+            <w:tcW w:w="2268" w:type="dxa"/>
+          </w:tcPr>
+          <w:p>
+            <w:pPr>
+              <w:pStyle w:val="Tabellentext"/>
+            </w:pPr>
+            <w:r>
+              <w:t>Anforderungen</w:t>
+            </w:r>
+          </w:p>
+        </w:tc>
+        <w:tc>
+          <w:tcPr>
+            <w:tcW w:w="7370" w:type="dxa"/>
+          </w:tcPr>
+          <w:p>
+            <w:pPr>
+              <w:pStyle w:val="ListParagraph"/>
+              <w:numPr>
+                <w:ilvl w:val="0"/>
+                <w:numId w:val="30"/>
+              </w:numPr>
+              <w:cnfStyle w:val="000000010000" w:firstRow="0" w:lastRow="0" w:firstColumn="0" w:lastColumn="0" w:oddVBand="0" w:evenVBand="0" w:oddHBand="0" w:evenHBand="1" w:firstRowFirstColumn="0" w:firstRowLastColumn="0" w:lastRowFirstColumn="0" w:lastRowLastColumn="0"/>
+            </w:pPr>
+            <w:r>
+              <w:t>Ich als User möchte eine Detailansicht eines Filmes ansehen können</w:t>
+            </w:r>
+          </w:p>
+        </w:tc>
+      </w:tr>
+      <w:tr>
+        <w:tblPrEx>
+          <w:tblCellMar>
+            <w:top w:w="85" w:type="dxa"/>
+            <w:bottom w:w="85" w:type="dxa"/>
+          </w:tblCellMar>
+        </w:tblPrEx>
+        <w:trPr>
+          <w:cnfStyle w:val="000000100000" w:firstRow="0" w:lastRow="0" w:firstColumn="0" w:lastColumn="0" w:oddVBand="0" w:evenVBand="0" w:oddHBand="1" w:evenHBand="0" w:firstRowFirstColumn="0" w:firstRowLastColumn="0" w:lastRowFirstColumn="0" w:lastRowLastColumn="0"/>
+        </w:trPr>
+        <w:tc>
+          <w:tcPr>
+            <w:cnfStyle w:val="001000000000" w:firstRow="0" w:lastRow="0" w:firstColumn="1" w:lastColumn="0" w:oddVBand="0" w:evenVBand="0" w:oddHBand="0" w:evenHBand="0" w:firstRowFirstColumn="0" w:firstRowLastColumn="0" w:lastRowFirstColumn="0" w:lastRowLastColumn="0"/>
+            <w:tcW w:w="2268" w:type="dxa"/>
+          </w:tcPr>
+          <w:p>
+            <w:pPr>
+              <w:pStyle w:val="Tabellentext"/>
+            </w:pPr>
+            <w:r>
+              <w:t>Vorbedingungen</w:t>
+            </w:r>
+          </w:p>
+        </w:tc>
+        <w:tc>
+          <w:tcPr>
+            <w:tcW w:w="7370" w:type="dxa"/>
+          </w:tcPr>
+          <w:p>
+            <w:pPr>
+              <w:pStyle w:val="Tabellentext"/>
+              <w:cnfStyle w:val="000000100000" w:firstRow="0" w:lastRow="0" w:firstColumn="0" w:lastColumn="0" w:oddVBand="0" w:evenVBand="0" w:oddHBand="1" w:evenHBand="0" w:firstRowFirstColumn="0" w:firstRowLastColumn="0" w:lastRowFirstColumn="0" w:lastRowLastColumn="0"/>
+            </w:pPr>
+            <w:r>
+              <w:t xml:space="preserve">Es soll unter </w:t>
+            </w:r>
+            <w:proofErr w:type="spellStart"/>
+            <w:r>
+              <w:t>search</w:t>
+            </w:r>
+            <w:proofErr w:type="spellEnd"/>
+            <w:r>
+              <w:t xml:space="preserve"> nach einem beliebigen Film gesucht werden und die Ergebnisse sollen sichtbar sein. </w:t>
+            </w:r>
+          </w:p>
+        </w:tc>
+      </w:tr>
+      <w:tr>
+        <w:tblPrEx>
+          <w:tblCellMar>
+            <w:top w:w="85" w:type="dxa"/>
+            <w:bottom w:w="85" w:type="dxa"/>
+          </w:tblCellMar>
+        </w:tblPrEx>
+        <w:trPr>
+          <w:cnfStyle w:val="000000010000" w:firstRow="0" w:lastRow="0" w:firstColumn="0" w:lastColumn="0" w:oddVBand="0" w:evenVBand="0" w:oddHBand="0" w:evenHBand="1" w:firstRowFirstColumn="0" w:firstRowLastColumn="0" w:lastRowFirstColumn="0" w:lastRowLastColumn="0"/>
+        </w:trPr>
+        <w:tc>
+          <w:tcPr>
+            <w:cnfStyle w:val="001000000000" w:firstRow="0" w:lastRow="0" w:firstColumn="1" w:lastColumn="0" w:oddVBand="0" w:evenVBand="0" w:oddHBand="0" w:evenHBand="0" w:firstRowFirstColumn="0" w:firstRowLastColumn="0" w:lastRowFirstColumn="0" w:lastRowLastColumn="0"/>
+            <w:tcW w:w="2268" w:type="dxa"/>
+          </w:tcPr>
+          <w:p>
+            <w:pPr>
+              <w:pStyle w:val="Tabellentext"/>
+            </w:pPr>
+            <w:r>
+              <w:t>Ablauf</w:t>
+            </w:r>
+          </w:p>
+        </w:tc>
+        <w:tc>
+          <w:tcPr>
+            <w:tcW w:w="7370" w:type="dxa"/>
+          </w:tcPr>
+          <w:p>
+            <w:pPr>
+              <w:pStyle w:val="Tabellentext"/>
+              <w:numPr>
+                <w:ilvl w:val="0"/>
+                <w:numId w:val="35"/>
+              </w:numPr>
+              <w:cnfStyle w:val="000000010000" w:firstRow="0" w:lastRow="0" w:firstColumn="0" w:lastColumn="0" w:oddVBand="0" w:evenVBand="0" w:oddHBand="0" w:evenHBand="1" w:firstRowFirstColumn="0" w:firstRowLastColumn="0" w:lastRowFirstColumn="0" w:lastRowLastColumn="0"/>
+            </w:pPr>
+            <w:r>
+              <w:t>Klicke auf den Film</w:t>
+            </w:r>
+          </w:p>
+          <w:p>
+            <w:pPr>
+              <w:pStyle w:val="Tabellentext"/>
+              <w:numPr>
+                <w:ilvl w:val="0"/>
+                <w:numId w:val="35"/>
+              </w:numPr>
+              <w:cnfStyle w:val="000000010000" w:firstRow="0" w:lastRow="0" w:firstColumn="0" w:lastColumn="0" w:oddVBand="0" w:evenVBand="0" w:oddHBand="0" w:evenHBand="1" w:firstRowFirstColumn="0" w:firstRowLastColumn="0" w:lastRowFirstColumn="0" w:lastRowLastColumn="0"/>
+            </w:pPr>
+            <w:r>
+              <w:t xml:space="preserve">(Ergebnis 1) sollte </w:t>
+            </w:r>
+            <w:proofErr w:type="spellStart"/>
+            <w:r>
+              <w:t>Scrollable</w:t>
+            </w:r>
+            <w:proofErr w:type="spellEnd"/>
+            <w:r>
+              <w:t xml:space="preserve"> sein</w:t>
+            </w:r>
+          </w:p>
+          <w:p>
+            <w:pPr>
+              <w:pStyle w:val="Tabellentext"/>
+              <w:numPr>
+                <w:ilvl w:val="0"/>
+                <w:numId w:val="35"/>
+              </w:numPr>
+              <w:cnfStyle w:val="000000010000" w:firstRow="0" w:lastRow="0" w:firstColumn="0" w:lastColumn="0" w:oddVBand="0" w:evenVBand="0" w:oddHBand="0" w:evenHBand="1" w:firstRowFirstColumn="0" w:firstRowLastColumn="0" w:lastRowFirstColumn="0" w:lastRowLastColumn="0"/>
+            </w:pPr>
+            <w:r>
+              <w:t xml:space="preserve">Klicke oben Links auf den Pfeil zurück </w:t>
+            </w:r>
+          </w:p>
+          <w:p>
+            <w:pPr>
+              <w:pStyle w:val="Tabellentext"/>
+              <w:numPr>
+                <w:ilvl w:val="0"/>
+                <w:numId w:val="35"/>
+              </w:numPr>
+              <w:cnfStyle w:val="000000010000" w:firstRow="0" w:lastRow="0" w:firstColumn="0" w:lastColumn="0" w:oddVBand="0" w:evenVBand="0" w:oddHBand="0" w:evenHBand="1" w:firstRowFirstColumn="0" w:firstRowLastColumn="0" w:lastRowFirstColumn="0" w:lastRowLastColumn="0"/>
+            </w:pPr>
+            <w:r>
+              <w:t>(Ergebnis 2)</w:t>
+            </w:r>
+          </w:p>
+        </w:tc>
+      </w:tr>
+      <w:tr>
+        <w:tblPrEx>
+          <w:tblCellMar>
+            <w:top w:w="85" w:type="dxa"/>
+            <w:bottom w:w="85" w:type="dxa"/>
+          </w:tblCellMar>
+        </w:tblPrEx>
+        <w:trPr>
+          <w:cnfStyle w:val="000000100000" w:firstRow="0" w:lastRow="0" w:firstColumn="0" w:lastColumn="0" w:oddVBand="0" w:evenVBand="0" w:oddHBand="1" w:evenHBand="0" w:firstRowFirstColumn="0" w:firstRowLastColumn="0" w:lastRowFirstColumn="0" w:lastRowLastColumn="0"/>
+        </w:trPr>
+        <w:tc>
+          <w:tcPr>
+            <w:cnfStyle w:val="001000000000" w:firstRow="0" w:lastRow="0" w:firstColumn="1" w:lastColumn="0" w:oddVBand="0" w:evenVBand="0" w:oddHBand="0" w:evenHBand="0" w:firstRowFirstColumn="0" w:firstRowLastColumn="0" w:lastRowFirstColumn="0" w:lastRowLastColumn="0"/>
+            <w:tcW w:w="2268" w:type="dxa"/>
+          </w:tcPr>
+          <w:p>
+            <w:pPr>
+              <w:pStyle w:val="Tabellentext"/>
+            </w:pPr>
+            <w:r>
+              <w:t>Erwartetes Resultat</w:t>
+            </w:r>
+          </w:p>
+        </w:tc>
+        <w:tc>
+          <w:tcPr>
+            <w:tcW w:w="7370" w:type="dxa"/>
+          </w:tcPr>
+          <w:p>
+            <w:pPr>
+              <w:pStyle w:val="Tabellentext"/>
+              <w:cnfStyle w:val="000000100000" w:firstRow="0" w:lastRow="0" w:firstColumn="0" w:lastColumn="0" w:oddVBand="0" w:evenVBand="0" w:oddHBand="1" w:evenHBand="0" w:firstRowFirstColumn="0" w:firstRowLastColumn="0" w:lastRowFirstColumn="0" w:lastRowLastColumn="0"/>
+            </w:pPr>
+          </w:p>
+          <w:p>
+            <w:pPr>
+              <w:pStyle w:val="Tabellentext"/>
+              <w:cnfStyle w:val="000000100000" w:firstRow="0" w:lastRow="0" w:firstColumn="0" w:lastColumn="0" w:oddVBand="0" w:evenVBand="0" w:oddHBand="1" w:evenHBand="0" w:firstRowFirstColumn="0" w:firstRowLastColumn="0" w:lastRowFirstColumn="0" w:lastRowLastColumn="0"/>
+            </w:pPr>
+            <w:r>
+              <w:t>Ergebnis 1:</w:t>
+            </w:r>
+          </w:p>
+          <w:p>
+            <w:pPr>
+              <w:cnfStyle w:val="000000100000" w:firstRow="0" w:lastRow="0" w:firstColumn="0" w:lastColumn="0" w:oddVBand="0" w:evenVBand="0" w:oddHBand="1" w:evenHBand="0" w:firstRowFirstColumn="0" w:firstRowLastColumn="0" w:lastRowFirstColumn="0" w:lastRowLastColumn="0"/>
+            </w:pPr>
+          </w:p>
+          <w:p>
+            <w:pPr>
+              <w:cnfStyle w:val="000000100000" w:firstRow="0" w:lastRow="0" w:firstColumn="0" w:lastColumn="0" w:oddVBand="0" w:evenVBand="0" w:oddHBand="1" w:evenHBand="0" w:firstRowFirstColumn="0" w:firstRowLastColumn="0" w:lastRowFirstColumn="0" w:lastRowLastColumn="0"/>
+            </w:pPr>
+          </w:p>
+          <w:p>
+            <w:pPr>
+              <w:cnfStyle w:val="000000100000" w:firstRow="0" w:lastRow="0" w:firstColumn="0" w:lastColumn="0" w:oddVBand="0" w:evenVBand="0" w:oddHBand="1" w:evenHBand="0" w:firstRowFirstColumn="0" w:firstRowLastColumn="0" w:lastRowFirstColumn="0" w:lastRowLastColumn="0"/>
+            </w:pPr>
+            <w:r>
+              <w:t>Ergebnis2:</w:t>
+            </w:r>
+          </w:p>
+          <w:p>
+            <w:pPr>
+              <w:cnfStyle w:val="000000100000" w:firstRow="0" w:lastRow="0" w:firstColumn="0" w:lastColumn="0" w:oddVBand="0" w:evenVBand="0" w:oddHBand="1" w:evenHBand="0" w:firstRowFirstColumn="0" w:firstRowLastColumn="0" w:lastRowFirstColumn="0" w:lastRowLastColumn="0"/>
+            </w:pPr>
+            <w:r>
+              <w:drawing>
+                <wp:anchor distT="0" distB="0" distL="114300" distR="114300" simplePos="0" relativeHeight="251662336" behindDoc="0" locked="0" layoutInCell="1" allowOverlap="1" wp14:anchorId="7819A00C" wp14:editId="0B782975">
+                  <wp:simplePos x="0" y="0"/>
+                  <wp:positionH relativeFrom="column">
+                    <wp:posOffset>29905</wp:posOffset>
+                  </wp:positionH>
+                  <wp:positionV relativeFrom="paragraph">
+                    <wp:posOffset>100450</wp:posOffset>
+                  </wp:positionV>
+                  <wp:extent cx="1725283" cy="3370575"/>
+                  <wp:effectExtent l="0" t="0" r="2540" b="0"/>
+                  <wp:wrapSquare wrapText="bothSides"/>
+                  <wp:docPr id="987832567" name="Picture 1"/>
+                  <wp:cNvGraphicFramePr>
+                    <a:graphicFrameLocks xmlns:a="http://schemas.openxmlformats.org/drawingml/2006/main" noChangeAspect="1"/>
+                  </wp:cNvGraphicFramePr>
+                  <a:graphic xmlns:a="http://schemas.openxmlformats.org/drawingml/2006/main">
+                    <a:graphicData uri="http://schemas.openxmlformats.org/drawingml/2006/picture">
+                      <pic:pic xmlns:pic="http://schemas.openxmlformats.org/drawingml/2006/picture">
+                        <pic:nvPicPr>
+                          <pic:cNvPr id="402589957" name=""/>
+                          <pic:cNvPicPr/>
+                        </pic:nvPicPr>
+                        <pic:blipFill>
+                          <a:blip r:embed="rId21" cstate="print">
+                            <a:extLst>
+                              <a:ext uri="{28A0092B-C50C-407E-A947-70E740481C1C}">
+                                <a14:useLocalDpi xmlns:a14="http://schemas.microsoft.com/office/drawing/2010/main" val="0"/>
+                              </a:ext>
+                            </a:extLst>
+                          </a:blip>
+                          <a:stretch>
+                            <a:fillRect/>
+                          </a:stretch>
+                        </pic:blipFill>
+                        <pic:spPr>
+                          <a:xfrm>
+                            <a:off x="0" y="0"/>
+                            <a:ext cx="1725283" cy="3370575"/>
+                          </a:xfrm>
+                          <a:prstGeom prst="rect">
+                            <a:avLst/>
+                          </a:prstGeom>
+                        </pic:spPr>
+                      </pic:pic>
+                    </a:graphicData>
+                  </a:graphic>
+                  <wp14:sizeRelH relativeFrom="page">
+                    <wp14:pctWidth>0</wp14:pctWidth>
+                  </wp14:sizeRelH>
+                  <wp14:sizeRelV relativeFrom="page">
+                    <wp14:pctHeight>0</wp14:pctHeight>
+                  </wp14:sizeRelV>
+                </wp:anchor>
+              </w:drawing>
+            </w:r>
+          </w:p>
+          <w:p>
+            <w:pPr>
+              <w:cnfStyle w:val="000000100000" w:firstRow="0" w:lastRow="0" w:firstColumn="0" w:lastColumn="0" w:oddVBand="0" w:evenVBand="0" w:oddHBand="1" w:evenHBand="0" w:firstRowFirstColumn="0" w:firstRowLastColumn="0" w:lastRowFirstColumn="0" w:lastRowLastColumn="0"/>
+            </w:pPr>
+          </w:p>
+          <w:p>
+            <w:pPr>
+              <w:cnfStyle w:val="000000100000" w:firstRow="0" w:lastRow="0" w:firstColumn="0" w:lastColumn="0" w:oddVBand="0" w:evenVBand="0" w:oddHBand="1" w:evenHBand="0" w:firstRowFirstColumn="0" w:firstRowLastColumn="0" w:lastRowFirstColumn="0" w:lastRowLastColumn="0"/>
+            </w:pPr>
+          </w:p>
+          <w:p>
+            <w:pPr>
+              <w:cnfStyle w:val="000000100000" w:firstRow="0" w:lastRow="0" w:firstColumn="0" w:lastColumn="0" w:oddVBand="0" w:evenVBand="0" w:oddHBand="1" w:evenHBand="0" w:firstRowFirstColumn="0" w:firstRowLastColumn="0" w:lastRowFirstColumn="0" w:lastRowLastColumn="0"/>
+            </w:pPr>
+          </w:p>
+          <w:p>
+            <w:pPr>
+              <w:cnfStyle w:val="000000100000" w:firstRow="0" w:lastRow="0" w:firstColumn="0" w:lastColumn="0" w:oddVBand="0" w:evenVBand="0" w:oddHBand="1" w:evenHBand="0" w:firstRowFirstColumn="0" w:firstRowLastColumn="0" w:lastRowFirstColumn="0" w:lastRowLastColumn="0"/>
+            </w:pPr>
+          </w:p>
+          <w:p>
+            <w:pPr>
+              <w:cnfStyle w:val="000000100000" w:firstRow="0" w:lastRow="0" w:firstColumn="0" w:lastColumn="0" w:oddVBand="0" w:evenVBand="0" w:oddHBand="1" w:evenHBand="0" w:firstRowFirstColumn="0" w:firstRowLastColumn="0" w:lastRowFirstColumn="0" w:lastRowLastColumn="0"/>
+              <w:rPr>
+                <w:color w:val="000000" w:themeColor="text1"/>
+              </w:rPr>
+            </w:pPr>
+          </w:p>
+          <w:p>
+            <w:pPr>
+              <w:cnfStyle w:val="000000100000" w:firstRow="0" w:lastRow="0" w:firstColumn="0" w:lastColumn="0" w:oddVBand="0" w:evenVBand="0" w:oddHBand="1" w:evenHBand="0" w:firstRowFirstColumn="0" w:firstRowLastColumn="0" w:lastRowFirstColumn="0" w:lastRowLastColumn="0"/>
+            </w:pPr>
+          </w:p>
+          <w:p>
+            <w:pPr>
+              <w:cnfStyle w:val="000000100000" w:firstRow="0" w:lastRow="0" w:firstColumn="0" w:lastColumn="0" w:oddVBand="0" w:evenVBand="0" w:oddHBand="1" w:evenHBand="0" w:firstRowFirstColumn="0" w:firstRowLastColumn="0" w:lastRowFirstColumn="0" w:lastRowLastColumn="0"/>
+            </w:pPr>
+          </w:p>
+          <w:p>
+            <w:pPr>
+              <w:cnfStyle w:val="000000100000" w:firstRow="0" w:lastRow="0" w:firstColumn="0" w:lastColumn="0" w:oddVBand="0" w:evenVBand="0" w:oddHBand="1" w:evenHBand="0" w:firstRowFirstColumn="0" w:firstRowLastColumn="0" w:lastRowFirstColumn="0" w:lastRowLastColumn="0"/>
+              <w:rPr>
+                <w:color w:val="000000" w:themeColor="text1"/>
+              </w:rPr>
+            </w:pPr>
+          </w:p>
+          <w:p>
+            <w:pPr>
+              <w:cnfStyle w:val="000000100000" w:firstRow="0" w:lastRow="0" w:firstColumn="0" w:lastColumn="0" w:oddVBand="0" w:evenVBand="0" w:oddHBand="1" w:evenHBand="0" w:firstRowFirstColumn="0" w:firstRowLastColumn="0" w:lastRowFirstColumn="0" w:lastRowLastColumn="0"/>
+              <w:rPr>
+                <w:color w:val="000000" w:themeColor="text1"/>
+              </w:rPr>
+            </w:pPr>
+          </w:p>
+          <w:p>
+            <w:pPr>
+              <w:cnfStyle w:val="000000100000" w:firstRow="0" w:lastRow="0" w:firstColumn="0" w:lastColumn="0" w:oddVBand="0" w:evenVBand="0" w:oddHBand="1" w:evenHBand="0" w:firstRowFirstColumn="0" w:firstRowLastColumn="0" w:lastRowFirstColumn="0" w:lastRowLastColumn="0"/>
+              <w:rPr>
+                <w:color w:val="000000" w:themeColor="text1"/>
+              </w:rPr>
+            </w:pPr>
+          </w:p>
+          <w:p>
+            <w:pPr>
+              <w:cnfStyle w:val="000000100000" w:firstRow="0" w:lastRow="0" w:firstColumn="0" w:lastColumn="0" w:oddVBand="0" w:evenVBand="0" w:oddHBand="1" w:evenHBand="0" w:firstRowFirstColumn="0" w:firstRowLastColumn="0" w:lastRowFirstColumn="0" w:lastRowLastColumn="0"/>
+            </w:pPr>
+          </w:p>
+          <w:p>
+            <w:pPr>
+              <w:cnfStyle w:val="000000100000" w:firstRow="0" w:lastRow="0" w:firstColumn="0" w:lastColumn="0" w:oddVBand="0" w:evenVBand="0" w:oddHBand="1" w:evenHBand="0" w:firstRowFirstColumn="0" w:firstRowLastColumn="0" w:lastRowFirstColumn="0" w:lastRowLastColumn="0"/>
+            </w:pPr>
+          </w:p>
+          <w:p>
+            <w:pPr>
+              <w:cnfStyle w:val="000000100000" w:firstRow="0" w:lastRow="0" w:firstColumn="0" w:lastColumn="0" w:oddVBand="0" w:evenVBand="0" w:oddHBand="1" w:evenHBand="0" w:firstRowFirstColumn="0" w:firstRowLastColumn="0" w:lastRowFirstColumn="0" w:lastRowLastColumn="0"/>
+            </w:pPr>
+          </w:p>
+          <w:p>
+            <w:pPr>
+              <w:cnfStyle w:val="000000100000" w:firstRow="0" w:lastRow="0" w:firstColumn="0" w:lastColumn="0" w:oddVBand="0" w:evenVBand="0" w:oddHBand="1" w:evenHBand="0" w:firstRowFirstColumn="0" w:firstRowLastColumn="0" w:lastRowFirstColumn="0" w:lastRowLastColumn="0"/>
+            </w:pPr>
+          </w:p>
+          <w:p>
+            <w:pPr>
+              <w:cnfStyle w:val="000000100000" w:firstRow="0" w:lastRow="0" w:firstColumn="0" w:lastColumn="0" w:oddVBand="0" w:evenVBand="0" w:oddHBand="1" w:evenHBand="0" w:firstRowFirstColumn="0" w:firstRowLastColumn="0" w:lastRowFirstColumn="0" w:lastRowLastColumn="0"/>
+            </w:pPr>
           </w:p>
         </w:tc>
       </w:tr>
     </w:tbl>
     <w:p/>
+    <w:p/>
+    <w:p/>
+    <w:tbl>
+      <w:tblPr>
+        <w:tblStyle w:val="BbcTabellesthetisch"/>
+        <w:tblW w:w="0" w:type="auto"/>
+        <w:tblInd w:w="0" w:type="dxa"/>
+        <w:tblLook w:val="04A0" w:firstRow="1" w:lastRow="0" w:firstColumn="1" w:lastColumn="0" w:noHBand="0" w:noVBand="1"/>
+      </w:tblPr>
+      <w:tblGrid>
+        <w:gridCol w:w="2268"/>
+        <w:gridCol w:w="7370"/>
+      </w:tblGrid>
+      <w:tr>
+        <w:trPr>
+          <w:cnfStyle w:val="100000000000" w:firstRow="1" w:lastRow="0" w:firstColumn="0" w:lastColumn="0" w:oddVBand="0" w:evenVBand="0" w:oddHBand="0" w:evenHBand="0" w:firstRowFirstColumn="0" w:firstRowLastColumn="0" w:lastRowFirstColumn="0" w:lastRowLastColumn="0"/>
+        </w:trPr>
+        <w:tc>
+          <w:tcPr>
+            <w:cnfStyle w:val="001000000000" w:firstRow="0" w:lastRow="0" w:firstColumn="1" w:lastColumn="0" w:oddVBand="0" w:evenVBand="0" w:oddHBand="0" w:evenHBand="0" w:firstRowFirstColumn="0" w:firstRowLastColumn="0" w:lastRowFirstColumn="0" w:lastRowLastColumn="0"/>
+            <w:tcW w:w="2268" w:type="dxa"/>
+          </w:tcPr>
+          <w:p>
+            <w:pPr>
+              <w:pStyle w:val="Tabellenkopfzeile"/>
+              <w:rPr>
+                <w:b/>
+                <w:bCs/>
+              </w:rPr>
+            </w:pPr>
+            <w:bookmarkStart w:id="15" w:name="_Hlk161129876"/>
+            <w:r>
+              <w:rPr>
+                <w:b/>
+                <w:bCs/>
+              </w:rPr>
+              <w:lastRenderedPageBreak/>
+              <w:t>Abschnitt</w:t>
+            </w:r>
+          </w:p>
+        </w:tc>
+        <w:tc>
+          <w:tcPr>
+            <w:tcW w:w="7370" w:type="dxa"/>
+          </w:tcPr>
+          <w:p>
+            <w:pPr>
+              <w:pStyle w:val="Tabellenkopfzeile"/>
+              <w:cnfStyle w:val="100000000000" w:firstRow="1" w:lastRow="0" w:firstColumn="0" w:lastColumn="0" w:oddVBand="0" w:evenVBand="0" w:oddHBand="0" w:evenHBand="0" w:firstRowFirstColumn="0" w:firstRowLastColumn="0" w:lastRowFirstColumn="0" w:lastRowLastColumn="0"/>
+              <w:rPr>
+                <w:b/>
+                <w:bCs/>
+              </w:rPr>
+            </w:pPr>
+            <w:r>
+              <w:rPr>
+                <w:b/>
+                <w:bCs/>
+              </w:rPr>
+              <w:t>Inhalt</w:t>
+            </w:r>
+          </w:p>
+        </w:tc>
+      </w:tr>
+      <w:tr>
+        <w:tblPrEx>
+          <w:tblCellMar>
+            <w:top w:w="85" w:type="dxa"/>
+            <w:bottom w:w="85" w:type="dxa"/>
+          </w:tblCellMar>
+        </w:tblPrEx>
+        <w:trPr>
+          <w:cnfStyle w:val="000000100000" w:firstRow="0" w:lastRow="0" w:firstColumn="0" w:lastColumn="0" w:oddVBand="0" w:evenVBand="0" w:oddHBand="1" w:evenHBand="0" w:firstRowFirstColumn="0" w:firstRowLastColumn="0" w:lastRowFirstColumn="0" w:lastRowLastColumn="0"/>
+        </w:trPr>
+        <w:tc>
+          <w:tcPr>
+            <w:cnfStyle w:val="001000000000" w:firstRow="0" w:lastRow="0" w:firstColumn="1" w:lastColumn="0" w:oddVBand="0" w:evenVBand="0" w:oddHBand="0" w:evenHBand="0" w:firstRowFirstColumn="0" w:firstRowLastColumn="0" w:lastRowFirstColumn="0" w:lastRowLastColumn="0"/>
+            <w:tcW w:w="2268" w:type="dxa"/>
+          </w:tcPr>
+          <w:p>
+            <w:pPr>
+              <w:pStyle w:val="Tabellentext"/>
+            </w:pPr>
+            <w:r>
+              <w:t>ID</w:t>
+            </w:r>
+          </w:p>
+        </w:tc>
+        <w:tc>
+          <w:tcPr>
+            <w:tcW w:w="7370" w:type="dxa"/>
+          </w:tcPr>
+          <w:p>
+            <w:pPr>
+              <w:pStyle w:val="Tabellentext"/>
+              <w:cnfStyle w:val="000000100000" w:firstRow="0" w:lastRow="0" w:firstColumn="0" w:lastColumn="0" w:oddVBand="0" w:evenVBand="0" w:oddHBand="1" w:evenHBand="0" w:firstRowFirstColumn="0" w:firstRowLastColumn="0" w:lastRowFirstColumn="0" w:lastRowLastColumn="0"/>
+            </w:pPr>
+            <w:r>
+              <w:t>ST-003</w:t>
+            </w:r>
+          </w:p>
+        </w:tc>
+      </w:tr>
+      <w:tr>
+        <w:tblPrEx>
+          <w:tblCellMar>
+            <w:top w:w="85" w:type="dxa"/>
+            <w:bottom w:w="85" w:type="dxa"/>
+          </w:tblCellMar>
+        </w:tblPrEx>
+        <w:trPr>
+          <w:cnfStyle w:val="000000010000" w:firstRow="0" w:lastRow="0" w:firstColumn="0" w:lastColumn="0" w:oddVBand="0" w:evenVBand="0" w:oddHBand="0" w:evenHBand="1" w:firstRowFirstColumn="0" w:firstRowLastColumn="0" w:lastRowFirstColumn="0" w:lastRowLastColumn="0"/>
+        </w:trPr>
+        <w:tc>
+          <w:tcPr>
+            <w:cnfStyle w:val="001000000000" w:firstRow="0" w:lastRow="0" w:firstColumn="1" w:lastColumn="0" w:oddVBand="0" w:evenVBand="0" w:oddHBand="0" w:evenHBand="0" w:firstRowFirstColumn="0" w:firstRowLastColumn="0" w:lastRowFirstColumn="0" w:lastRowLastColumn="0"/>
+            <w:tcW w:w="2268" w:type="dxa"/>
+          </w:tcPr>
+          <w:p>
+            <w:pPr>
+              <w:pStyle w:val="Tabellentext"/>
+            </w:pPr>
+            <w:r>
+              <w:t>Anforderungen</w:t>
+            </w:r>
+          </w:p>
+        </w:tc>
+        <w:tc>
+          <w:tcPr>
+            <w:tcW w:w="7370" w:type="dxa"/>
+          </w:tcPr>
+          <w:p>
+            <w:pPr>
+              <w:pStyle w:val="ListParagraph"/>
+              <w:numPr>
+                <w:ilvl w:val="0"/>
+                <w:numId w:val="30"/>
+              </w:numPr>
+              <w:cnfStyle w:val="000000010000" w:firstRow="0" w:lastRow="0" w:firstColumn="0" w:lastColumn="0" w:oddVBand="0" w:evenVBand="0" w:oddHBand="0" w:evenHBand="1" w:firstRowFirstColumn="0" w:firstRowLastColumn="0" w:lastRowFirstColumn="0" w:lastRowLastColumn="0"/>
+            </w:pPr>
+            <w:r>
+              <w:t>Ich als User möchte einen Film in meine Watchlist hinzufügen können</w:t>
+            </w:r>
+          </w:p>
+        </w:tc>
+      </w:tr>
+      <w:tr>
+        <w:tblPrEx>
+          <w:tblCellMar>
+            <w:top w:w="85" w:type="dxa"/>
+            <w:bottom w:w="85" w:type="dxa"/>
+          </w:tblCellMar>
+        </w:tblPrEx>
+        <w:trPr>
+          <w:cnfStyle w:val="000000100000" w:firstRow="0" w:lastRow="0" w:firstColumn="0" w:lastColumn="0" w:oddVBand="0" w:evenVBand="0" w:oddHBand="1" w:evenHBand="0" w:firstRowFirstColumn="0" w:firstRowLastColumn="0" w:lastRowFirstColumn="0" w:lastRowLastColumn="0"/>
+        </w:trPr>
+        <w:tc>
+          <w:tcPr>
+            <w:cnfStyle w:val="001000000000" w:firstRow="0" w:lastRow="0" w:firstColumn="1" w:lastColumn="0" w:oddVBand="0" w:evenVBand="0" w:oddHBand="0" w:evenHBand="0" w:firstRowFirstColumn="0" w:firstRowLastColumn="0" w:lastRowFirstColumn="0" w:lastRowLastColumn="0"/>
+            <w:tcW w:w="2268" w:type="dxa"/>
+          </w:tcPr>
+          <w:p>
+            <w:pPr>
+              <w:pStyle w:val="Tabellentext"/>
+            </w:pPr>
+            <w:r>
+              <w:t>Vorbedingungen</w:t>
+            </w:r>
+          </w:p>
+        </w:tc>
+        <w:tc>
+          <w:tcPr>
+            <w:tcW w:w="7370" w:type="dxa"/>
+          </w:tcPr>
+          <w:p>
+            <w:pPr>
+              <w:pStyle w:val="Tabellentext"/>
+              <w:cnfStyle w:val="000000100000" w:firstRow="0" w:lastRow="0" w:firstColumn="0" w:lastColumn="0" w:oddVBand="0" w:evenVBand="0" w:oddHBand="1" w:evenHBand="0" w:firstRowFirstColumn="0" w:firstRowLastColumn="0" w:lastRowFirstColumn="0" w:lastRowLastColumn="0"/>
+            </w:pPr>
+            <w:r>
+              <w:t>Mann soll sich in der Detailansicht eines Filmes befinden</w:t>
+            </w:r>
+          </w:p>
+        </w:tc>
+      </w:tr>
+      <w:tr>
+        <w:tblPrEx>
+          <w:tblCellMar>
+            <w:top w:w="85" w:type="dxa"/>
+            <w:bottom w:w="85" w:type="dxa"/>
+          </w:tblCellMar>
+        </w:tblPrEx>
+        <w:trPr>
+          <w:cnfStyle w:val="000000010000" w:firstRow="0" w:lastRow="0" w:firstColumn="0" w:lastColumn="0" w:oddVBand="0" w:evenVBand="0" w:oddHBand="0" w:evenHBand="1" w:firstRowFirstColumn="0" w:firstRowLastColumn="0" w:lastRowFirstColumn="0" w:lastRowLastColumn="0"/>
+        </w:trPr>
+        <w:tc>
+          <w:tcPr>
+            <w:cnfStyle w:val="001000000000" w:firstRow="0" w:lastRow="0" w:firstColumn="1" w:lastColumn="0" w:oddVBand="0" w:evenVBand="0" w:oddHBand="0" w:evenHBand="0" w:firstRowFirstColumn="0" w:firstRowLastColumn="0" w:lastRowFirstColumn="0" w:lastRowLastColumn="0"/>
+            <w:tcW w:w="2268" w:type="dxa"/>
+          </w:tcPr>
+          <w:p>
+            <w:pPr>
+              <w:pStyle w:val="Tabellentext"/>
+            </w:pPr>
+            <w:r>
+              <w:t>Ablauf</w:t>
+            </w:r>
+          </w:p>
+        </w:tc>
+        <w:tc>
+          <w:tcPr>
+            <w:tcW w:w="7370" w:type="dxa"/>
+          </w:tcPr>
+          <w:p>
+            <w:pPr>
+              <w:pStyle w:val="Tabellentext"/>
+              <w:numPr>
+                <w:ilvl w:val="0"/>
+                <w:numId w:val="36"/>
+              </w:numPr>
+              <w:cnfStyle w:val="000000010000" w:firstRow="0" w:lastRow="0" w:firstColumn="0" w:lastColumn="0" w:oddVBand="0" w:evenVBand="0" w:oddHBand="0" w:evenHBand="1" w:firstRowFirstColumn="0" w:firstRowLastColumn="0" w:lastRowFirstColumn="0" w:lastRowLastColumn="0"/>
+            </w:pPr>
+            <w:r>
+              <w:t xml:space="preserve">Klicke auf den orangenen Button «Add </w:t>
+            </w:r>
+            <w:proofErr w:type="spellStart"/>
+            <w:r>
+              <w:t>to</w:t>
+            </w:r>
+            <w:proofErr w:type="spellEnd"/>
+            <w:r>
+              <w:t xml:space="preserve"> Watchlist»</w:t>
+            </w:r>
+          </w:p>
+          <w:p>
+            <w:pPr>
+              <w:pStyle w:val="Tabellentext"/>
+              <w:numPr>
+                <w:ilvl w:val="0"/>
+                <w:numId w:val="36"/>
+              </w:numPr>
+              <w:cnfStyle w:val="000000010000" w:firstRow="0" w:lastRow="0" w:firstColumn="0" w:lastColumn="0" w:oddVBand="0" w:evenVBand="0" w:oddHBand="0" w:evenHBand="1" w:firstRowFirstColumn="0" w:firstRowLastColumn="0" w:lastRowFirstColumn="0" w:lastRowLastColumn="0"/>
+            </w:pPr>
+            <w:r>
+              <w:t xml:space="preserve">Klicke </w:t>
+            </w:r>
+            <w:r>
+              <w:t>in der Bottom Navigation auf Home</w:t>
+            </w:r>
+          </w:p>
+        </w:tc>
+      </w:tr>
+      <w:tr>
+        <w:tblPrEx>
+          <w:tblCellMar>
+            <w:top w:w="85" w:type="dxa"/>
+            <w:bottom w:w="85" w:type="dxa"/>
+          </w:tblCellMar>
+        </w:tblPrEx>
+        <w:trPr>
+          <w:cnfStyle w:val="000000100000" w:firstRow="0" w:lastRow="0" w:firstColumn="0" w:lastColumn="0" w:oddVBand="0" w:evenVBand="0" w:oddHBand="1" w:evenHBand="0" w:firstRowFirstColumn="0" w:firstRowLastColumn="0" w:lastRowFirstColumn="0" w:lastRowLastColumn="0"/>
+        </w:trPr>
+        <w:tc>
+          <w:tcPr>
+            <w:cnfStyle w:val="001000000000" w:firstRow="0" w:lastRow="0" w:firstColumn="1" w:lastColumn="0" w:oddVBand="0" w:evenVBand="0" w:oddHBand="0" w:evenHBand="0" w:firstRowFirstColumn="0" w:firstRowLastColumn="0" w:lastRowFirstColumn="0" w:lastRowLastColumn="0"/>
+            <w:tcW w:w="2268" w:type="dxa"/>
+          </w:tcPr>
+          <w:p>
+            <w:pPr>
+              <w:pStyle w:val="Tabellentext"/>
+            </w:pPr>
+            <w:r>
+              <w:t>Erwartetes Resultat</w:t>
+            </w:r>
+          </w:p>
+        </w:tc>
+        <w:tc>
+          <w:tcPr>
+            <w:tcW w:w="7370" w:type="dxa"/>
+          </w:tcPr>
+          <w:p>
+            <w:pPr>
+              <w:pStyle w:val="Tabellentext"/>
+              <w:cnfStyle w:val="000000100000" w:firstRow="0" w:lastRow="0" w:firstColumn="0" w:lastColumn="0" w:oddVBand="0" w:evenVBand="0" w:oddHBand="1" w:evenHBand="0" w:firstRowFirstColumn="0" w:firstRowLastColumn="0" w:lastRowFirstColumn="0" w:lastRowLastColumn="0"/>
+            </w:pPr>
+            <w:r>
+              <w:t xml:space="preserve">Der Film sollte jetzt in der Watchlist angezeigt werden. </w:t>
+            </w:r>
+            <w:r>
+              <w:t xml:space="preserve"> </w:t>
+            </w:r>
+          </w:p>
+        </w:tc>
+      </w:tr>
+      <w:bookmarkEnd w:id="15"/>
+    </w:tbl>
     <w:p>
       <w:pPr>
         <w:spacing w:after="160" w:line="259" w:lineRule="auto"/>
       </w:pPr>
-      <w:r>
-        <w:br w:type="page"/>
-      </w:r>
+    </w:p>
+    <w:tbl>
+      <w:tblPr>
+        <w:tblStyle w:val="BbcTabellesthetisch"/>
+        <w:tblW w:w="0" w:type="auto"/>
+        <w:tblInd w:w="0" w:type="dxa"/>
+        <w:tblLook w:val="04A0" w:firstRow="1" w:lastRow="0" w:firstColumn="1" w:lastColumn="0" w:noHBand="0" w:noVBand="1"/>
+      </w:tblPr>
+      <w:tblGrid>
+        <w:gridCol w:w="2268"/>
+        <w:gridCol w:w="7370"/>
+      </w:tblGrid>
+      <w:tr>
+        <w:trPr>
+          <w:cnfStyle w:val="100000000000" w:firstRow="1" w:lastRow="0" w:firstColumn="0" w:lastColumn="0" w:oddVBand="0" w:evenVBand="0" w:oddHBand="0" w:evenHBand="0" w:firstRowFirstColumn="0" w:firstRowLastColumn="0" w:lastRowFirstColumn="0" w:lastRowLastColumn="0"/>
+        </w:trPr>
+        <w:tc>
+          <w:tcPr>
+            <w:cnfStyle w:val="001000000000" w:firstRow="0" w:lastRow="0" w:firstColumn="1" w:lastColumn="0" w:oddVBand="0" w:evenVBand="0" w:oddHBand="0" w:evenHBand="0" w:firstRowFirstColumn="0" w:firstRowLastColumn="0" w:lastRowFirstColumn="0" w:lastRowLastColumn="0"/>
+            <w:tcW w:w="2268" w:type="dxa"/>
+          </w:tcPr>
+          <w:p>
+            <w:pPr>
+              <w:pStyle w:val="Tabellenkopfzeile"/>
+              <w:rPr>
+                <w:b/>
+                <w:bCs/>
+              </w:rPr>
+            </w:pPr>
+            <w:r>
+              <w:rPr>
+                <w:b/>
+                <w:bCs/>
+              </w:rPr>
+              <w:t>Abschnitt</w:t>
+            </w:r>
+          </w:p>
+        </w:tc>
+        <w:tc>
+          <w:tcPr>
+            <w:tcW w:w="7370" w:type="dxa"/>
+          </w:tcPr>
+          <w:p>
+            <w:pPr>
+              <w:pStyle w:val="Tabellenkopfzeile"/>
+              <w:cnfStyle w:val="100000000000" w:firstRow="1" w:lastRow="0" w:firstColumn="0" w:lastColumn="0" w:oddVBand="0" w:evenVBand="0" w:oddHBand="0" w:evenHBand="0" w:firstRowFirstColumn="0" w:firstRowLastColumn="0" w:lastRowFirstColumn="0" w:lastRowLastColumn="0"/>
+              <w:rPr>
+                <w:b/>
+                <w:bCs/>
+              </w:rPr>
+            </w:pPr>
+            <w:r>
+              <w:rPr>
+                <w:b/>
+                <w:bCs/>
+              </w:rPr>
+              <w:t>Inhalt</w:t>
+            </w:r>
+          </w:p>
+        </w:tc>
+      </w:tr>
+      <w:tr>
+        <w:tblPrEx>
+          <w:tblCellMar>
+            <w:top w:w="85" w:type="dxa"/>
+            <w:bottom w:w="85" w:type="dxa"/>
+          </w:tblCellMar>
+        </w:tblPrEx>
+        <w:trPr>
+          <w:cnfStyle w:val="000000100000" w:firstRow="0" w:lastRow="0" w:firstColumn="0" w:lastColumn="0" w:oddVBand="0" w:evenVBand="0" w:oddHBand="1" w:evenHBand="0" w:firstRowFirstColumn="0" w:firstRowLastColumn="0" w:lastRowFirstColumn="0" w:lastRowLastColumn="0"/>
+        </w:trPr>
+        <w:tc>
+          <w:tcPr>
+            <w:cnfStyle w:val="001000000000" w:firstRow="0" w:lastRow="0" w:firstColumn="1" w:lastColumn="0" w:oddVBand="0" w:evenVBand="0" w:oddHBand="0" w:evenHBand="0" w:firstRowFirstColumn="0" w:firstRowLastColumn="0" w:lastRowFirstColumn="0" w:lastRowLastColumn="0"/>
+            <w:tcW w:w="2268" w:type="dxa"/>
+          </w:tcPr>
+          <w:p>
+            <w:pPr>
+              <w:pStyle w:val="Tabellentext"/>
+            </w:pPr>
+            <w:r>
+              <w:t>ID</w:t>
+            </w:r>
+          </w:p>
+        </w:tc>
+        <w:tc>
+          <w:tcPr>
+            <w:tcW w:w="7370" w:type="dxa"/>
+          </w:tcPr>
+          <w:p>
+            <w:pPr>
+              <w:pStyle w:val="Tabellentext"/>
+              <w:cnfStyle w:val="000000100000" w:firstRow="0" w:lastRow="0" w:firstColumn="0" w:lastColumn="0" w:oddVBand="0" w:evenVBand="0" w:oddHBand="1" w:evenHBand="0" w:firstRowFirstColumn="0" w:firstRowLastColumn="0" w:lastRowFirstColumn="0" w:lastRowLastColumn="0"/>
+            </w:pPr>
+            <w:r>
+              <w:t>ST-004</w:t>
+            </w:r>
+          </w:p>
+        </w:tc>
+      </w:tr>
+      <w:tr>
+        <w:tblPrEx>
+          <w:tblCellMar>
+            <w:top w:w="85" w:type="dxa"/>
+            <w:bottom w:w="85" w:type="dxa"/>
+          </w:tblCellMar>
+        </w:tblPrEx>
+        <w:trPr>
+          <w:cnfStyle w:val="000000010000" w:firstRow="0" w:lastRow="0" w:firstColumn="0" w:lastColumn="0" w:oddVBand="0" w:evenVBand="0" w:oddHBand="0" w:evenHBand="1" w:firstRowFirstColumn="0" w:firstRowLastColumn="0" w:lastRowFirstColumn="0" w:lastRowLastColumn="0"/>
+        </w:trPr>
+        <w:tc>
+          <w:tcPr>
+            <w:cnfStyle w:val="001000000000" w:firstRow="0" w:lastRow="0" w:firstColumn="1" w:lastColumn="0" w:oddVBand="0" w:evenVBand="0" w:oddHBand="0" w:evenHBand="0" w:firstRowFirstColumn="0" w:firstRowLastColumn="0" w:lastRowFirstColumn="0" w:lastRowLastColumn="0"/>
+            <w:tcW w:w="2268" w:type="dxa"/>
+          </w:tcPr>
+          <w:p>
+            <w:pPr>
+              <w:pStyle w:val="Tabellentext"/>
+            </w:pPr>
+            <w:r>
+              <w:t>Anforderungen</w:t>
+            </w:r>
+          </w:p>
+        </w:tc>
+        <w:tc>
+          <w:tcPr>
+            <w:tcW w:w="7370" w:type="dxa"/>
+            <w:shd w:val="clear" w:color="auto" w:fill="auto"/>
+          </w:tcPr>
+          <w:p>
+            <w:pPr>
+              <w:pStyle w:val="ListParagraph"/>
+              <w:numPr>
+                <w:ilvl w:val="0"/>
+                <w:numId w:val="30"/>
+              </w:numPr>
+              <w:cnfStyle w:val="000000010000" w:firstRow="0" w:lastRow="0" w:firstColumn="0" w:lastColumn="0" w:oddVBand="0" w:evenVBand="0" w:oddHBand="0" w:evenHBand="1" w:firstRowFirstColumn="0" w:firstRowLastColumn="0" w:lastRowFirstColumn="0" w:lastRowLastColumn="0"/>
+            </w:pPr>
+            <w:r>
+              <w:t>Ich als User möchte einen Film aus der Watchlist entfernen können</w:t>
+            </w:r>
+          </w:p>
+        </w:tc>
+      </w:tr>
+      <w:tr>
+        <w:tblPrEx>
+          <w:tblCellMar>
+            <w:top w:w="85" w:type="dxa"/>
+            <w:bottom w:w="85" w:type="dxa"/>
+          </w:tblCellMar>
+        </w:tblPrEx>
+        <w:trPr>
+          <w:cnfStyle w:val="000000100000" w:firstRow="0" w:lastRow="0" w:firstColumn="0" w:lastColumn="0" w:oddVBand="0" w:evenVBand="0" w:oddHBand="1" w:evenHBand="0" w:firstRowFirstColumn="0" w:firstRowLastColumn="0" w:lastRowFirstColumn="0" w:lastRowLastColumn="0"/>
+        </w:trPr>
+        <w:tc>
+          <w:tcPr>
+            <w:cnfStyle w:val="001000000000" w:firstRow="0" w:lastRow="0" w:firstColumn="1" w:lastColumn="0" w:oddVBand="0" w:evenVBand="0" w:oddHBand="0" w:evenHBand="0" w:firstRowFirstColumn="0" w:firstRowLastColumn="0" w:lastRowFirstColumn="0" w:lastRowLastColumn="0"/>
+            <w:tcW w:w="2268" w:type="dxa"/>
+          </w:tcPr>
+          <w:p>
+            <w:pPr>
+              <w:pStyle w:val="Tabellentext"/>
+            </w:pPr>
+            <w:r>
+              <w:t>Vorbedingungen</w:t>
+            </w:r>
+          </w:p>
+        </w:tc>
+        <w:tc>
+          <w:tcPr>
+            <w:tcW w:w="7370" w:type="dxa"/>
+          </w:tcPr>
+          <w:p>
+            <w:pPr>
+              <w:pStyle w:val="Tabellentext"/>
+              <w:cnfStyle w:val="000000100000" w:firstRow="0" w:lastRow="0" w:firstColumn="0" w:lastColumn="0" w:oddVBand="0" w:evenVBand="0" w:oddHBand="1" w:evenHBand="0" w:firstRowFirstColumn="0" w:firstRowLastColumn="0" w:lastRowFirstColumn="0" w:lastRowLastColumn="0"/>
+            </w:pPr>
+            <w:r>
+              <w:t xml:space="preserve">App soll laufen und es sol mind. ein Film in der Watchlist vorhanden sein. </w:t>
+            </w:r>
+          </w:p>
+        </w:tc>
+      </w:tr>
+      <w:tr>
+        <w:tblPrEx>
+          <w:tblCellMar>
+            <w:top w:w="85" w:type="dxa"/>
+            <w:bottom w:w="85" w:type="dxa"/>
+          </w:tblCellMar>
+        </w:tblPrEx>
+        <w:trPr>
+          <w:cnfStyle w:val="000000010000" w:firstRow="0" w:lastRow="0" w:firstColumn="0" w:lastColumn="0" w:oddVBand="0" w:evenVBand="0" w:oddHBand="0" w:evenHBand="1" w:firstRowFirstColumn="0" w:firstRowLastColumn="0" w:lastRowFirstColumn="0" w:lastRowLastColumn="0"/>
+        </w:trPr>
+        <w:tc>
+          <w:tcPr>
+            <w:cnfStyle w:val="001000000000" w:firstRow="0" w:lastRow="0" w:firstColumn="1" w:lastColumn="0" w:oddVBand="0" w:evenVBand="0" w:oddHBand="0" w:evenHBand="0" w:firstRowFirstColumn="0" w:firstRowLastColumn="0" w:lastRowFirstColumn="0" w:lastRowLastColumn="0"/>
+            <w:tcW w:w="2268" w:type="dxa"/>
+          </w:tcPr>
+          <w:p>
+            <w:pPr>
+              <w:pStyle w:val="Tabellentext"/>
+            </w:pPr>
+            <w:r>
+              <w:t>Ablauf</w:t>
+            </w:r>
+          </w:p>
+        </w:tc>
+        <w:tc>
+          <w:tcPr>
+            <w:tcW w:w="7370" w:type="dxa"/>
+          </w:tcPr>
+          <w:p>
+            <w:pPr>
+              <w:pStyle w:val="Tabellentext"/>
+              <w:numPr>
+                <w:ilvl w:val="0"/>
+                <w:numId w:val="37"/>
+              </w:numPr>
+              <w:cnfStyle w:val="000000010000" w:firstRow="0" w:lastRow="0" w:firstColumn="0" w:lastColumn="0" w:oddVBand="0" w:evenVBand="0" w:oddHBand="0" w:evenHBand="1" w:firstRowFirstColumn="0" w:firstRowLastColumn="0" w:lastRowFirstColumn="0" w:lastRowLastColumn="0"/>
+            </w:pPr>
+            <w:r>
+              <w:t>Klicke in der Bottom Navigation auf Home</w:t>
+            </w:r>
+          </w:p>
+          <w:p>
+            <w:pPr>
+              <w:pStyle w:val="Tabellentext"/>
+              <w:numPr>
+                <w:ilvl w:val="0"/>
+                <w:numId w:val="37"/>
+              </w:numPr>
+              <w:cnfStyle w:val="000000010000" w:firstRow="0" w:lastRow="0" w:firstColumn="0" w:lastColumn="0" w:oddVBand="0" w:evenVBand="0" w:oddHBand="0" w:evenHBand="1" w:firstRowFirstColumn="0" w:firstRowLastColumn="0" w:lastRowFirstColumn="0" w:lastRowLastColumn="0"/>
+            </w:pPr>
+            <w:r>
+              <w:t xml:space="preserve">Klicke auf einen beliebigen Film, der in deiner Watchlist ist. </w:t>
+            </w:r>
+          </w:p>
+          <w:p>
+            <w:pPr>
+              <w:pStyle w:val="Tabellentext"/>
+              <w:numPr>
+                <w:ilvl w:val="0"/>
+                <w:numId w:val="37"/>
+              </w:numPr>
+              <w:cnfStyle w:val="000000010000" w:firstRow="0" w:lastRow="0" w:firstColumn="0" w:lastColumn="0" w:oddVBand="0" w:evenVBand="0" w:oddHBand="0" w:evenHBand="1" w:firstRowFirstColumn="0" w:firstRowLastColumn="0" w:lastRowFirstColumn="0" w:lastRowLastColumn="0"/>
+            </w:pPr>
+            <w:r>
+              <w:t xml:space="preserve">Klicke in der Detailansicht auf den Button «Remove </w:t>
+            </w:r>
+            <w:proofErr w:type="spellStart"/>
+            <w:r>
+              <w:t>from</w:t>
+            </w:r>
+            <w:proofErr w:type="spellEnd"/>
+            <w:r>
+              <w:t xml:space="preserve"> Watchlist»</w:t>
+            </w:r>
+          </w:p>
+        </w:tc>
+      </w:tr>
+      <w:tr>
+        <w:tblPrEx>
+          <w:tblCellMar>
+            <w:top w:w="85" w:type="dxa"/>
+            <w:bottom w:w="85" w:type="dxa"/>
+          </w:tblCellMar>
+        </w:tblPrEx>
+        <w:trPr>
+          <w:cnfStyle w:val="000000100000" w:firstRow="0" w:lastRow="0" w:firstColumn="0" w:lastColumn="0" w:oddVBand="0" w:evenVBand="0" w:oddHBand="1" w:evenHBand="0" w:firstRowFirstColumn="0" w:firstRowLastColumn="0" w:lastRowFirstColumn="0" w:lastRowLastColumn="0"/>
+        </w:trPr>
+        <w:tc>
+          <w:tcPr>
+            <w:cnfStyle w:val="001000000000" w:firstRow="0" w:lastRow="0" w:firstColumn="1" w:lastColumn="0" w:oddVBand="0" w:evenVBand="0" w:oddHBand="0" w:evenHBand="0" w:firstRowFirstColumn="0" w:firstRowLastColumn="0" w:lastRowFirstColumn="0" w:lastRowLastColumn="0"/>
+            <w:tcW w:w="2268" w:type="dxa"/>
+          </w:tcPr>
+          <w:p>
+            <w:pPr>
+              <w:pStyle w:val="Tabellentext"/>
+            </w:pPr>
+            <w:r>
+              <w:t>Erwartetes Resultat</w:t>
+            </w:r>
+          </w:p>
+        </w:tc>
+        <w:tc>
+          <w:tcPr>
+            <w:tcW w:w="7370" w:type="dxa"/>
+          </w:tcPr>
+          <w:p>
+            <w:pPr>
+              <w:pStyle w:val="Tabellentext"/>
+              <w:cnfStyle w:val="000000100000" w:firstRow="0" w:lastRow="0" w:firstColumn="0" w:lastColumn="0" w:oddVBand="0" w:evenVBand="0" w:oddHBand="1" w:evenHBand="0" w:firstRowFirstColumn="0" w:firstRowLastColumn="0" w:lastRowFirstColumn="0" w:lastRowLastColumn="0"/>
+            </w:pPr>
+            <w:r>
+              <w:t xml:space="preserve">Der Film sollte </w:t>
+            </w:r>
+            <w:r>
+              <w:t>jetzt von der Watchlist verschwunden sein</w:t>
+            </w:r>
+            <w:r>
+              <w:t xml:space="preserve"> </w:t>
+            </w:r>
+          </w:p>
+        </w:tc>
+      </w:tr>
+    </w:tbl>
+    <w:p>
+      <w:pPr>
+        <w:spacing w:after="160" w:line="259" w:lineRule="auto"/>
+        <w:rPr>
+          <w:b/>
+          <w:bCs/>
+        </w:rPr>
+      </w:pPr>
+    </w:p>
+    <w:p>
+      <w:pPr>
+        <w:spacing w:after="160" w:line="259" w:lineRule="auto"/>
+      </w:pPr>
+    </w:p>
+    <w:p>
+      <w:pPr>
+        <w:spacing w:after="160" w:line="259" w:lineRule="auto"/>
+      </w:pPr>
+    </w:p>
+    <w:p>
+      <w:pPr>
+        <w:spacing w:after="160" w:line="259" w:lineRule="auto"/>
+      </w:pPr>
+    </w:p>
+    <w:p>
+      <w:pPr>
+        <w:spacing w:after="160" w:line="259" w:lineRule="auto"/>
+      </w:pPr>
+    </w:p>
+    <w:p>
+      <w:pPr>
+        <w:spacing w:after="160" w:line="259" w:lineRule="auto"/>
+      </w:pPr>
+    </w:p>
+    <w:p>
+      <w:pPr>
+        <w:spacing w:after="160" w:line="259" w:lineRule="auto"/>
+      </w:pPr>
+    </w:p>
+    <w:p>
+      <w:pPr>
+        <w:spacing w:after="160" w:line="259" w:lineRule="auto"/>
+      </w:pPr>
     </w:p>
     <w:p>
       <w:pPr>
@@ -1978,10 +3392,10 @@
     </w:p>
     <w:p/>
     <w:sectPr>
-      <w:headerReference w:type="default" r:id="rId20"/>
-      <w:footerReference w:type="default" r:id="rId21"/>
-      <w:headerReference w:type="first" r:id="rId22"/>
-      <w:footerReference w:type="first" r:id="rId23"/>
+      <w:headerReference w:type="default" r:id="rId22"/>
+      <w:footerReference w:type="default" r:id="rId23"/>
+      <w:headerReference w:type="first" r:id="rId24"/>
+      <w:footerReference w:type="first" r:id="rId25"/>
       <w:pgSz w:w="11906" w:h="16838" w:code="9"/>
       <w:pgMar w:top="2078" w:right="1134" w:bottom="1276" w:left="1134" w:header="567" w:footer="283" w:gutter="0"/>
       <w:pgNumType w:start="1"/>
@@ -2318,9 +3732,11 @@
             </w:placeholder>
           </w:sdtPr>
           <w:sdtContent>
+            <w:proofErr w:type="spellStart"/>
             <w:r>
               <w:t>WatchlistProMax</w:t>
             </w:r>
+            <w:proofErr w:type="spellEnd"/>
           </w:sdtContent>
         </w:sdt>
         <w:r>
@@ -2428,8 +3844,13 @@
       <w:t>Joel</w:t>
     </w:r>
     <w:r>
-      <w:t xml:space="preserve"> Schatt</w:t>
+      <w:t xml:space="preserve"> </w:t>
     </w:r>
+    <w:proofErr w:type="spellStart"/>
+    <w:r>
+      <w:t>Schatt</w:t>
+    </w:r>
+    <w:proofErr w:type="spellEnd"/>
     <w:r>
       <w:t xml:space="preserve"> &amp; Cyrill</w:t>
     </w:r>
@@ -2820,6 +4241,95 @@
     </w:lvl>
   </w:abstractNum>
   <w:abstractNum w:abstractNumId="11" w15:restartNumberingAfterBreak="0">
+    <w:nsid w:val="0258175B"/>
+    <w:multiLevelType w:val="hybridMultilevel"/>
+    <w:tmpl w:val="6A4E94CA"/>
+    <w:lvl w:ilvl="0" w:tplc="26C4AF58">
+      <w:start w:val="1"/>
+      <w:numFmt w:val="decimal"/>
+      <w:lvlText w:val="%1."/>
+      <w:lvlJc w:val="left"/>
+      <w:pPr>
+        <w:ind w:left="1080" w:hanging="360"/>
+      </w:pPr>
+      <w:rPr>
+        <w:rFonts w:hint="default"/>
+      </w:rPr>
+    </w:lvl>
+    <w:lvl w:ilvl="1" w:tplc="08090019" w:tentative="1">
+      <w:start w:val="1"/>
+      <w:numFmt w:val="lowerLetter"/>
+      <w:lvlText w:val="%2."/>
+      <w:lvlJc w:val="left"/>
+      <w:pPr>
+        <w:ind w:left="1800" w:hanging="360"/>
+      </w:pPr>
+    </w:lvl>
+    <w:lvl w:ilvl="2" w:tplc="0809001B" w:tentative="1">
+      <w:start w:val="1"/>
+      <w:numFmt w:val="lowerRoman"/>
+      <w:lvlText w:val="%3."/>
+      <w:lvlJc w:val="right"/>
+      <w:pPr>
+        <w:ind w:left="2520" w:hanging="180"/>
+      </w:pPr>
+    </w:lvl>
+    <w:lvl w:ilvl="3" w:tplc="0809000F" w:tentative="1">
+      <w:start w:val="1"/>
+      <w:numFmt w:val="decimal"/>
+      <w:lvlText w:val="%4."/>
+      <w:lvlJc w:val="left"/>
+      <w:pPr>
+        <w:ind w:left="3240" w:hanging="360"/>
+      </w:pPr>
+    </w:lvl>
+    <w:lvl w:ilvl="4" w:tplc="08090019" w:tentative="1">
+      <w:start w:val="1"/>
+      <w:numFmt w:val="lowerLetter"/>
+      <w:lvlText w:val="%5."/>
+      <w:lvlJc w:val="left"/>
+      <w:pPr>
+        <w:ind w:left="3960" w:hanging="360"/>
+      </w:pPr>
+    </w:lvl>
+    <w:lvl w:ilvl="5" w:tplc="0809001B" w:tentative="1">
+      <w:start w:val="1"/>
+      <w:numFmt w:val="lowerRoman"/>
+      <w:lvlText w:val="%6."/>
+      <w:lvlJc w:val="right"/>
+      <w:pPr>
+        <w:ind w:left="4680" w:hanging="180"/>
+      </w:pPr>
+    </w:lvl>
+    <w:lvl w:ilvl="6" w:tplc="0809000F" w:tentative="1">
+      <w:start w:val="1"/>
+      <w:numFmt w:val="decimal"/>
+      <w:lvlText w:val="%7."/>
+      <w:lvlJc w:val="left"/>
+      <w:pPr>
+        <w:ind w:left="5400" w:hanging="360"/>
+      </w:pPr>
+    </w:lvl>
+    <w:lvl w:ilvl="7" w:tplc="08090019" w:tentative="1">
+      <w:start w:val="1"/>
+      <w:numFmt w:val="lowerLetter"/>
+      <w:lvlText w:val="%8."/>
+      <w:lvlJc w:val="left"/>
+      <w:pPr>
+        <w:ind w:left="6120" w:hanging="360"/>
+      </w:pPr>
+    </w:lvl>
+    <w:lvl w:ilvl="8" w:tplc="0809001B" w:tentative="1">
+      <w:start w:val="1"/>
+      <w:numFmt w:val="lowerRoman"/>
+      <w:lvlText w:val="%9."/>
+      <w:lvlJc w:val="right"/>
+      <w:pPr>
+        <w:ind w:left="6840" w:hanging="180"/>
+      </w:pPr>
+    </w:lvl>
+  </w:abstractNum>
+  <w:abstractNum w:abstractNumId="12" w15:restartNumberingAfterBreak="0">
     <w:nsid w:val="03492724"/>
     <w:multiLevelType w:val="multilevel"/>
     <w:tmpl w:val="5A20F2A0"/>
@@ -2987,7 +4497,7 @@
       </w:rPr>
     </w:lvl>
   </w:abstractNum>
-  <w:abstractNum w:abstractNumId="12" w15:restartNumberingAfterBreak="0">
+  <w:abstractNum w:abstractNumId="13" w15:restartNumberingAfterBreak="0">
     <w:nsid w:val="06895C19"/>
     <w:multiLevelType w:val="hybridMultilevel"/>
     <w:tmpl w:val="DDB864F2"/>
@@ -3100,7 +4610,7 @@
       </w:rPr>
     </w:lvl>
   </w:abstractNum>
-  <w:abstractNum w:abstractNumId="13" w15:restartNumberingAfterBreak="0">
+  <w:abstractNum w:abstractNumId="14" w15:restartNumberingAfterBreak="0">
     <w:nsid w:val="0AAF10DC"/>
     <w:multiLevelType w:val="hybridMultilevel"/>
     <w:tmpl w:val="1706C454"/>
@@ -3213,7 +4723,7 @@
       </w:rPr>
     </w:lvl>
   </w:abstractNum>
-  <w:abstractNum w:abstractNumId="14" w15:restartNumberingAfterBreak="0">
+  <w:abstractNum w:abstractNumId="15" w15:restartNumberingAfterBreak="0">
     <w:nsid w:val="0CB47F8F"/>
     <w:multiLevelType w:val="hybridMultilevel"/>
     <w:tmpl w:val="16E6F6D6"/>
@@ -3309,7 +4819,7 @@
       </w:pPr>
     </w:lvl>
   </w:abstractNum>
-  <w:abstractNum w:abstractNumId="15" w15:restartNumberingAfterBreak="0">
+  <w:abstractNum w:abstractNumId="16" w15:restartNumberingAfterBreak="0">
     <w:nsid w:val="106B0E67"/>
     <w:multiLevelType w:val="hybridMultilevel"/>
     <w:tmpl w:val="95DC9FF8"/>
@@ -3422,19 +4932,19 @@
       </w:rPr>
     </w:lvl>
   </w:abstractNum>
-  <w:abstractNum w:abstractNumId="16" w15:restartNumberingAfterBreak="0">
+  <w:abstractNum w:abstractNumId="17" w15:restartNumberingAfterBreak="0">
     <w:nsid w:val="11BD4520"/>
     <w:multiLevelType w:val="multilevel"/>
     <w:tmpl w:val="95DC9FF8"/>
     <w:numStyleLink w:val="Bbc"/>
   </w:abstractNum>
-  <w:abstractNum w:abstractNumId="17" w15:restartNumberingAfterBreak="0">
+  <w:abstractNum w:abstractNumId="18" w15:restartNumberingAfterBreak="0">
     <w:nsid w:val="1C841FE9"/>
     <w:multiLevelType w:val="multilevel"/>
     <w:tmpl w:val="95DC9FF8"/>
     <w:numStyleLink w:val="Bbc"/>
   </w:abstractNum>
-  <w:abstractNum w:abstractNumId="18" w15:restartNumberingAfterBreak="0">
+  <w:abstractNum w:abstractNumId="19" w15:restartNumberingAfterBreak="0">
     <w:nsid w:val="21F01F32"/>
     <w:multiLevelType w:val="hybridMultilevel"/>
     <w:tmpl w:val="0C44CF28"/>
@@ -3547,7 +5057,185 @@
       </w:rPr>
     </w:lvl>
   </w:abstractNum>
-  <w:abstractNum w:abstractNumId="19" w15:restartNumberingAfterBreak="0">
+  <w:abstractNum w:abstractNumId="20" w15:restartNumberingAfterBreak="0">
+    <w:nsid w:val="25084F47"/>
+    <w:multiLevelType w:val="hybridMultilevel"/>
+    <w:tmpl w:val="797C285A"/>
+    <w:lvl w:ilvl="0" w:tplc="0809000F">
+      <w:start w:val="1"/>
+      <w:numFmt w:val="decimal"/>
+      <w:lvlText w:val="%1."/>
+      <w:lvlJc w:val="left"/>
+      <w:pPr>
+        <w:ind w:left="720" w:hanging="360"/>
+      </w:pPr>
+      <w:rPr>
+        <w:rFonts w:hint="default"/>
+      </w:rPr>
+    </w:lvl>
+    <w:lvl w:ilvl="1" w:tplc="08090019" w:tentative="1">
+      <w:start w:val="1"/>
+      <w:numFmt w:val="lowerLetter"/>
+      <w:lvlText w:val="%2."/>
+      <w:lvlJc w:val="left"/>
+      <w:pPr>
+        <w:ind w:left="1440" w:hanging="360"/>
+      </w:pPr>
+    </w:lvl>
+    <w:lvl w:ilvl="2" w:tplc="0809001B" w:tentative="1">
+      <w:start w:val="1"/>
+      <w:numFmt w:val="lowerRoman"/>
+      <w:lvlText w:val="%3."/>
+      <w:lvlJc w:val="right"/>
+      <w:pPr>
+        <w:ind w:left="2160" w:hanging="180"/>
+      </w:pPr>
+    </w:lvl>
+    <w:lvl w:ilvl="3" w:tplc="0809000F" w:tentative="1">
+      <w:start w:val="1"/>
+      <w:numFmt w:val="decimal"/>
+      <w:lvlText w:val="%4."/>
+      <w:lvlJc w:val="left"/>
+      <w:pPr>
+        <w:ind w:left="2880" w:hanging="360"/>
+      </w:pPr>
+    </w:lvl>
+    <w:lvl w:ilvl="4" w:tplc="08090019" w:tentative="1">
+      <w:start w:val="1"/>
+      <w:numFmt w:val="lowerLetter"/>
+      <w:lvlText w:val="%5."/>
+      <w:lvlJc w:val="left"/>
+      <w:pPr>
+        <w:ind w:left="3600" w:hanging="360"/>
+      </w:pPr>
+    </w:lvl>
+    <w:lvl w:ilvl="5" w:tplc="0809001B" w:tentative="1">
+      <w:start w:val="1"/>
+      <w:numFmt w:val="lowerRoman"/>
+      <w:lvlText w:val="%6."/>
+      <w:lvlJc w:val="right"/>
+      <w:pPr>
+        <w:ind w:left="4320" w:hanging="180"/>
+      </w:pPr>
+    </w:lvl>
+    <w:lvl w:ilvl="6" w:tplc="0809000F" w:tentative="1">
+      <w:start w:val="1"/>
+      <w:numFmt w:val="decimal"/>
+      <w:lvlText w:val="%7."/>
+      <w:lvlJc w:val="left"/>
+      <w:pPr>
+        <w:ind w:left="5040" w:hanging="360"/>
+      </w:pPr>
+    </w:lvl>
+    <w:lvl w:ilvl="7" w:tplc="08090019" w:tentative="1">
+      <w:start w:val="1"/>
+      <w:numFmt w:val="lowerLetter"/>
+      <w:lvlText w:val="%8."/>
+      <w:lvlJc w:val="left"/>
+      <w:pPr>
+        <w:ind w:left="5760" w:hanging="360"/>
+      </w:pPr>
+    </w:lvl>
+    <w:lvl w:ilvl="8" w:tplc="0809001B" w:tentative="1">
+      <w:start w:val="1"/>
+      <w:numFmt w:val="lowerRoman"/>
+      <w:lvlText w:val="%9."/>
+      <w:lvlJc w:val="right"/>
+      <w:pPr>
+        <w:ind w:left="6480" w:hanging="180"/>
+      </w:pPr>
+    </w:lvl>
+  </w:abstractNum>
+  <w:abstractNum w:abstractNumId="21" w15:restartNumberingAfterBreak="0">
+    <w:nsid w:val="25D400DB"/>
+    <w:multiLevelType w:val="hybridMultilevel"/>
+    <w:tmpl w:val="FBBE3C3A"/>
+    <w:lvl w:ilvl="0" w:tplc="0809000F">
+      <w:start w:val="1"/>
+      <w:numFmt w:val="decimal"/>
+      <w:lvlText w:val="%1."/>
+      <w:lvlJc w:val="left"/>
+      <w:pPr>
+        <w:ind w:left="720" w:hanging="360"/>
+      </w:pPr>
+      <w:rPr>
+        <w:rFonts w:hint="default"/>
+      </w:rPr>
+    </w:lvl>
+    <w:lvl w:ilvl="1" w:tplc="08090019" w:tentative="1">
+      <w:start w:val="1"/>
+      <w:numFmt w:val="lowerLetter"/>
+      <w:lvlText w:val="%2."/>
+      <w:lvlJc w:val="left"/>
+      <w:pPr>
+        <w:ind w:left="1440" w:hanging="360"/>
+      </w:pPr>
+    </w:lvl>
+    <w:lvl w:ilvl="2" w:tplc="0809001B" w:tentative="1">
+      <w:start w:val="1"/>
+      <w:numFmt w:val="lowerRoman"/>
+      <w:lvlText w:val="%3."/>
+      <w:lvlJc w:val="right"/>
+      <w:pPr>
+        <w:ind w:left="2160" w:hanging="180"/>
+      </w:pPr>
+    </w:lvl>
+    <w:lvl w:ilvl="3" w:tplc="0809000F" w:tentative="1">
+      <w:start w:val="1"/>
+      <w:numFmt w:val="decimal"/>
+      <w:lvlText w:val="%4."/>
+      <w:lvlJc w:val="left"/>
+      <w:pPr>
+        <w:ind w:left="2880" w:hanging="360"/>
+      </w:pPr>
+    </w:lvl>
+    <w:lvl w:ilvl="4" w:tplc="08090019" w:tentative="1">
+      <w:start w:val="1"/>
+      <w:numFmt w:val="lowerLetter"/>
+      <w:lvlText w:val="%5."/>
+      <w:lvlJc w:val="left"/>
+      <w:pPr>
+        <w:ind w:left="3600" w:hanging="360"/>
+      </w:pPr>
+    </w:lvl>
+    <w:lvl w:ilvl="5" w:tplc="0809001B" w:tentative="1">
+      <w:start w:val="1"/>
+      <w:numFmt w:val="lowerRoman"/>
+      <w:lvlText w:val="%6."/>
+      <w:lvlJc w:val="right"/>
+      <w:pPr>
+        <w:ind w:left="4320" w:hanging="180"/>
+      </w:pPr>
+    </w:lvl>
+    <w:lvl w:ilvl="6" w:tplc="0809000F" w:tentative="1">
+      <w:start w:val="1"/>
+      <w:numFmt w:val="decimal"/>
+      <w:lvlText w:val="%7."/>
+      <w:lvlJc w:val="left"/>
+      <w:pPr>
+        <w:ind w:left="5040" w:hanging="360"/>
+      </w:pPr>
+    </w:lvl>
+    <w:lvl w:ilvl="7" w:tplc="08090019" w:tentative="1">
+      <w:start w:val="1"/>
+      <w:numFmt w:val="lowerLetter"/>
+      <w:lvlText w:val="%8."/>
+      <w:lvlJc w:val="left"/>
+      <w:pPr>
+        <w:ind w:left="5760" w:hanging="360"/>
+      </w:pPr>
+    </w:lvl>
+    <w:lvl w:ilvl="8" w:tplc="0809001B" w:tentative="1">
+      <w:start w:val="1"/>
+      <w:numFmt w:val="lowerRoman"/>
+      <w:lvlText w:val="%9."/>
+      <w:lvlJc w:val="right"/>
+      <w:pPr>
+        <w:ind w:left="6480" w:hanging="180"/>
+      </w:pPr>
+    </w:lvl>
+  </w:abstractNum>
+  <w:abstractNum w:abstractNumId="22" w15:restartNumberingAfterBreak="0">
     <w:nsid w:val="2B8D6EB8"/>
     <w:multiLevelType w:val="hybridMultilevel"/>
     <w:tmpl w:val="D0749DE8"/>
@@ -3660,7 +5348,7 @@
       </w:rPr>
     </w:lvl>
   </w:abstractNum>
-  <w:abstractNum w:abstractNumId="20" w15:restartNumberingAfterBreak="0">
+  <w:abstractNum w:abstractNumId="23" w15:restartNumberingAfterBreak="0">
     <w:nsid w:val="2C92194B"/>
     <w:multiLevelType w:val="hybridMultilevel"/>
     <w:tmpl w:val="0ECCF94E"/>
@@ -3773,13 +5461,13 @@
       </w:rPr>
     </w:lvl>
   </w:abstractNum>
-  <w:abstractNum w:abstractNumId="21" w15:restartNumberingAfterBreak="0">
+  <w:abstractNum w:abstractNumId="24" w15:restartNumberingAfterBreak="0">
     <w:nsid w:val="2CA03EFF"/>
     <w:multiLevelType w:val="multilevel"/>
     <w:tmpl w:val="95DC9FF8"/>
     <w:numStyleLink w:val="Bbc"/>
   </w:abstractNum>
-  <w:abstractNum w:abstractNumId="22" w15:restartNumberingAfterBreak="0">
+  <w:abstractNum w:abstractNumId="25" w15:restartNumberingAfterBreak="0">
     <w:nsid w:val="31D21592"/>
     <w:multiLevelType w:val="multilevel"/>
     <w:tmpl w:val="95DC9FF8"/>
@@ -3893,13 +5581,13 @@
       </w:rPr>
     </w:lvl>
   </w:abstractNum>
-  <w:abstractNum w:abstractNumId="23" w15:restartNumberingAfterBreak="0">
+  <w:abstractNum w:abstractNumId="26" w15:restartNumberingAfterBreak="0">
     <w:nsid w:val="3A0A5CE6"/>
     <w:multiLevelType w:val="multilevel"/>
     <w:tmpl w:val="95DC9FF8"/>
     <w:numStyleLink w:val="Bbc"/>
   </w:abstractNum>
-  <w:abstractNum w:abstractNumId="24" w15:restartNumberingAfterBreak="0">
+  <w:abstractNum w:abstractNumId="27" w15:restartNumberingAfterBreak="0">
     <w:nsid w:val="45C73295"/>
     <w:multiLevelType w:val="multilevel"/>
     <w:tmpl w:val="91EA3328"/>
@@ -4051,7 +5739,7 @@
       </w:rPr>
     </w:lvl>
   </w:abstractNum>
-  <w:abstractNum w:abstractNumId="25" w15:restartNumberingAfterBreak="0">
+  <w:abstractNum w:abstractNumId="28" w15:restartNumberingAfterBreak="0">
     <w:nsid w:val="52FC67BA"/>
     <w:multiLevelType w:val="hybridMultilevel"/>
     <w:tmpl w:val="C8143A00"/>
@@ -4137,7 +5825,7 @@
       </w:pPr>
     </w:lvl>
   </w:abstractNum>
-  <w:abstractNum w:abstractNumId="26" w15:restartNumberingAfterBreak="0">
+  <w:abstractNum w:abstractNumId="29" w15:restartNumberingAfterBreak="0">
     <w:nsid w:val="56292A83"/>
     <w:multiLevelType w:val="multilevel"/>
     <w:tmpl w:val="0807001F"/>
@@ -4226,7 +5914,7 @@
       </w:pPr>
     </w:lvl>
   </w:abstractNum>
-  <w:abstractNum w:abstractNumId="27" w15:restartNumberingAfterBreak="0">
+  <w:abstractNum w:abstractNumId="30" w15:restartNumberingAfterBreak="0">
     <w:nsid w:val="599B4910"/>
     <w:multiLevelType w:val="hybridMultilevel"/>
     <w:tmpl w:val="367EE4FE"/>
@@ -4315,7 +6003,96 @@
       </w:pPr>
     </w:lvl>
   </w:abstractNum>
-  <w:abstractNum w:abstractNumId="28" w15:restartNumberingAfterBreak="0">
+  <w:abstractNum w:abstractNumId="31" w15:restartNumberingAfterBreak="0">
+    <w:nsid w:val="5C267495"/>
+    <w:multiLevelType w:val="hybridMultilevel"/>
+    <w:tmpl w:val="32706220"/>
+    <w:lvl w:ilvl="0" w:tplc="0809000F">
+      <w:start w:val="1"/>
+      <w:numFmt w:val="decimal"/>
+      <w:lvlText w:val="%1."/>
+      <w:lvlJc w:val="left"/>
+      <w:pPr>
+        <w:ind w:left="720" w:hanging="360"/>
+      </w:pPr>
+      <w:rPr>
+        <w:rFonts w:hint="default"/>
+      </w:rPr>
+    </w:lvl>
+    <w:lvl w:ilvl="1" w:tplc="08090019" w:tentative="1">
+      <w:start w:val="1"/>
+      <w:numFmt w:val="lowerLetter"/>
+      <w:lvlText w:val="%2."/>
+      <w:lvlJc w:val="left"/>
+      <w:pPr>
+        <w:ind w:left="1440" w:hanging="360"/>
+      </w:pPr>
+    </w:lvl>
+    <w:lvl w:ilvl="2" w:tplc="0809001B" w:tentative="1">
+      <w:start w:val="1"/>
+      <w:numFmt w:val="lowerRoman"/>
+      <w:lvlText w:val="%3."/>
+      <w:lvlJc w:val="right"/>
+      <w:pPr>
+        <w:ind w:left="2160" w:hanging="180"/>
+      </w:pPr>
+    </w:lvl>
+    <w:lvl w:ilvl="3" w:tplc="0809000F" w:tentative="1">
+      <w:start w:val="1"/>
+      <w:numFmt w:val="decimal"/>
+      <w:lvlText w:val="%4."/>
+      <w:lvlJc w:val="left"/>
+      <w:pPr>
+        <w:ind w:left="2880" w:hanging="360"/>
+      </w:pPr>
+    </w:lvl>
+    <w:lvl w:ilvl="4" w:tplc="08090019" w:tentative="1">
+      <w:start w:val="1"/>
+      <w:numFmt w:val="lowerLetter"/>
+      <w:lvlText w:val="%5."/>
+      <w:lvlJc w:val="left"/>
+      <w:pPr>
+        <w:ind w:left="3600" w:hanging="360"/>
+      </w:pPr>
+    </w:lvl>
+    <w:lvl w:ilvl="5" w:tplc="0809001B" w:tentative="1">
+      <w:start w:val="1"/>
+      <w:numFmt w:val="lowerRoman"/>
+      <w:lvlText w:val="%6."/>
+      <w:lvlJc w:val="right"/>
+      <w:pPr>
+        <w:ind w:left="4320" w:hanging="180"/>
+      </w:pPr>
+    </w:lvl>
+    <w:lvl w:ilvl="6" w:tplc="0809000F" w:tentative="1">
+      <w:start w:val="1"/>
+      <w:numFmt w:val="decimal"/>
+      <w:lvlText w:val="%7."/>
+      <w:lvlJc w:val="left"/>
+      <w:pPr>
+        <w:ind w:left="5040" w:hanging="360"/>
+      </w:pPr>
+    </w:lvl>
+    <w:lvl w:ilvl="7" w:tplc="08090019" w:tentative="1">
+      <w:start w:val="1"/>
+      <w:numFmt w:val="lowerLetter"/>
+      <w:lvlText w:val="%8."/>
+      <w:lvlJc w:val="left"/>
+      <w:pPr>
+        <w:ind w:left="5760" w:hanging="360"/>
+      </w:pPr>
+    </w:lvl>
+    <w:lvl w:ilvl="8" w:tplc="0809001B" w:tentative="1">
+      <w:start w:val="1"/>
+      <w:numFmt w:val="lowerRoman"/>
+      <w:lvlText w:val="%9."/>
+      <w:lvlJc w:val="right"/>
+      <w:pPr>
+        <w:ind w:left="6480" w:hanging="180"/>
+      </w:pPr>
+    </w:lvl>
+  </w:abstractNum>
+  <w:abstractNum w:abstractNumId="32" w15:restartNumberingAfterBreak="0">
     <w:nsid w:val="61E25667"/>
     <w:multiLevelType w:val="hybridMultilevel"/>
     <w:tmpl w:val="EE001E1A"/>
@@ -4404,7 +6181,96 @@
       </w:pPr>
     </w:lvl>
   </w:abstractNum>
-  <w:abstractNum w:abstractNumId="29" w15:restartNumberingAfterBreak="0">
+  <w:abstractNum w:abstractNumId="33" w15:restartNumberingAfterBreak="0">
+    <w:nsid w:val="681E019C"/>
+    <w:multiLevelType w:val="hybridMultilevel"/>
+    <w:tmpl w:val="8062CC0A"/>
+    <w:lvl w:ilvl="0" w:tplc="0809000F">
+      <w:start w:val="1"/>
+      <w:numFmt w:val="decimal"/>
+      <w:lvlText w:val="%1."/>
+      <w:lvlJc w:val="left"/>
+      <w:pPr>
+        <w:ind w:left="720" w:hanging="360"/>
+      </w:pPr>
+      <w:rPr>
+        <w:rFonts w:hint="default"/>
+      </w:rPr>
+    </w:lvl>
+    <w:lvl w:ilvl="1" w:tplc="08090019" w:tentative="1">
+      <w:start w:val="1"/>
+      <w:numFmt w:val="lowerLetter"/>
+      <w:lvlText w:val="%2."/>
+      <w:lvlJc w:val="left"/>
+      <w:pPr>
+        <w:ind w:left="1440" w:hanging="360"/>
+      </w:pPr>
+    </w:lvl>
+    <w:lvl w:ilvl="2" w:tplc="0809001B" w:tentative="1">
+      <w:start w:val="1"/>
+      <w:numFmt w:val="lowerRoman"/>
+      <w:lvlText w:val="%3."/>
+      <w:lvlJc w:val="right"/>
+      <w:pPr>
+        <w:ind w:left="2160" w:hanging="180"/>
+      </w:pPr>
+    </w:lvl>
+    <w:lvl w:ilvl="3" w:tplc="0809000F" w:tentative="1">
+      <w:start w:val="1"/>
+      <w:numFmt w:val="decimal"/>
+      <w:lvlText w:val="%4."/>
+      <w:lvlJc w:val="left"/>
+      <w:pPr>
+        <w:ind w:left="2880" w:hanging="360"/>
+      </w:pPr>
+    </w:lvl>
+    <w:lvl w:ilvl="4" w:tplc="08090019" w:tentative="1">
+      <w:start w:val="1"/>
+      <w:numFmt w:val="lowerLetter"/>
+      <w:lvlText w:val="%5."/>
+      <w:lvlJc w:val="left"/>
+      <w:pPr>
+        <w:ind w:left="3600" w:hanging="360"/>
+      </w:pPr>
+    </w:lvl>
+    <w:lvl w:ilvl="5" w:tplc="0809001B" w:tentative="1">
+      <w:start w:val="1"/>
+      <w:numFmt w:val="lowerRoman"/>
+      <w:lvlText w:val="%6."/>
+      <w:lvlJc w:val="right"/>
+      <w:pPr>
+        <w:ind w:left="4320" w:hanging="180"/>
+      </w:pPr>
+    </w:lvl>
+    <w:lvl w:ilvl="6" w:tplc="0809000F" w:tentative="1">
+      <w:start w:val="1"/>
+      <w:numFmt w:val="decimal"/>
+      <w:lvlText w:val="%7."/>
+      <w:lvlJc w:val="left"/>
+      <w:pPr>
+        <w:ind w:left="5040" w:hanging="360"/>
+      </w:pPr>
+    </w:lvl>
+    <w:lvl w:ilvl="7" w:tplc="08090019" w:tentative="1">
+      <w:start w:val="1"/>
+      <w:numFmt w:val="lowerLetter"/>
+      <w:lvlText w:val="%8."/>
+      <w:lvlJc w:val="left"/>
+      <w:pPr>
+        <w:ind w:left="5760" w:hanging="360"/>
+      </w:pPr>
+    </w:lvl>
+    <w:lvl w:ilvl="8" w:tplc="0809001B" w:tentative="1">
+      <w:start w:val="1"/>
+      <w:numFmt w:val="lowerRoman"/>
+      <w:lvlText w:val="%9."/>
+      <w:lvlJc w:val="right"/>
+      <w:pPr>
+        <w:ind w:left="6480" w:hanging="180"/>
+      </w:pPr>
+    </w:lvl>
+  </w:abstractNum>
+  <w:abstractNum w:abstractNumId="34" w15:restartNumberingAfterBreak="0">
     <w:nsid w:val="68FD71A2"/>
     <w:multiLevelType w:val="hybridMultilevel"/>
     <w:tmpl w:val="8A20740A"/>
@@ -4493,7 +6359,7 @@
       </w:pPr>
     </w:lvl>
   </w:abstractNum>
-  <w:abstractNum w:abstractNumId="30" w15:restartNumberingAfterBreak="0">
+  <w:abstractNum w:abstractNumId="35" w15:restartNumberingAfterBreak="0">
     <w:nsid w:val="7AAB4EB1"/>
     <w:multiLevelType w:val="hybridMultilevel"/>
     <w:tmpl w:val="53041BEC"/>
@@ -4579,77 +6445,77 @@
       </w:pPr>
     </w:lvl>
   </w:abstractNum>
-  <w:abstractNum w:abstractNumId="31" w15:restartNumberingAfterBreak="0">
+  <w:abstractNum w:abstractNumId="36" w15:restartNumberingAfterBreak="0">
     <w:nsid w:val="7D893DF8"/>
     <w:multiLevelType w:val="multilevel"/>
     <w:tmpl w:val="95DC9FF8"/>
     <w:numStyleLink w:val="Bbc"/>
   </w:abstractNum>
   <w:num w:numId="1" w16cid:durableId="823398248">
-    <w:abstractNumId w:val="13"/>
+    <w:abstractNumId w:val="14"/>
   </w:num>
   <w:num w:numId="2" w16cid:durableId="774593746">
-    <w:abstractNumId w:val="15"/>
+    <w:abstractNumId w:val="16"/>
   </w:num>
   <w:num w:numId="3" w16cid:durableId="2040079549">
-    <w:abstractNumId w:val="22"/>
+    <w:abstractNumId w:val="25"/>
   </w:num>
   <w:num w:numId="4" w16cid:durableId="2103330404">
-    <w:abstractNumId w:val="21"/>
+    <w:abstractNumId w:val="24"/>
   </w:num>
   <w:num w:numId="5" w16cid:durableId="929585092">
     <w:abstractNumId w:val="4"/>
   </w:num>
   <w:num w:numId="6" w16cid:durableId="1439760519">
-    <w:abstractNumId w:val="23"/>
+    <w:abstractNumId w:val="26"/>
   </w:num>
   <w:num w:numId="7" w16cid:durableId="1307978889">
     <w:abstractNumId w:val="5"/>
   </w:num>
   <w:num w:numId="8" w16cid:durableId="1117914400">
-    <w:abstractNumId w:val="25"/>
+    <w:abstractNumId w:val="28"/>
   </w:num>
   <w:num w:numId="9" w16cid:durableId="53940030">
+    <w:abstractNumId w:val="30"/>
+  </w:num>
+  <w:num w:numId="10" w16cid:durableId="1822850191">
+    <w:abstractNumId w:val="29"/>
+  </w:num>
+  <w:num w:numId="11" w16cid:durableId="111020343">
+    <w:abstractNumId w:val="12"/>
+  </w:num>
+  <w:num w:numId="12" w16cid:durableId="1471555406">
     <w:abstractNumId w:val="27"/>
   </w:num>
-  <w:num w:numId="10" w16cid:durableId="1822850191">
-    <w:abstractNumId w:val="26"/>
-  </w:num>
-  <w:num w:numId="11" w16cid:durableId="111020343">
-    <w:abstractNumId w:val="11"/>
-  </w:num>
-  <w:num w:numId="12" w16cid:durableId="1471555406">
-    <w:abstractNumId w:val="24"/>
-  </w:num>
   <w:num w:numId="13" w16cid:durableId="503016610">
-    <w:abstractNumId w:val="28"/>
+    <w:abstractNumId w:val="32"/>
   </w:num>
   <w:num w:numId="14" w16cid:durableId="1734428827">
-    <w:abstractNumId w:val="29"/>
+    <w:abstractNumId w:val="34"/>
   </w:num>
   <w:num w:numId="15" w16cid:durableId="1536187251">
+    <w:abstractNumId w:val="18"/>
+  </w:num>
+  <w:num w:numId="16" w16cid:durableId="1357656832">
     <w:abstractNumId w:val="17"/>
   </w:num>
-  <w:num w:numId="16" w16cid:durableId="1357656832">
-    <w:abstractNumId w:val="16"/>
-  </w:num>
   <w:num w:numId="17" w16cid:durableId="1827628852">
-    <w:abstractNumId w:val="31"/>
+    <w:abstractNumId w:val="36"/>
   </w:num>
   <w:num w:numId="18" w16cid:durableId="1721398379">
-    <w:abstractNumId w:val="30"/>
+    <w:abstractNumId w:val="35"/>
   </w:num>
   <w:num w:numId="19" w16cid:durableId="19160452">
-    <w:abstractNumId w:val="14"/>
+    <w:abstractNumId w:val="15"/>
   </w:num>
   <w:num w:numId="20" w16cid:durableId="1911235965">
     <w:abstractNumId w:val="9"/>
   </w:num>
   <w:num w:numId="21" w16cid:durableId="1386024724">
-    <w:abstractNumId w:val="20"/>
+    <w:abstractNumId w:val="23"/>
   </w:num>
   <w:num w:numId="22" w16cid:durableId="366028342">
-    <w:abstractNumId w:val="18"/>
+    <w:abstractNumId w:val="19"/>
   </w:num>
   <w:num w:numId="23" w16cid:durableId="1944680287">
     <w:abstractNumId w:val="0"/>
@@ -4673,13 +6539,28 @@
     <w:abstractNumId w:val="7"/>
   </w:num>
   <w:num w:numId="30" w16cid:durableId="838621227">
-    <w:abstractNumId w:val="19"/>
+    <w:abstractNumId w:val="22"/>
   </w:num>
   <w:num w:numId="31" w16cid:durableId="360279667">
-    <w:abstractNumId w:val="12"/>
+    <w:abstractNumId w:val="13"/>
   </w:num>
   <w:num w:numId="32" w16cid:durableId="694768540">
     <w:abstractNumId w:val="10"/>
+  </w:num>
+  <w:num w:numId="33" w16cid:durableId="1365181059">
+    <w:abstractNumId w:val="31"/>
+  </w:num>
+  <w:num w:numId="34" w16cid:durableId="2127236046">
+    <w:abstractNumId w:val="11"/>
+  </w:num>
+  <w:num w:numId="35" w16cid:durableId="892811302">
+    <w:abstractNumId w:val="33"/>
+  </w:num>
+  <w:num w:numId="36" w16cid:durableId="743140340">
+    <w:abstractNumId w:val="20"/>
+  </w:num>
+  <w:num w:numId="37" w16cid:durableId="1783501137">
+    <w:abstractNumId w:val="21"/>
   </w:num>
 </w:numbering>
 </file>
@@ -5083,7 +6964,7 @@
     <w:name w:val="Normal"/>
     <w:aliases w:val="Lauftext"/>
     <w:qFormat/>
-    <w:rsid w:val="0039057B"/>
+    <w:rsid w:val="00761C34"/>
     <w:pPr>
       <w:spacing w:after="240" w:line="240" w:lineRule="auto"/>
     </w:pPr>
@@ -6781,7 +8662,6 @@
     <w:panose1 w:val="020B0604020202020204"/>
     <w:charset w:val="4D"/>
     <w:family w:val="auto"/>
-    <w:notTrueType/>
     <w:pitch w:val="variable"/>
     <w:sig w:usb0="00000007" w:usb1="00000001" w:usb2="00000000" w:usb3="00000000" w:csb0="00000093" w:csb1="00000000"/>
   </w:font>
@@ -6858,12 +8738,12 @@
     <w:rsid w:val="000A32CF"/>
     <w:rsid w:val="000B1214"/>
     <w:rsid w:val="000C1737"/>
-    <w:rsid w:val="00101683"/>
     <w:rsid w:val="00161391"/>
     <w:rsid w:val="001E2CC2"/>
     <w:rsid w:val="002D774E"/>
     <w:rsid w:val="0060544A"/>
     <w:rsid w:val="00811DDD"/>
+    <w:rsid w:val="008467BA"/>
     <w:rsid w:val="009D7149"/>
     <w:rsid w:val="009F5B5D"/>
     <w:rsid w:val="00A4680E"/>

</xml_diff>

<commit_message>
feat: a bit more doku
</commit_message>
<xml_diff>
--- a/Doku_M335_Joel_Cyrill.docx
+++ b/Doku_M335_Joel_Cyrill.docx
@@ -210,9 +210,9 @@
       </w:r>
     </w:p>
     <w:p>
-      <w:r>
-        <w:t>An dieser Stelle alle Anforderungen als User Stories auflisten:</w:t>
-      </w:r>
+      <w:pPr>
+        <w:pStyle w:val="berschriftInnovationBlue"/>
+      </w:pPr>
     </w:p>
     <w:p>
       <w:pPr>
@@ -557,23 +557,7 @@
       </w:pPr>
       <w:r>
         <w:lastRenderedPageBreak/>
-        <w:t>Technische Realisierung</w:t>
-      </w:r>
-    </w:p>
-    <w:p>
-      <w:r>
-        <w:t xml:space="preserve">An dieser Stelle beschreiben, wie die technische Realisierung der App erfolgt ist. Welche Komponenten gibt es und wie werden die Daten gespeichert resp. von wo werden diese geladen. Wenn es sich um komplizierte Abläufe handelt, werden diese am besten mit </w:t>
-      </w:r>
-      <w:r>
-        <w:t>UML-Diagrammen</w:t>
-      </w:r>
-      <w:r>
-        <w:t xml:space="preserve"> beschrieben.</w:t>
-      </w:r>
-    </w:p>
-    <w:p>
-      <w:r>
-        <w:t xml:space="preserve">Eine Fachperson, die das Kapitel liest, sollte schnell nachvollziehen können, wie die App realisiert wurde. </w:t>
+        <w:t xml:space="preserve">Technische Realisierung </w:t>
       </w:r>
     </w:p>
     <w:p>
@@ -832,15 +816,6 @@
         </w:rPr>
       </w:pPr>
     </w:p>
-    <w:p>
-      <w:pPr>
-        <w:spacing w:after="0"/>
-        <w:rPr>
-          <w:rFonts w:eastAsia="Times New Roman" w:cs="Courier New"/>
-          <w:lang w:val="en-CH" w:eastAsia="en-GB"/>
-        </w:rPr>
-      </w:pPr>
-    </w:p>
     <w:bookmarkEnd w:id="10"/>
     <w:bookmarkEnd w:id="11"/>
     <w:p>
@@ -856,7 +831,7 @@
     </w:p>
     <w:p>
       <w:pPr>
-        <w:spacing w:after="0"/>
+        <w:spacing w:after="160" w:line="259" w:lineRule="auto"/>
         <w:rPr>
           <w:rFonts w:eastAsia="Times New Roman" w:cs="Courier New"/>
           <w:sz w:val="24"/>
@@ -864,171 +839,15 @@
           <w:lang w:val="en-CH" w:eastAsia="en-GB"/>
         </w:rPr>
       </w:pPr>
-    </w:p>
-    <w:p>
-      <w:pPr>
-        <w:spacing w:after="0"/>
+      <w:r>
         <w:rPr>
           <w:rFonts w:eastAsia="Times New Roman" w:cs="Courier New"/>
           <w:sz w:val="24"/>
           <w:szCs w:val="24"/>
           <w:lang w:val="en-CH" w:eastAsia="en-GB"/>
         </w:rPr>
-      </w:pPr>
-    </w:p>
-    <w:p>
-      <w:pPr>
-        <w:spacing w:after="0"/>
-        <w:rPr>
-          <w:rFonts w:eastAsia="Times New Roman" w:cs="Courier New"/>
-          <w:sz w:val="24"/>
-          <w:szCs w:val="24"/>
-          <w:lang w:val="en-CH" w:eastAsia="en-GB"/>
-        </w:rPr>
-      </w:pPr>
-    </w:p>
-    <w:p>
-      <w:pPr>
-        <w:spacing w:after="0"/>
-        <w:rPr>
-          <w:rFonts w:eastAsia="Times New Roman" w:cs="Courier New"/>
-          <w:sz w:val="24"/>
-          <w:szCs w:val="24"/>
-          <w:lang w:val="en-CH" w:eastAsia="en-GB"/>
-        </w:rPr>
-      </w:pPr>
-    </w:p>
-    <w:p>
-      <w:pPr>
-        <w:spacing w:after="0"/>
-        <w:rPr>
-          <w:rFonts w:eastAsia="Times New Roman" w:cs="Courier New"/>
-          <w:sz w:val="24"/>
-          <w:szCs w:val="24"/>
-          <w:lang w:val="en-CH" w:eastAsia="en-GB"/>
-        </w:rPr>
-      </w:pPr>
-    </w:p>
-    <w:p>
-      <w:pPr>
-        <w:spacing w:after="0"/>
-        <w:rPr>
-          <w:rFonts w:eastAsia="Times New Roman" w:cs="Courier New"/>
-          <w:sz w:val="24"/>
-          <w:szCs w:val="24"/>
-          <w:lang w:val="en-CH" w:eastAsia="en-GB"/>
-        </w:rPr>
-      </w:pPr>
-    </w:p>
-    <w:p>
-      <w:pPr>
-        <w:spacing w:after="0"/>
-        <w:rPr>
-          <w:rFonts w:eastAsia="Times New Roman" w:cs="Courier New"/>
-          <w:sz w:val="24"/>
-          <w:szCs w:val="24"/>
-          <w:lang w:val="en-CH" w:eastAsia="en-GB"/>
-        </w:rPr>
-      </w:pPr>
-    </w:p>
-    <w:p>
-      <w:pPr>
-        <w:spacing w:after="0"/>
-        <w:rPr>
-          <w:rFonts w:eastAsia="Times New Roman" w:cs="Courier New"/>
-          <w:sz w:val="24"/>
-          <w:szCs w:val="24"/>
-          <w:lang w:val="en-CH" w:eastAsia="en-GB"/>
-        </w:rPr>
-      </w:pPr>
-    </w:p>
-    <w:p>
-      <w:pPr>
-        <w:spacing w:after="0"/>
-        <w:rPr>
-          <w:rFonts w:eastAsia="Times New Roman" w:cs="Courier New"/>
-          <w:sz w:val="24"/>
-          <w:szCs w:val="24"/>
-          <w:lang w:val="en-CH" w:eastAsia="en-GB"/>
-        </w:rPr>
-      </w:pPr>
-    </w:p>
-    <w:p>
-      <w:pPr>
-        <w:spacing w:after="0"/>
-        <w:rPr>
-          <w:rFonts w:eastAsia="Times New Roman" w:cs="Courier New"/>
-          <w:sz w:val="24"/>
-          <w:szCs w:val="24"/>
-          <w:lang w:val="en-CH" w:eastAsia="en-GB"/>
-        </w:rPr>
-      </w:pPr>
-    </w:p>
-    <w:p>
-      <w:pPr>
-        <w:spacing w:after="0"/>
-        <w:rPr>
-          <w:rFonts w:eastAsia="Times New Roman" w:cs="Courier New"/>
-          <w:sz w:val="24"/>
-          <w:szCs w:val="24"/>
-          <w:lang w:val="en-CH" w:eastAsia="en-GB"/>
-        </w:rPr>
-      </w:pPr>
-    </w:p>
-    <w:p>
-      <w:pPr>
-        <w:spacing w:after="0"/>
-        <w:rPr>
-          <w:rFonts w:eastAsia="Times New Roman" w:cs="Courier New"/>
-          <w:sz w:val="24"/>
-          <w:szCs w:val="24"/>
-          <w:lang w:val="en-CH" w:eastAsia="en-GB"/>
-        </w:rPr>
-      </w:pPr>
-    </w:p>
-    <w:p>
-      <w:pPr>
-        <w:spacing w:after="0"/>
-        <w:rPr>
-          <w:rFonts w:eastAsia="Times New Roman" w:cs="Courier New"/>
-          <w:sz w:val="24"/>
-          <w:szCs w:val="24"/>
-          <w:lang w:val="en-CH" w:eastAsia="en-GB"/>
-        </w:rPr>
-      </w:pPr>
-    </w:p>
-    <w:p>
-      <w:pPr>
-        <w:spacing w:after="0"/>
-        <w:rPr>
-          <w:rFonts w:eastAsia="Times New Roman" w:cs="Courier New"/>
-          <w:sz w:val="24"/>
-          <w:szCs w:val="24"/>
-          <w:lang w:val="en-CH" w:eastAsia="en-GB"/>
-        </w:rPr>
-      </w:pPr>
-    </w:p>
-    <w:p>
-      <w:pPr>
-        <w:spacing w:after="0"/>
-        <w:rPr>
-          <w:rFonts w:eastAsia="Times New Roman" w:cs="Courier New"/>
-          <w:sz w:val="24"/>
-          <w:szCs w:val="24"/>
-          <w:lang w:val="en-CH" w:eastAsia="en-GB"/>
-        </w:rPr>
-      </w:pPr>
-    </w:p>
-    <w:p>
-      <w:pPr>
-        <w:spacing w:after="0"/>
-        <w:rPr>
-          <w:rFonts w:eastAsia="Times New Roman" w:cs="Courier New"/>
-          <w:sz w:val="24"/>
-          <w:szCs w:val="24"/>
-          <w:lang w:val="en-CH" w:eastAsia="en-GB"/>
-        </w:rPr>
-      </w:pPr>
+        <w:br w:type="page"/>
+      </w:r>
     </w:p>
     <w:p>
       <w:pPr>
@@ -1076,18 +895,6 @@
         </w:rPr>
         <w:t xml:space="preserve">Um nach Filmen suchen zu können, wurde ein TextInput eingefgt, in welchem man seinen Eingabe tätigen kann. </w:t>
       </w:r>
-    </w:p>
-    <w:p>
-      <w:pPr>
-        <w:spacing w:after="160" w:line="259" w:lineRule="auto"/>
-        <w:rPr>
-          <w:b/>
-          <w:bCs/>
-          <w:sz w:val="28"/>
-          <w:szCs w:val="28"/>
-          <w:lang w:val="en-CH"/>
-        </w:rPr>
-      </w:pPr>
       <w:r>
         <w:rPr>
           <w:b/>
@@ -1098,10 +905,10 @@
           <w:lang w:val="en-CH"/>
         </w:rPr>
         <w:drawing>
-          <wp:inline distT="0" distB="0" distL="0" distR="0" wp14:anchorId="179641B3" wp14:editId="6FF9FDF3">
+          <wp:inline distT="0" distB="0" distL="0" distR="0" wp14:anchorId="12180591" wp14:editId="147C6A81">
             <wp:extent cx="6120130" cy="4454525"/>
             <wp:effectExtent l="0" t="0" r="1270" b="3175"/>
-            <wp:docPr id="548993717" name="Picture 1"/>
+            <wp:docPr id="548993717" name="Picture 1" descr="A computer screen shot of a program code&#10;&#10;Description automatically generated"/>
             <wp:cNvGraphicFramePr>
               <a:graphicFrameLocks xmlns:a="http://schemas.openxmlformats.org/drawingml/2006/main" noChangeAspect="1"/>
             </wp:cNvGraphicFramePr>
@@ -1109,7 +916,7 @@
               <a:graphicData uri="http://schemas.openxmlformats.org/drawingml/2006/picture">
                 <pic:pic xmlns:pic="http://schemas.openxmlformats.org/drawingml/2006/picture">
                   <pic:nvPicPr>
-                    <pic:cNvPr id="548993717" name=""/>
+                    <pic:cNvPr id="548993717" name="Picture 1" descr="A computer screen shot of a program code&#10;&#10;Description automatically generated"/>
                     <pic:cNvPicPr/>
                   </pic:nvPicPr>
                   <pic:blipFill>
@@ -1133,6 +940,18 @@
           </wp:inline>
         </w:drawing>
       </w:r>
+    </w:p>
+    <w:p>
+      <w:pPr>
+        <w:spacing w:after="160" w:line="259" w:lineRule="auto"/>
+        <w:rPr>
+          <w:b/>
+          <w:bCs/>
+          <w:sz w:val="28"/>
+          <w:szCs w:val="28"/>
+          <w:lang w:val="en-CH"/>
+        </w:rPr>
+      </w:pPr>
     </w:p>
     <w:p>
       <w:pPr>
@@ -3070,8 +2889,8 @@
         <w:tblLook w:val="04A0" w:firstRow="1" w:lastRow="0" w:firstColumn="1" w:lastColumn="0" w:noHBand="0" w:noVBand="1"/>
       </w:tblPr>
       <w:tblGrid>
-        <w:gridCol w:w="766"/>
-        <w:gridCol w:w="1676"/>
+        <w:gridCol w:w="908"/>
+        <w:gridCol w:w="1534"/>
         <w:gridCol w:w="1163"/>
         <w:gridCol w:w="6090"/>
       </w:tblGrid>
@@ -3082,7 +2901,7 @@
         <w:tc>
           <w:tcPr>
             <w:cnfStyle w:val="001000000000" w:firstRow="0" w:lastRow="0" w:firstColumn="1" w:lastColumn="0" w:oddVBand="0" w:evenVBand="0" w:oddHBand="0" w:evenHBand="0" w:firstRowFirstColumn="0" w:firstRowLastColumn="0" w:lastRowFirstColumn="0" w:lastRowLastColumn="0"/>
-            <w:tcW w:w="766" w:type="dxa"/>
+            <w:tcW w:w="908" w:type="dxa"/>
           </w:tcPr>
           <w:p>
             <w:r>
@@ -3092,7 +2911,7 @@
         </w:tc>
         <w:tc>
           <w:tcPr>
-            <w:tcW w:w="1676" w:type="dxa"/>
+            <w:tcW w:w="1534" w:type="dxa"/>
           </w:tcPr>
           <w:p>
             <w:pPr>
@@ -3143,28 +2962,30 @@
         <w:tc>
           <w:tcPr>
             <w:cnfStyle w:val="001000000000" w:firstRow="0" w:lastRow="0" w:firstColumn="1" w:lastColumn="0" w:oddVBand="0" w:evenVBand="0" w:oddHBand="0" w:evenHBand="0" w:firstRowFirstColumn="0" w:firstRowLastColumn="0" w:lastRowFirstColumn="0" w:lastRowLastColumn="0"/>
-            <w:tcW w:w="766" w:type="dxa"/>
+            <w:tcW w:w="908" w:type="dxa"/>
           </w:tcPr>
           <w:p>
             <w:r>
-              <w:t>ST-01</w:t>
+              <w:t>ST-0</w:t>
+            </w:r>
+            <w:r>
+              <w:t>0</w:t>
+            </w:r>
+            <w:r>
+              <w:t>1</w:t>
             </w:r>
           </w:p>
         </w:tc>
         <w:tc>
           <w:tcPr>
-            <w:tcW w:w="1676" w:type="dxa"/>
+            <w:tcW w:w="1534" w:type="dxa"/>
           </w:tcPr>
           <w:p>
             <w:pPr>
               <w:cnfStyle w:val="000000100000" w:firstRow="0" w:lastRow="0" w:firstColumn="0" w:lastColumn="0" w:oddVBand="0" w:evenVBand="0" w:oddHBand="1" w:evenHBand="0" w:firstRowFirstColumn="0" w:firstRowLastColumn="0" w:lastRowFirstColumn="0" w:lastRowLastColumn="0"/>
             </w:pPr>
             <w:r>
-              <w:t>D. Muster</w:t>
-            </w:r>
-            <w:r>
-              <w:br/>
-              <w:t>18.06.2023</w:t>
+              <w:t>Noah || Sameer</w:t>
             </w:r>
           </w:p>
         </w:tc>
@@ -3208,22 +3029,28 @@
         <w:tc>
           <w:tcPr>
             <w:cnfStyle w:val="001000000000" w:firstRow="0" w:lastRow="0" w:firstColumn="1" w:lastColumn="0" w:oddVBand="0" w:evenVBand="0" w:oddHBand="0" w:evenHBand="0" w:firstRowFirstColumn="0" w:firstRowLastColumn="0" w:lastRowFirstColumn="0" w:lastRowLastColumn="0"/>
-            <w:tcW w:w="766" w:type="dxa"/>
+            <w:tcW w:w="908" w:type="dxa"/>
           </w:tcPr>
           <w:p>
             <w:r>
-              <w:t>…</w:t>
+              <w:t>ST-0</w:t>
+            </w:r>
+            <w:r>
+              <w:t>02</w:t>
             </w:r>
           </w:p>
         </w:tc>
         <w:tc>
           <w:tcPr>
-            <w:tcW w:w="1676" w:type="dxa"/>
+            <w:tcW w:w="1534" w:type="dxa"/>
           </w:tcPr>
           <w:p>
             <w:pPr>
               <w:cnfStyle w:val="000000010000" w:firstRow="0" w:lastRow="0" w:firstColumn="0" w:lastColumn="0" w:oddVBand="0" w:evenVBand="0" w:oddHBand="0" w:evenHBand="1" w:firstRowFirstColumn="0" w:firstRowLastColumn="0" w:lastRowFirstColumn="0" w:lastRowLastColumn="0"/>
             </w:pPr>
+            <w:r>
+              <w:t>Noah || Sameer</w:t>
+            </w:r>
           </w:p>
         </w:tc>
         <w:tc>
@@ -3235,7 +3062,7 @@
               <w:cnfStyle w:val="000000010000" w:firstRow="0" w:lastRow="0" w:firstColumn="0" w:lastColumn="0" w:oddVBand="0" w:evenVBand="0" w:oddHBand="0" w:evenHBand="1" w:firstRowFirstColumn="0" w:firstRowLastColumn="0" w:lastRowFirstColumn="0" w:lastRowLastColumn="0"/>
             </w:pPr>
             <w:r>
-              <w:t>…</w:t>
+              <w:t>Ja</w:t>
             </w:r>
           </w:p>
         </w:tc>
@@ -3248,7 +3075,7 @@
               <w:cnfStyle w:val="000000010000" w:firstRow="0" w:lastRow="0" w:firstColumn="0" w:lastColumn="0" w:oddVBand="0" w:evenVBand="0" w:oddHBand="0" w:evenHBand="1" w:firstRowFirstColumn="0" w:firstRowLastColumn="0" w:lastRowFirstColumn="0" w:lastRowLastColumn="0"/>
             </w:pPr>
             <w:r>
-              <w:t>…</w:t>
+              <w:t>Der Testfall war erfolgreich, der Testperson 1 ist jedoch aufgefallen, dass es in der angezeigten Fehlermeldung noch einen Rechtschreibfehler gibt.</w:t>
             </w:r>
           </w:p>
         </w:tc>
@@ -3266,18 +3093,28 @@
         <w:tc>
           <w:tcPr>
             <w:cnfStyle w:val="001000000000" w:firstRow="0" w:lastRow="0" w:firstColumn="1" w:lastColumn="0" w:oddVBand="0" w:evenVBand="0" w:oddHBand="0" w:evenHBand="0" w:firstRowFirstColumn="0" w:firstRowLastColumn="0" w:lastRowFirstColumn="0" w:lastRowLastColumn="0"/>
-            <w:tcW w:w="766" w:type="dxa"/>
+            <w:tcW w:w="908" w:type="dxa"/>
           </w:tcPr>
-          <w:p/>
+          <w:p>
+            <w:r>
+              <w:t>ST-0</w:t>
+            </w:r>
+            <w:r>
+              <w:t>03</w:t>
+            </w:r>
+          </w:p>
         </w:tc>
         <w:tc>
           <w:tcPr>
-            <w:tcW w:w="1676" w:type="dxa"/>
+            <w:tcW w:w="1534" w:type="dxa"/>
           </w:tcPr>
           <w:p>
             <w:pPr>
               <w:cnfStyle w:val="000000100000" w:firstRow="0" w:lastRow="0" w:firstColumn="0" w:lastColumn="0" w:oddVBand="0" w:evenVBand="0" w:oddHBand="1" w:evenHBand="0" w:firstRowFirstColumn="0" w:firstRowLastColumn="0" w:lastRowFirstColumn="0" w:lastRowLastColumn="0"/>
             </w:pPr>
+            <w:r>
+              <w:t>Noah || Sameer</w:t>
+            </w:r>
           </w:p>
         </w:tc>
         <w:tc>
@@ -3288,6 +3125,9 @@
             <w:pPr>
               <w:cnfStyle w:val="000000100000" w:firstRow="0" w:lastRow="0" w:firstColumn="0" w:lastColumn="0" w:oddVBand="0" w:evenVBand="0" w:oddHBand="1" w:evenHBand="0" w:firstRowFirstColumn="0" w:firstRowLastColumn="0" w:lastRowFirstColumn="0" w:lastRowLastColumn="0"/>
             </w:pPr>
+            <w:r>
+              <w:t>Ja</w:t>
+            </w:r>
           </w:p>
         </w:tc>
         <w:tc>
@@ -3298,6 +3138,73 @@
             <w:pPr>
               <w:cnfStyle w:val="000000100000" w:firstRow="0" w:lastRow="0" w:firstColumn="0" w:lastColumn="0" w:oddVBand="0" w:evenVBand="0" w:oddHBand="1" w:evenHBand="0" w:firstRowFirstColumn="0" w:firstRowLastColumn="0" w:lastRowFirstColumn="0" w:lastRowLastColumn="0"/>
             </w:pPr>
+            <w:r>
+              <w:t>Der Testfall war erfolgreich, der Testperson 1 ist jedoch aufgefallen, dass es in der angezeigten Fehlermeldung noch einen Rechtschreibfehler gibt.</w:t>
+            </w:r>
+          </w:p>
+        </w:tc>
+      </w:tr>
+      <w:tr>
+        <w:tblPrEx>
+          <w:tblCellMar>
+            <w:top w:w="85" w:type="dxa"/>
+            <w:bottom w:w="85" w:type="dxa"/>
+          </w:tblCellMar>
+        </w:tblPrEx>
+        <w:trPr>
+          <w:cnfStyle w:val="000000010000" w:firstRow="0" w:lastRow="0" w:firstColumn="0" w:lastColumn="0" w:oddVBand="0" w:evenVBand="0" w:oddHBand="0" w:evenHBand="1" w:firstRowFirstColumn="0" w:firstRowLastColumn="0" w:lastRowFirstColumn="0" w:lastRowLastColumn="0"/>
+        </w:trPr>
+        <w:tc>
+          <w:tcPr>
+            <w:cnfStyle w:val="001000000000" w:firstRow="0" w:lastRow="0" w:firstColumn="1" w:lastColumn="0" w:oddVBand="0" w:evenVBand="0" w:oddHBand="0" w:evenHBand="0" w:firstRowFirstColumn="0" w:firstRowLastColumn="0" w:lastRowFirstColumn="0" w:lastRowLastColumn="0"/>
+            <w:tcW w:w="908" w:type="dxa"/>
+          </w:tcPr>
+          <w:p>
+            <w:r>
+              <w:t>ST-0</w:t>
+            </w:r>
+            <w:r>
+              <w:t>04</w:t>
+            </w:r>
+          </w:p>
+        </w:tc>
+        <w:tc>
+          <w:tcPr>
+            <w:tcW w:w="1534" w:type="dxa"/>
+          </w:tcPr>
+          <w:p>
+            <w:pPr>
+              <w:cnfStyle w:val="000000010000" w:firstRow="0" w:lastRow="0" w:firstColumn="0" w:lastColumn="0" w:oddVBand="0" w:evenVBand="0" w:oddHBand="0" w:evenHBand="1" w:firstRowFirstColumn="0" w:firstRowLastColumn="0" w:lastRowFirstColumn="0" w:lastRowLastColumn="0"/>
+            </w:pPr>
+            <w:r>
+              <w:t>Noah || Sameer</w:t>
+            </w:r>
+          </w:p>
+        </w:tc>
+        <w:tc>
+          <w:tcPr>
+            <w:tcW w:w="1163" w:type="dxa"/>
+          </w:tcPr>
+          <w:p>
+            <w:pPr>
+              <w:cnfStyle w:val="000000010000" w:firstRow="0" w:lastRow="0" w:firstColumn="0" w:lastColumn="0" w:oddVBand="0" w:evenVBand="0" w:oddHBand="0" w:evenHBand="1" w:firstRowFirstColumn="0" w:firstRowLastColumn="0" w:lastRowFirstColumn="0" w:lastRowLastColumn="0"/>
+            </w:pPr>
+            <w:r>
+              <w:t>Ja</w:t>
+            </w:r>
+          </w:p>
+        </w:tc>
+        <w:tc>
+          <w:tcPr>
+            <w:tcW w:w="6090" w:type="dxa"/>
+          </w:tcPr>
+          <w:p>
+            <w:pPr>
+              <w:cnfStyle w:val="000000010000" w:firstRow="0" w:lastRow="0" w:firstColumn="0" w:lastColumn="0" w:oddVBand="0" w:evenVBand="0" w:oddHBand="0" w:evenHBand="1" w:firstRowFirstColumn="0" w:firstRowLastColumn="0" w:lastRowFirstColumn="0" w:lastRowLastColumn="0"/>
+            </w:pPr>
+            <w:r>
+              <w:t>Der Testfall war erfolgreich, der Testperson 1 ist jedoch aufgefallen, dass es in der angezeigten Fehlermeldung noch einen Rechtschreibfehler gibt.</w:t>
+            </w:r>
           </w:p>
         </w:tc>
       </w:tr>
@@ -8743,7 +8650,7 @@
     <w:rsid w:val="002D774E"/>
     <w:rsid w:val="0060544A"/>
     <w:rsid w:val="00811DDD"/>
-    <w:rsid w:val="008467BA"/>
+    <w:rsid w:val="0082616F"/>
     <w:rsid w:val="009D7149"/>
     <w:rsid w:val="009F5B5D"/>
     <w:rsid w:val="00A4680E"/>

</xml_diff>